<commit_message>
Dev test file for topic 04
</commit_message>
<xml_diff>
--- a/TP-KB-221-Kolesnykov-Danylo.docx
+++ b/TP-KB-221-Kolesnykov-Danylo.docx
@@ -689,8 +689,6 @@
               <w:fldChar w:fldCharType="end"/>
             </w:r>
           </w:hyperlink>
-          <w:bookmarkStart w:id="0" w:name="_GoBack"/>
-          <w:bookmarkEnd w:id="0"/>
         </w:p>
         <w:p>
           <w:pPr>
@@ -4098,7 +4096,7 @@
           <w:szCs w:val="28"/>
         </w:rPr>
       </w:pPr>
-      <w:bookmarkStart w:id="1" w:name="_Toc147860258"/>
+      <w:bookmarkStart w:id="0" w:name="_Toc147860258"/>
       <w:r>
         <w:rPr>
           <w:rFonts w:ascii="Times New Roman" w:hAnsi="Times New Roman" w:cs="Times New Roman"/>
@@ -4110,7 +4108,7 @@
         <w:lastRenderedPageBreak/>
         <w:t>Завдання до теми 1</w:t>
       </w:r>
-      <w:bookmarkEnd w:id="1"/>
+      <w:bookmarkEnd w:id="0"/>
     </w:p>
     <w:p>
       <w:pPr>
@@ -4126,7 +4124,7 @@
           <w:szCs w:val="28"/>
         </w:rPr>
       </w:pPr>
-      <w:bookmarkStart w:id="2" w:name="_Toc147860259"/>
+      <w:bookmarkStart w:id="1" w:name="_Toc147860259"/>
       <w:r>
         <w:rPr>
           <w:rFonts w:ascii="Times New Roman" w:hAnsi="Times New Roman" w:cs="Times New Roman"/>
@@ -4135,7 +4133,7 @@
         </w:rPr>
         <w:t>Обернути рядок у зворотному порядку.</w:t>
       </w:r>
-      <w:bookmarkEnd w:id="2"/>
+      <w:bookmarkEnd w:id="1"/>
       <w:r>
         <w:rPr>
           <w:rFonts w:ascii="Times New Roman" w:hAnsi="Times New Roman" w:cs="Times New Roman"/>
@@ -4217,7 +4215,7 @@
           <w:szCs w:val="28"/>
         </w:rPr>
       </w:pPr>
-      <w:bookmarkStart w:id="3" w:name="_Toc147860260"/>
+      <w:bookmarkStart w:id="2" w:name="_Toc147860260"/>
       <w:r>
         <w:rPr>
           <w:rFonts w:ascii="Times New Roman" w:hAnsi="Times New Roman" w:cs="Times New Roman"/>
@@ -4226,7 +4224,7 @@
         </w:rPr>
         <w:t>Метод нарізання:</w:t>
       </w:r>
-      <w:bookmarkEnd w:id="3"/>
+      <w:bookmarkEnd w:id="2"/>
     </w:p>
     <w:p>
       <w:pPr>
@@ -4375,7 +4373,7 @@
           <w:szCs w:val="28"/>
         </w:rPr>
       </w:pPr>
-      <w:bookmarkStart w:id="4" w:name="_Toc147860261"/>
+      <w:bookmarkStart w:id="3" w:name="_Toc147860261"/>
       <w:r>
         <w:rPr>
           <w:rFonts w:ascii="Times New Roman" w:hAnsi="Times New Roman" w:cs="Times New Roman"/>
@@ -4420,7 +4418,7 @@
         </w:rPr>
         <w:t>:</w:t>
       </w:r>
-      <w:bookmarkEnd w:id="4"/>
+      <w:bookmarkEnd w:id="3"/>
     </w:p>
     <w:p>
       <w:pPr>
@@ -4551,7 +4549,7 @@
           <w:szCs w:val="28"/>
         </w:rPr>
       </w:pPr>
-      <w:bookmarkStart w:id="5" w:name="_Toc147860262"/>
+      <w:bookmarkStart w:id="4" w:name="_Toc147860262"/>
       <w:r>
         <w:rPr>
           <w:rFonts w:ascii="Times New Roman" w:hAnsi="Times New Roman" w:cs="Times New Roman"/>
@@ -4578,7 +4576,7 @@
         </w:rPr>
         <w:t>():</w:t>
       </w:r>
-      <w:bookmarkEnd w:id="5"/>
+      <w:bookmarkEnd w:id="4"/>
     </w:p>
     <w:p>
       <w:pPr>
@@ -4722,7 +4720,7 @@
           <w:szCs w:val="28"/>
         </w:rPr>
       </w:pPr>
-      <w:bookmarkStart w:id="6" w:name="_Toc147860263"/>
+      <w:bookmarkStart w:id="5" w:name="_Toc147860263"/>
       <w:r>
         <w:rPr>
           <w:rFonts w:ascii="Times New Roman" w:hAnsi="Times New Roman" w:cs="Times New Roman"/>
@@ -4740,7 +4738,7 @@
         </w:rPr>
         <w:t>: На рисунку 1.3</w:t>
       </w:r>
-      <w:bookmarkEnd w:id="6"/>
+      <w:bookmarkEnd w:id="5"/>
     </w:p>
     <w:p>
       <w:pPr>
@@ -4834,7 +4832,7 @@
           <w:szCs w:val="28"/>
         </w:rPr>
       </w:pPr>
-      <w:bookmarkStart w:id="7" w:name="_Toc147860264"/>
+      <w:bookmarkStart w:id="6" w:name="_Toc147860264"/>
       <w:r>
         <w:rPr>
           <w:rFonts w:ascii="Times New Roman" w:hAnsi="Times New Roman" w:cs="Times New Roman"/>
@@ -4944,7 +4942,7 @@
         </w:rPr>
         <w:t>().</w:t>
       </w:r>
-      <w:bookmarkEnd w:id="7"/>
+      <w:bookmarkEnd w:id="6"/>
     </w:p>
     <w:p>
       <w:pPr>
@@ -4960,7 +4958,7 @@
           <w:szCs w:val="28"/>
         </w:rPr>
       </w:pPr>
-      <w:bookmarkStart w:id="8" w:name="_Toc147860265"/>
+      <w:bookmarkStart w:id="7" w:name="_Toc147860265"/>
       <w:r>
         <w:rPr>
           <w:rFonts w:ascii="Times New Roman" w:hAnsi="Times New Roman" w:cs="Times New Roman"/>
@@ -4987,7 +4985,7 @@
         </w:rPr>
         <w:t>():</w:t>
       </w:r>
-      <w:bookmarkEnd w:id="8"/>
+      <w:bookmarkEnd w:id="7"/>
     </w:p>
     <w:p>
       <w:pPr>
@@ -5095,7 +5093,7 @@
           <w:szCs w:val="28"/>
         </w:rPr>
       </w:pPr>
-      <w:bookmarkStart w:id="9" w:name="_Toc147860266"/>
+      <w:bookmarkStart w:id="8" w:name="_Toc147860266"/>
       <w:r>
         <w:rPr>
           <w:rFonts w:ascii="Times New Roman" w:hAnsi="Times New Roman" w:cs="Times New Roman"/>
@@ -5104,7 +5102,7 @@
         </w:rPr>
         <w:t>Результат виконання коду показаний на рисунку 2.1.</w:t>
       </w:r>
-      <w:bookmarkEnd w:id="9"/>
+      <w:bookmarkEnd w:id="8"/>
     </w:p>
     <w:p>
       <w:pPr>
@@ -5196,7 +5194,7 @@
           <w:szCs w:val="28"/>
         </w:rPr>
       </w:pPr>
-      <w:bookmarkStart w:id="10" w:name="_Toc147860267"/>
+      <w:bookmarkStart w:id="9" w:name="_Toc147860267"/>
       <w:r>
         <w:rPr>
           <w:rFonts w:ascii="Times New Roman" w:hAnsi="Times New Roman" w:cs="Times New Roman"/>
@@ -5223,7 +5221,7 @@
         </w:rPr>
         <w:t>():</w:t>
       </w:r>
-      <w:bookmarkEnd w:id="10"/>
+      <w:bookmarkEnd w:id="9"/>
     </w:p>
     <w:p>
       <w:pPr>
@@ -5331,7 +5329,7 @@
           <w:szCs w:val="28"/>
         </w:rPr>
       </w:pPr>
-      <w:bookmarkStart w:id="11" w:name="_Toc147860268"/>
+      <w:bookmarkStart w:id="10" w:name="_Toc147860268"/>
       <w:r>
         <w:rPr>
           <w:rFonts w:ascii="Times New Roman" w:hAnsi="Times New Roman" w:cs="Times New Roman"/>
@@ -5340,7 +5338,7 @@
         </w:rPr>
         <w:t>Результат виконання коду показаний на рисунку 2.3</w:t>
       </w:r>
-      <w:bookmarkEnd w:id="11"/>
+      <w:bookmarkEnd w:id="10"/>
     </w:p>
     <w:p>
       <w:pPr>
@@ -5432,7 +5430,7 @@
           <w:szCs w:val="28"/>
         </w:rPr>
       </w:pPr>
-      <w:bookmarkStart w:id="12" w:name="_Toc147860269"/>
+      <w:bookmarkStart w:id="11" w:name="_Toc147860269"/>
       <w:r>
         <w:rPr>
           <w:rFonts w:ascii="Times New Roman" w:hAnsi="Times New Roman" w:cs="Times New Roman"/>
@@ -5459,7 +5457,7 @@
         </w:rPr>
         <w:t>():</w:t>
       </w:r>
-      <w:bookmarkEnd w:id="12"/>
+      <w:bookmarkEnd w:id="11"/>
     </w:p>
     <w:p>
       <w:pPr>
@@ -5568,7 +5566,7 @@
           <w:szCs w:val="28"/>
         </w:rPr>
       </w:pPr>
-      <w:bookmarkStart w:id="13" w:name="_Toc147860270"/>
+      <w:bookmarkStart w:id="12" w:name="_Toc147860270"/>
       <w:r>
         <w:rPr>
           <w:rFonts w:ascii="Times New Roman" w:hAnsi="Times New Roman" w:cs="Times New Roman"/>
@@ -5577,7 +5575,7 @@
         </w:rPr>
         <w:t>Результат виконання коду показано на рисунку 2.5</w:t>
       </w:r>
-      <w:bookmarkEnd w:id="13"/>
+      <w:bookmarkEnd w:id="12"/>
     </w:p>
     <w:p>
       <w:pPr>
@@ -5669,7 +5667,7 @@
           <w:szCs w:val="28"/>
         </w:rPr>
       </w:pPr>
-      <w:bookmarkStart w:id="14" w:name="_Toc147860271"/>
+      <w:bookmarkStart w:id="13" w:name="_Toc147860271"/>
       <w:r>
         <w:rPr>
           <w:rFonts w:ascii="Times New Roman" w:hAnsi="Times New Roman" w:cs="Times New Roman"/>
@@ -5696,7 +5694,7 @@
         </w:rPr>
         <w:t>():</w:t>
       </w:r>
-      <w:bookmarkEnd w:id="14"/>
+      <w:bookmarkEnd w:id="13"/>
     </w:p>
     <w:p>
       <w:pPr>
@@ -5804,7 +5802,7 @@
           <w:szCs w:val="28"/>
         </w:rPr>
       </w:pPr>
-      <w:bookmarkStart w:id="15" w:name="_Toc147860272"/>
+      <w:bookmarkStart w:id="14" w:name="_Toc147860272"/>
       <w:r>
         <w:rPr>
           <w:rFonts w:ascii="Times New Roman" w:hAnsi="Times New Roman" w:cs="Times New Roman"/>
@@ -5813,7 +5811,7 @@
         </w:rPr>
         <w:t>Результат виконання коду показано на рисунку 2.7</w:t>
       </w:r>
-      <w:bookmarkEnd w:id="15"/>
+      <w:bookmarkEnd w:id="14"/>
     </w:p>
     <w:p>
       <w:pPr>
@@ -5905,7 +5903,7 @@
           <w:szCs w:val="28"/>
         </w:rPr>
       </w:pPr>
-      <w:bookmarkStart w:id="16" w:name="_Toc147860273"/>
+      <w:bookmarkStart w:id="15" w:name="_Toc147860273"/>
       <w:r>
         <w:rPr>
           <w:rFonts w:ascii="Times New Roman" w:hAnsi="Times New Roman" w:cs="Times New Roman"/>
@@ -5932,7 +5930,7 @@
         </w:rPr>
         <w:t>():</w:t>
       </w:r>
-      <w:bookmarkEnd w:id="16"/>
+      <w:bookmarkEnd w:id="15"/>
     </w:p>
     <w:p>
       <w:pPr>
@@ -6040,7 +6038,7 @@
           <w:szCs w:val="28"/>
         </w:rPr>
       </w:pPr>
-      <w:bookmarkStart w:id="17" w:name="_Toc147860274"/>
+      <w:bookmarkStart w:id="16" w:name="_Toc147860274"/>
       <w:r>
         <w:rPr>
           <w:rFonts w:ascii="Times New Roman" w:hAnsi="Times New Roman" w:cs="Times New Roman"/>
@@ -6049,7 +6047,7 @@
         </w:rPr>
         <w:t>Результат виконання коду показано на рисунку 2.9</w:t>
       </w:r>
-      <w:bookmarkEnd w:id="17"/>
+      <w:bookmarkEnd w:id="16"/>
     </w:p>
     <w:p>
       <w:pPr>
@@ -6141,7 +6139,7 @@
           <w:szCs w:val="28"/>
         </w:rPr>
       </w:pPr>
-      <w:bookmarkStart w:id="18" w:name="_Toc147860275"/>
+      <w:bookmarkStart w:id="17" w:name="_Toc147860275"/>
       <w:r>
         <w:rPr>
           <w:rFonts w:ascii="Times New Roman" w:hAnsi="Times New Roman" w:cs="Times New Roman"/>
@@ -6151,7 +6149,7 @@
         </w:rPr>
         <w:t>Написати функцію для пошуку дискримінанту квадратного рівняння</w:t>
       </w:r>
-      <w:bookmarkEnd w:id="18"/>
+      <w:bookmarkEnd w:id="17"/>
     </w:p>
     <w:p>
       <w:pPr>
@@ -6365,7 +6363,7 @@
           <w:szCs w:val="28"/>
         </w:rPr>
       </w:pPr>
-      <w:bookmarkStart w:id="19" w:name="_Toc147860276"/>
+      <w:bookmarkStart w:id="18" w:name="_Toc147860276"/>
       <w:r>
         <w:rPr>
           <w:rFonts w:ascii="Times New Roman" w:hAnsi="Times New Roman" w:cs="Times New Roman"/>
@@ -6374,7 +6372,7 @@
         </w:rPr>
         <w:t>Результат виконання коду показано на рисунку 3.1.</w:t>
       </w:r>
-      <w:bookmarkEnd w:id="19"/>
+      <w:bookmarkEnd w:id="18"/>
     </w:p>
     <w:p>
       <w:pPr>
@@ -6462,7 +6460,7 @@
           <w:szCs w:val="28"/>
         </w:rPr>
       </w:pPr>
-      <w:bookmarkStart w:id="20" w:name="_Toc147860277"/>
+      <w:bookmarkStart w:id="19" w:name="_Toc147860277"/>
       <w:r>
         <w:rPr>
           <w:rFonts w:ascii="Times New Roman" w:hAnsi="Times New Roman" w:cs="Times New Roman"/>
@@ -6472,7 +6470,7 @@
         </w:rPr>
         <w:t>Завдання до теми 2</w:t>
       </w:r>
-      <w:bookmarkEnd w:id="20"/>
+      <w:bookmarkEnd w:id="19"/>
     </w:p>
     <w:p>
       <w:pPr>
@@ -6489,7 +6487,7 @@
           <w:szCs w:val="28"/>
         </w:rPr>
       </w:pPr>
-      <w:bookmarkStart w:id="21" w:name="_Toc147860278"/>
+      <w:bookmarkStart w:id="20" w:name="_Toc147860278"/>
       <w:r>
         <w:rPr>
           <w:rFonts w:ascii="Times New Roman" w:hAnsi="Times New Roman" w:cs="Times New Roman"/>
@@ -6499,7 +6497,7 @@
         </w:rPr>
         <w:t>Написати функцію пошуку коренів квадратного рівняння використовуючи функцію розрахунку дискримінанту з попередньої теми та умовні переходи</w:t>
       </w:r>
-      <w:bookmarkEnd w:id="21"/>
+      <w:bookmarkEnd w:id="20"/>
     </w:p>
     <w:p>
       <w:pPr>
@@ -6608,7 +6606,7 @@
           <w:szCs w:val="28"/>
         </w:rPr>
       </w:pPr>
-      <w:bookmarkStart w:id="22" w:name="_Toc147860279"/>
+      <w:bookmarkStart w:id="21" w:name="_Toc147860279"/>
       <w:r>
         <w:rPr>
           <w:rFonts w:ascii="Times New Roman" w:hAnsi="Times New Roman" w:cs="Times New Roman"/>
@@ -6617,7 +6615,7 @@
         </w:rPr>
         <w:t>Пояснення:</w:t>
       </w:r>
-      <w:bookmarkEnd w:id="22"/>
+      <w:bookmarkEnd w:id="21"/>
       <w:r>
         <w:rPr>
           <w:rFonts w:ascii="Times New Roman" w:hAnsi="Times New Roman" w:cs="Times New Roman"/>
@@ -6981,7 +6979,7 @@
           <w:szCs w:val="28"/>
         </w:rPr>
       </w:pPr>
-      <w:bookmarkStart w:id="23" w:name="_Toc147860280"/>
+      <w:bookmarkStart w:id="22" w:name="_Toc147860280"/>
       <w:r>
         <w:rPr>
           <w:rFonts w:ascii="Times New Roman" w:hAnsi="Times New Roman" w:cs="Times New Roman"/>
@@ -7031,7 +7029,7 @@
         </w:rPr>
         <w:t xml:space="preserve"> конструкцію. Кожна операція має бути виконана в окремій функції.</w:t>
       </w:r>
-      <w:bookmarkEnd w:id="23"/>
+      <w:bookmarkEnd w:id="22"/>
     </w:p>
     <w:p>
       <w:pPr>
@@ -7139,7 +7137,7 @@
           <w:szCs w:val="28"/>
         </w:rPr>
       </w:pPr>
-      <w:bookmarkStart w:id="24" w:name="_Toc147860281"/>
+      <w:bookmarkStart w:id="23" w:name="_Toc147860281"/>
       <w:r>
         <w:rPr>
           <w:rFonts w:ascii="Times New Roman" w:hAnsi="Times New Roman" w:cs="Times New Roman"/>
@@ -7148,7 +7146,7 @@
         </w:rPr>
         <w:t>Пояснення:</w:t>
       </w:r>
-      <w:bookmarkEnd w:id="24"/>
+      <w:bookmarkEnd w:id="23"/>
     </w:p>
     <w:p>
       <w:pPr>
@@ -7486,7 +7484,7 @@
           <w:szCs w:val="28"/>
         </w:rPr>
       </w:pPr>
-      <w:bookmarkStart w:id="25" w:name="_Toc147860282"/>
+      <w:bookmarkStart w:id="24" w:name="_Toc147860282"/>
       <w:r>
         <w:rPr>
           <w:rFonts w:ascii="Times New Roman" w:hAnsi="Times New Roman" w:cs="Times New Roman"/>
@@ -7516,7 +7514,7 @@
         </w:rPr>
         <w:t xml:space="preserve"> конструкцію. Кожна операція має бути виконана в окремій функції.</w:t>
       </w:r>
-      <w:bookmarkEnd w:id="25"/>
+      <w:bookmarkEnd w:id="24"/>
     </w:p>
     <w:p>
       <w:pPr>
@@ -7624,7 +7622,7 @@
           <w:szCs w:val="28"/>
         </w:rPr>
       </w:pPr>
-      <w:bookmarkStart w:id="26" w:name="_Toc147860283"/>
+      <w:bookmarkStart w:id="25" w:name="_Toc147860283"/>
       <w:r>
         <w:rPr>
           <w:rFonts w:ascii="Times New Roman" w:hAnsi="Times New Roman" w:cs="Times New Roman"/>
@@ -7633,7 +7631,7 @@
         </w:rPr>
         <w:t>Пояснення:</w:t>
       </w:r>
-      <w:bookmarkEnd w:id="26"/>
+      <w:bookmarkEnd w:id="25"/>
       <w:r>
         <w:rPr>
           <w:rFonts w:ascii="Times New Roman" w:hAnsi="Times New Roman" w:cs="Times New Roman"/>
@@ -7893,7 +7891,7 @@
           <w:szCs w:val="28"/>
         </w:rPr>
       </w:pPr>
-      <w:bookmarkStart w:id="27" w:name="_Toc147860284"/>
+      <w:bookmarkStart w:id="26" w:name="_Toc147860284"/>
       <w:r>
         <w:rPr>
           <w:rFonts w:ascii="Times New Roman" w:hAnsi="Times New Roman" w:cs="Times New Roman"/>
@@ -7903,7 +7901,7 @@
         </w:rPr>
         <w:t>Завдання до теми 3</w:t>
       </w:r>
-      <w:bookmarkEnd w:id="27"/>
+      <w:bookmarkEnd w:id="26"/>
     </w:p>
     <w:p>
       <w:pPr>
@@ -7920,7 +7918,7 @@
           <w:szCs w:val="28"/>
         </w:rPr>
       </w:pPr>
-      <w:bookmarkStart w:id="28" w:name="_Toc147860285"/>
+      <w:bookmarkStart w:id="27" w:name="_Toc147860285"/>
       <w:r>
         <w:rPr>
           <w:rFonts w:ascii="Times New Roman" w:hAnsi="Times New Roman" w:cs="Times New Roman"/>
@@ -7930,7 +7928,7 @@
         </w:rPr>
         <w:t>Написати програму калькулятор з постійними запитами на введення нових даних та операцій. За основу взяти програму калькулятор з попередньої теми. Реалізувати механізм завершення програми після отримання відповідної команди.</w:t>
       </w:r>
-      <w:bookmarkEnd w:id="28"/>
+      <w:bookmarkEnd w:id="27"/>
     </w:p>
     <w:p>
       <w:pPr>
@@ -8038,7 +8036,7 @@
           <w:szCs w:val="28"/>
         </w:rPr>
       </w:pPr>
-      <w:bookmarkStart w:id="29" w:name="_Toc147860286"/>
+      <w:bookmarkStart w:id="28" w:name="_Toc147860286"/>
       <w:r>
         <w:rPr>
           <w:rFonts w:ascii="Times New Roman" w:hAnsi="Times New Roman" w:cs="Times New Roman"/>
@@ -8047,7 +8045,7 @@
         </w:rPr>
         <w:t>Пояснення:</w:t>
       </w:r>
-      <w:bookmarkEnd w:id="29"/>
+      <w:bookmarkEnd w:id="28"/>
       <w:r>
         <w:rPr>
           <w:rFonts w:ascii="Times New Roman" w:hAnsi="Times New Roman" w:cs="Times New Roman"/>
@@ -8497,7 +8495,7 @@
           <w:szCs w:val="28"/>
         </w:rPr>
       </w:pPr>
-      <w:bookmarkStart w:id="30" w:name="_Toc147860287"/>
+      <w:bookmarkStart w:id="29" w:name="_Toc147860287"/>
       <w:r>
         <w:rPr>
           <w:rFonts w:ascii="Times New Roman" w:hAnsi="Times New Roman" w:cs="Times New Roman"/>
@@ -8727,7 +8725,7 @@
         </w:rPr>
         <w:t>()</w:t>
       </w:r>
-      <w:bookmarkEnd w:id="30"/>
+      <w:bookmarkEnd w:id="29"/>
     </w:p>
     <w:p>
       <w:pPr>
@@ -8744,7 +8742,7 @@
           <w:szCs w:val="28"/>
         </w:rPr>
       </w:pPr>
-      <w:bookmarkStart w:id="31" w:name="_Toc147860288"/>
+      <w:bookmarkStart w:id="30" w:name="_Toc147860288"/>
       <w:r>
         <w:rPr>
           <w:rFonts w:ascii="Times New Roman" w:hAnsi="Times New Roman" w:cs="Times New Roman"/>
@@ -8771,7 +8769,7 @@
         </w:rPr>
         <w:t>:</w:t>
       </w:r>
-      <w:bookmarkEnd w:id="31"/>
+      <w:bookmarkEnd w:id="30"/>
     </w:p>
     <w:p>
       <w:pPr>
@@ -8981,7 +8979,7 @@
           <w:szCs w:val="28"/>
         </w:rPr>
       </w:pPr>
-      <w:bookmarkStart w:id="32" w:name="_Toc147860289"/>
+      <w:bookmarkStart w:id="31" w:name="_Toc147860289"/>
       <w:r>
         <w:rPr>
           <w:rFonts w:ascii="Times New Roman" w:hAnsi="Times New Roman" w:cs="Times New Roman"/>
@@ -9008,7 +9006,7 @@
         </w:rPr>
         <w:t>:</w:t>
       </w:r>
-      <w:bookmarkEnd w:id="32"/>
+      <w:bookmarkEnd w:id="31"/>
     </w:p>
     <w:p>
       <w:pPr>
@@ -9215,7 +9213,7 @@
           <w:szCs w:val="28"/>
         </w:rPr>
       </w:pPr>
-      <w:bookmarkStart w:id="33" w:name="_Toc147860290"/>
+      <w:bookmarkStart w:id="32" w:name="_Toc147860290"/>
       <w:r>
         <w:rPr>
           <w:rFonts w:ascii="Times New Roman" w:hAnsi="Times New Roman" w:cs="Times New Roman"/>
@@ -9242,7 +9240,7 @@
         </w:rPr>
         <w:t>:</w:t>
       </w:r>
-      <w:bookmarkEnd w:id="33"/>
+      <w:bookmarkEnd w:id="32"/>
     </w:p>
     <w:p>
       <w:pPr>
@@ -9449,7 +9447,7 @@
           <w:szCs w:val="28"/>
         </w:rPr>
       </w:pPr>
-      <w:bookmarkStart w:id="34" w:name="_Toc147860291"/>
+      <w:bookmarkStart w:id="33" w:name="_Toc147860291"/>
       <w:r>
         <w:rPr>
           <w:rFonts w:ascii="Times New Roman" w:hAnsi="Times New Roman" w:cs="Times New Roman"/>
@@ -9476,7 +9474,7 @@
         </w:rPr>
         <w:t>:</w:t>
       </w:r>
-      <w:bookmarkEnd w:id="34"/>
+      <w:bookmarkEnd w:id="33"/>
     </w:p>
     <w:p>
       <w:pPr>
@@ -9916,7 +9914,7 @@
           <w:szCs w:val="28"/>
         </w:rPr>
       </w:pPr>
-      <w:bookmarkStart w:id="35" w:name="_Toc147860292"/>
+      <w:bookmarkStart w:id="34" w:name="_Toc147860292"/>
       <w:r>
         <w:rPr>
           <w:rFonts w:ascii="Times New Roman" w:hAnsi="Times New Roman" w:cs="Times New Roman"/>
@@ -9943,7 +9941,7 @@
         </w:rPr>
         <w:t>:</w:t>
       </w:r>
-      <w:bookmarkEnd w:id="35"/>
+      <w:bookmarkEnd w:id="34"/>
     </w:p>
     <w:p>
       <w:pPr>
@@ -10153,7 +10151,7 @@
           <w:szCs w:val="28"/>
         </w:rPr>
       </w:pPr>
-      <w:bookmarkStart w:id="36" w:name="_Toc147860293"/>
+      <w:bookmarkStart w:id="35" w:name="_Toc147860293"/>
       <w:r>
         <w:rPr>
           <w:rFonts w:ascii="Times New Roman" w:hAnsi="Times New Roman" w:cs="Times New Roman"/>
@@ -10180,7 +10178,7 @@
         </w:rPr>
         <w:t>:</w:t>
       </w:r>
-      <w:bookmarkEnd w:id="36"/>
+      <w:bookmarkEnd w:id="35"/>
     </w:p>
     <w:p>
       <w:pPr>
@@ -10397,7 +10395,7 @@
           <w:szCs w:val="28"/>
         </w:rPr>
       </w:pPr>
-      <w:bookmarkStart w:id="37" w:name="_Toc147860294"/>
+      <w:bookmarkStart w:id="36" w:name="_Toc147860294"/>
       <w:r>
         <w:rPr>
           <w:rFonts w:ascii="Times New Roman" w:hAnsi="Times New Roman" w:cs="Times New Roman"/>
@@ -10424,7 +10422,7 @@
         </w:rPr>
         <w:t>:</w:t>
       </w:r>
-      <w:bookmarkEnd w:id="37"/>
+      <w:bookmarkEnd w:id="36"/>
     </w:p>
     <w:p>
       <w:pPr>
@@ -10633,7 +10631,7 @@
           <w:szCs w:val="28"/>
         </w:rPr>
       </w:pPr>
-      <w:bookmarkStart w:id="38" w:name="_Toc147860295"/>
+      <w:bookmarkStart w:id="37" w:name="_Toc147860295"/>
       <w:r>
         <w:rPr>
           <w:rFonts w:ascii="Times New Roman" w:hAnsi="Times New Roman" w:cs="Times New Roman"/>
@@ -10763,7 +10761,7 @@
         </w:rPr>
         <w:t>()</w:t>
       </w:r>
-      <w:bookmarkEnd w:id="38"/>
+      <w:bookmarkEnd w:id="37"/>
     </w:p>
     <w:p>
       <w:pPr>
@@ -10779,7 +10777,7 @@
           <w:szCs w:val="28"/>
         </w:rPr>
       </w:pPr>
-      <w:bookmarkStart w:id="39" w:name="_Toc147860296"/>
+      <w:bookmarkStart w:id="38" w:name="_Toc147860296"/>
       <w:r>
         <w:rPr>
           <w:rFonts w:ascii="Times New Roman" w:hAnsi="Times New Roman" w:cs="Times New Roman"/>
@@ -10806,7 +10804,7 @@
         </w:rPr>
         <w:t>:</w:t>
       </w:r>
-      <w:bookmarkEnd w:id="39"/>
+      <w:bookmarkEnd w:id="38"/>
     </w:p>
     <w:p>
       <w:pPr>
@@ -11023,7 +11021,7 @@
           <w:szCs w:val="28"/>
         </w:rPr>
       </w:pPr>
-      <w:bookmarkStart w:id="40" w:name="_Toc147860297"/>
+      <w:bookmarkStart w:id="39" w:name="_Toc147860297"/>
       <w:r>
         <w:rPr>
           <w:rFonts w:ascii="Times New Roman" w:hAnsi="Times New Roman" w:cs="Times New Roman"/>
@@ -11050,7 +11048,7 @@
         </w:rPr>
         <w:t>:</w:t>
       </w:r>
-      <w:bookmarkEnd w:id="40"/>
+      <w:bookmarkEnd w:id="39"/>
     </w:p>
     <w:p>
       <w:pPr>
@@ -11257,7 +11255,7 @@
           <w:szCs w:val="28"/>
         </w:rPr>
       </w:pPr>
-      <w:bookmarkStart w:id="41" w:name="_Toc147860298"/>
+      <w:bookmarkStart w:id="40" w:name="_Toc147860298"/>
       <w:r>
         <w:rPr>
           <w:rFonts w:ascii="Times New Roman" w:hAnsi="Times New Roman" w:cs="Times New Roman"/>
@@ -11284,7 +11282,7 @@
         </w:rPr>
         <w:t>:</w:t>
       </w:r>
-      <w:bookmarkEnd w:id="41"/>
+      <w:bookmarkEnd w:id="40"/>
     </w:p>
     <w:p>
       <w:pPr>
@@ -11490,7 +11488,7 @@
           <w:szCs w:val="28"/>
         </w:rPr>
       </w:pPr>
-      <w:bookmarkStart w:id="42" w:name="_Toc147860299"/>
+      <w:bookmarkStart w:id="41" w:name="_Toc147860299"/>
       <w:r>
         <w:rPr>
           <w:rFonts w:ascii="Times New Roman" w:hAnsi="Times New Roman" w:cs="Times New Roman"/>
@@ -11517,7 +11515,7 @@
         </w:rPr>
         <w:t>:</w:t>
       </w:r>
-      <w:bookmarkEnd w:id="42"/>
+      <w:bookmarkEnd w:id="41"/>
     </w:p>
     <w:p>
       <w:pPr>
@@ -11723,7 +11721,7 @@
           <w:szCs w:val="28"/>
         </w:rPr>
       </w:pPr>
-      <w:bookmarkStart w:id="43" w:name="_Toc147860300"/>
+      <w:bookmarkStart w:id="42" w:name="_Toc147860300"/>
       <w:r>
         <w:rPr>
           <w:rFonts w:ascii="Times New Roman" w:hAnsi="Times New Roman" w:cs="Times New Roman"/>
@@ -11750,7 +11748,7 @@
         </w:rPr>
         <w:t>:</w:t>
       </w:r>
-      <w:bookmarkEnd w:id="43"/>
+      <w:bookmarkEnd w:id="42"/>
     </w:p>
     <w:p>
       <w:pPr>
@@ -11957,7 +11955,7 @@
           <w:szCs w:val="28"/>
         </w:rPr>
       </w:pPr>
-      <w:bookmarkStart w:id="44" w:name="_Toc147860301"/>
+      <w:bookmarkStart w:id="43" w:name="_Toc147860301"/>
       <w:r>
         <w:rPr>
           <w:rFonts w:ascii="Times New Roman" w:hAnsi="Times New Roman" w:cs="Times New Roman"/>
@@ -11984,7 +11982,7 @@
         </w:rPr>
         <w:t>:</w:t>
       </w:r>
-      <w:bookmarkEnd w:id="44"/>
+      <w:bookmarkEnd w:id="43"/>
     </w:p>
     <w:p>
       <w:pPr>
@@ -12191,7 +12189,7 @@
           <w:szCs w:val="28"/>
         </w:rPr>
       </w:pPr>
-      <w:bookmarkStart w:id="45" w:name="_Toc147860302"/>
+      <w:bookmarkStart w:id="44" w:name="_Toc147860302"/>
       <w:r>
         <w:rPr>
           <w:rFonts w:ascii="Times New Roman" w:hAnsi="Times New Roman" w:cs="Times New Roman"/>
@@ -12201,7 +12199,7 @@
         </w:rPr>
         <w:t>Маючи відсортований список, написати функцію пошуку позиції для вставки нового елементу в список.</w:t>
       </w:r>
-      <w:bookmarkEnd w:id="45"/>
+      <w:bookmarkEnd w:id="44"/>
     </w:p>
     <w:p>
       <w:pPr>
@@ -12321,7 +12319,7 @@
           <w:szCs w:val="28"/>
         </w:rPr>
       </w:pPr>
-      <w:bookmarkStart w:id="46" w:name="_Toc147860303"/>
+      <w:bookmarkStart w:id="45" w:name="_Toc147860303"/>
       <w:r>
         <w:rPr>
           <w:rFonts w:ascii="Times New Roman" w:hAnsi="Times New Roman" w:cs="Times New Roman"/>
@@ -12330,7 +12328,7 @@
         </w:rPr>
         <w:t>Пояснення:</w:t>
       </w:r>
-      <w:bookmarkEnd w:id="46"/>
+      <w:bookmarkEnd w:id="45"/>
     </w:p>
     <w:p>
       <w:pPr>
@@ -13157,6 +13155,503 @@
         <w:t>Рисунок 5.32</w:t>
       </w:r>
     </w:p>
+    <w:p>
+      <w:pPr>
+        <w:pStyle w:val="a4"/>
+        <w:ind w:left="1440"/>
+        <w:jc w:val="center"/>
+        <w:rPr>
+          <w:rFonts w:ascii="Times New Roman" w:hAnsi="Times New Roman" w:cs="Times New Roman"/>
+          <w:sz w:val="28"/>
+          <w:szCs w:val="28"/>
+        </w:rPr>
+      </w:pPr>
+    </w:p>
+    <w:p>
+      <w:pPr>
+        <w:pStyle w:val="a4"/>
+        <w:ind w:left="1440"/>
+        <w:jc w:val="center"/>
+        <w:rPr>
+          <w:rFonts w:ascii="Times New Roman" w:hAnsi="Times New Roman" w:cs="Times New Roman"/>
+          <w:b/>
+          <w:sz w:val="28"/>
+          <w:szCs w:val="28"/>
+        </w:rPr>
+      </w:pPr>
+      <w:r>
+        <w:rPr>
+          <w:rFonts w:ascii="Times New Roman" w:hAnsi="Times New Roman" w:cs="Times New Roman"/>
+          <w:b/>
+          <w:sz w:val="28"/>
+          <w:szCs w:val="28"/>
+        </w:rPr>
+        <w:t xml:space="preserve">Завдання до теми 4 </w:t>
+      </w:r>
+    </w:p>
+    <w:p>
+      <w:pPr>
+        <w:pStyle w:val="a4"/>
+        <w:numPr>
+          <w:ilvl w:val="0"/>
+          <w:numId w:val="11"/>
+        </w:numPr>
+        <w:rPr>
+          <w:rFonts w:ascii="Times New Roman" w:hAnsi="Times New Roman" w:cs="Times New Roman"/>
+          <w:b/>
+          <w:sz w:val="28"/>
+          <w:szCs w:val="28"/>
+        </w:rPr>
+      </w:pPr>
+      <w:r>
+        <w:rPr>
+          <w:rFonts w:ascii="Times New Roman" w:hAnsi="Times New Roman" w:cs="Times New Roman"/>
+          <w:b/>
+          <w:sz w:val="28"/>
+          <w:szCs w:val="28"/>
+        </w:rPr>
+        <w:t>Розширити програму калькулятор функцією запитів даних для виконання операцій від користувача, що обробляє виняткові ситуації.</w:t>
+      </w:r>
+    </w:p>
+    <w:p>
+      <w:pPr>
+        <w:pStyle w:val="a4"/>
+        <w:numPr>
+          <w:ilvl w:val="0"/>
+          <w:numId w:val="11"/>
+        </w:numPr>
+        <w:rPr>
+          <w:rFonts w:ascii="Times New Roman" w:hAnsi="Times New Roman" w:cs="Times New Roman"/>
+          <w:b/>
+          <w:sz w:val="28"/>
+          <w:szCs w:val="28"/>
+        </w:rPr>
+      </w:pPr>
+      <w:r>
+        <w:rPr>
+          <w:rFonts w:ascii="Times New Roman" w:hAnsi="Times New Roman" w:cs="Times New Roman"/>
+          <w:b/>
+          <w:sz w:val="28"/>
+          <w:szCs w:val="28"/>
+        </w:rPr>
+        <w:t>Розширити функцію ділення обробкою виняткової ситуації ділення но нуль</w:t>
+      </w:r>
+      <w:r>
+        <w:rPr>
+          <w:rFonts w:ascii="Times New Roman" w:hAnsi="Times New Roman" w:cs="Times New Roman"/>
+          <w:b/>
+          <w:sz w:val="28"/>
+          <w:szCs w:val="28"/>
+        </w:rPr>
+        <w:t>.</w:t>
+      </w:r>
+    </w:p>
+    <w:p>
+      <w:pPr>
+        <w:pStyle w:val="a4"/>
+        <w:ind w:left="1800"/>
+        <w:rPr>
+          <w:rFonts w:ascii="Times New Roman" w:hAnsi="Times New Roman" w:cs="Times New Roman"/>
+          <w:sz w:val="28"/>
+          <w:szCs w:val="28"/>
+        </w:rPr>
+      </w:pPr>
+      <w:r>
+        <w:rPr>
+          <w:rFonts w:ascii="Times New Roman" w:hAnsi="Times New Roman" w:cs="Times New Roman"/>
+          <w:sz w:val="28"/>
+          <w:szCs w:val="28"/>
+        </w:rPr>
+        <w:t>Отож, попередній код показаний на рисунку 6.0. А вже модернізований код показано на рисунку 6.1. В попередній код були внесені наступні зміни:</w:t>
+      </w:r>
+    </w:p>
+    <w:p>
+      <w:pPr>
+        <w:pStyle w:val="a4"/>
+        <w:numPr>
+          <w:ilvl w:val="0"/>
+          <w:numId w:val="13"/>
+        </w:numPr>
+        <w:rPr>
+          <w:rFonts w:ascii="Times New Roman" w:hAnsi="Times New Roman" w:cs="Times New Roman"/>
+          <w:b/>
+          <w:sz w:val="28"/>
+          <w:szCs w:val="28"/>
+        </w:rPr>
+      </w:pPr>
+      <w:r>
+        <w:rPr>
+          <w:rFonts w:ascii="Times New Roman" w:hAnsi="Times New Roman" w:cs="Times New Roman"/>
+          <w:b/>
+          <w:sz w:val="28"/>
+          <w:szCs w:val="28"/>
+        </w:rPr>
+        <w:t>Запити від користувача та обробка некоректних виборів:</w:t>
+      </w:r>
+    </w:p>
+    <w:p>
+      <w:pPr>
+        <w:pStyle w:val="a4"/>
+        <w:numPr>
+          <w:ilvl w:val="0"/>
+          <w:numId w:val="14"/>
+        </w:numPr>
+        <w:rPr>
+          <w:rFonts w:ascii="Times New Roman" w:hAnsi="Times New Roman" w:cs="Times New Roman"/>
+          <w:sz w:val="28"/>
+          <w:szCs w:val="28"/>
+        </w:rPr>
+      </w:pPr>
+      <w:r>
+        <w:rPr>
+          <w:rFonts w:ascii="Times New Roman" w:hAnsi="Times New Roman" w:cs="Times New Roman"/>
+          <w:sz w:val="28"/>
+          <w:szCs w:val="28"/>
+        </w:rPr>
+        <w:t xml:space="preserve">Додано головний цикл </w:t>
+      </w:r>
+      <w:proofErr w:type="spellStart"/>
+      <w:r>
+        <w:rPr>
+          <w:rFonts w:ascii="Times New Roman" w:hAnsi="Times New Roman" w:cs="Times New Roman"/>
+          <w:sz w:val="28"/>
+          <w:szCs w:val="28"/>
+        </w:rPr>
+        <w:t>while</w:t>
+      </w:r>
+      <w:proofErr w:type="spellEnd"/>
+      <w:r>
+        <w:rPr>
+          <w:rFonts w:ascii="Times New Roman" w:hAnsi="Times New Roman" w:cs="Times New Roman"/>
+          <w:sz w:val="28"/>
+          <w:szCs w:val="28"/>
+        </w:rPr>
+        <w:t xml:space="preserve"> </w:t>
+      </w:r>
+      <w:proofErr w:type="spellStart"/>
+      <w:r>
+        <w:rPr>
+          <w:rFonts w:ascii="Times New Roman" w:hAnsi="Times New Roman" w:cs="Times New Roman"/>
+          <w:sz w:val="28"/>
+          <w:szCs w:val="28"/>
+        </w:rPr>
+        <w:t>True</w:t>
+      </w:r>
+      <w:proofErr w:type="spellEnd"/>
+      <w:r>
+        <w:rPr>
+          <w:rFonts w:ascii="Times New Roman" w:hAnsi="Times New Roman" w:cs="Times New Roman"/>
+          <w:sz w:val="28"/>
+          <w:szCs w:val="28"/>
+        </w:rPr>
+        <w:t>, який дозволяє користувачеві виконувати декілька операцій без виходу з програми.</w:t>
+      </w:r>
+    </w:p>
+    <w:p>
+      <w:pPr>
+        <w:pStyle w:val="a4"/>
+        <w:numPr>
+          <w:ilvl w:val="0"/>
+          <w:numId w:val="14"/>
+        </w:numPr>
+        <w:rPr>
+          <w:rFonts w:ascii="Times New Roman" w:hAnsi="Times New Roman" w:cs="Times New Roman"/>
+          <w:sz w:val="28"/>
+          <w:szCs w:val="28"/>
+        </w:rPr>
+      </w:pPr>
+      <w:r>
+        <w:rPr>
+          <w:rFonts w:ascii="Times New Roman" w:hAnsi="Times New Roman" w:cs="Times New Roman"/>
+          <w:sz w:val="28"/>
+          <w:szCs w:val="28"/>
+        </w:rPr>
+        <w:t>Запит користувача на вибір операції було розширено, та тепер користувач може обирати між додаванням, відніманням, множенням, діленням або виходом з програми.</w:t>
+      </w:r>
+    </w:p>
+    <w:p>
+      <w:pPr>
+        <w:pStyle w:val="a4"/>
+        <w:numPr>
+          <w:ilvl w:val="0"/>
+          <w:numId w:val="14"/>
+        </w:numPr>
+        <w:rPr>
+          <w:rFonts w:ascii="Times New Roman" w:hAnsi="Times New Roman" w:cs="Times New Roman"/>
+          <w:sz w:val="28"/>
+          <w:szCs w:val="28"/>
+        </w:rPr>
+      </w:pPr>
+      <w:r>
+        <w:rPr>
+          <w:rFonts w:ascii="Times New Roman" w:hAnsi="Times New Roman" w:cs="Times New Roman"/>
+          <w:sz w:val="28"/>
+          <w:szCs w:val="28"/>
+        </w:rPr>
+        <w:t>Додано перевірку коректності введеного вибору операції, і якщо вибір не входить у доступні опції (1-4), програма повідомляє користувача про помилку та просить ввести операцію знову.</w:t>
+      </w:r>
+    </w:p>
+    <w:p>
+      <w:pPr>
+        <w:pStyle w:val="a4"/>
+        <w:numPr>
+          <w:ilvl w:val="0"/>
+          <w:numId w:val="13"/>
+        </w:numPr>
+        <w:rPr>
+          <w:rFonts w:ascii="Times New Roman" w:hAnsi="Times New Roman" w:cs="Times New Roman"/>
+          <w:b/>
+          <w:sz w:val="28"/>
+          <w:szCs w:val="28"/>
+        </w:rPr>
+      </w:pPr>
+      <w:r>
+        <w:rPr>
+          <w:rFonts w:ascii="Times New Roman" w:hAnsi="Times New Roman" w:cs="Times New Roman"/>
+          <w:b/>
+          <w:sz w:val="28"/>
+          <w:szCs w:val="28"/>
+        </w:rPr>
+        <w:t>Обробка виняткової ситуації ділення на нуль:</w:t>
+      </w:r>
+    </w:p>
+    <w:p>
+      <w:pPr>
+        <w:pStyle w:val="a4"/>
+        <w:numPr>
+          <w:ilvl w:val="0"/>
+          <w:numId w:val="14"/>
+        </w:numPr>
+        <w:rPr>
+          <w:rFonts w:ascii="Times New Roman" w:hAnsi="Times New Roman" w:cs="Times New Roman"/>
+          <w:sz w:val="28"/>
+          <w:szCs w:val="28"/>
+        </w:rPr>
+      </w:pPr>
+      <w:r>
+        <w:rPr>
+          <w:rFonts w:ascii="Times New Roman" w:hAnsi="Times New Roman" w:cs="Times New Roman"/>
+          <w:sz w:val="28"/>
+          <w:szCs w:val="28"/>
+        </w:rPr>
+        <w:t xml:space="preserve">У функцію </w:t>
+      </w:r>
+      <w:proofErr w:type="spellStart"/>
+      <w:r>
+        <w:rPr>
+          <w:rFonts w:ascii="Times New Roman" w:hAnsi="Times New Roman" w:cs="Times New Roman"/>
+          <w:sz w:val="28"/>
+          <w:szCs w:val="28"/>
+        </w:rPr>
+        <w:t>divide</w:t>
+      </w:r>
+      <w:proofErr w:type="spellEnd"/>
+      <w:r>
+        <w:rPr>
+          <w:rFonts w:ascii="Times New Roman" w:hAnsi="Times New Roman" w:cs="Times New Roman"/>
+          <w:sz w:val="28"/>
+          <w:szCs w:val="28"/>
+        </w:rPr>
+        <w:t xml:space="preserve"> додано блок </w:t>
+      </w:r>
+      <w:proofErr w:type="spellStart"/>
+      <w:r>
+        <w:rPr>
+          <w:rFonts w:ascii="Times New Roman" w:hAnsi="Times New Roman" w:cs="Times New Roman"/>
+          <w:sz w:val="28"/>
+          <w:szCs w:val="28"/>
+        </w:rPr>
+        <w:t>try</w:t>
+      </w:r>
+      <w:proofErr w:type="spellEnd"/>
+      <w:r>
+        <w:rPr>
+          <w:rFonts w:ascii="Times New Roman" w:hAnsi="Times New Roman" w:cs="Times New Roman"/>
+          <w:sz w:val="28"/>
+          <w:szCs w:val="28"/>
+        </w:rPr>
+        <w:t>...</w:t>
+      </w:r>
+      <w:proofErr w:type="spellStart"/>
+      <w:r>
+        <w:rPr>
+          <w:rFonts w:ascii="Times New Roman" w:hAnsi="Times New Roman" w:cs="Times New Roman"/>
+          <w:sz w:val="28"/>
+          <w:szCs w:val="28"/>
+        </w:rPr>
+        <w:t>except</w:t>
+      </w:r>
+      <w:proofErr w:type="spellEnd"/>
+      <w:r>
+        <w:rPr>
+          <w:rFonts w:ascii="Times New Roman" w:hAnsi="Times New Roman" w:cs="Times New Roman"/>
+          <w:sz w:val="28"/>
+          <w:szCs w:val="28"/>
+        </w:rPr>
+        <w:t xml:space="preserve">, який перехоплює можливий виняток </w:t>
+      </w:r>
+      <w:proofErr w:type="spellStart"/>
+      <w:r>
+        <w:rPr>
+          <w:rFonts w:ascii="Times New Roman" w:hAnsi="Times New Roman" w:cs="Times New Roman"/>
+          <w:sz w:val="28"/>
+          <w:szCs w:val="28"/>
+        </w:rPr>
+        <w:t>ZeroDivisionError</w:t>
+      </w:r>
+      <w:proofErr w:type="spellEnd"/>
+      <w:r>
+        <w:rPr>
+          <w:rFonts w:ascii="Times New Roman" w:hAnsi="Times New Roman" w:cs="Times New Roman"/>
+          <w:sz w:val="28"/>
+          <w:szCs w:val="28"/>
+        </w:rPr>
+        <w:t>, що виникає при діленні на нуль.</w:t>
+      </w:r>
+    </w:p>
+    <w:p>
+      <w:pPr>
+        <w:pStyle w:val="a4"/>
+        <w:numPr>
+          <w:ilvl w:val="0"/>
+          <w:numId w:val="14"/>
+        </w:numPr>
+        <w:rPr>
+          <w:rFonts w:ascii="Times New Roman" w:hAnsi="Times New Roman" w:cs="Times New Roman"/>
+          <w:sz w:val="28"/>
+          <w:szCs w:val="28"/>
+        </w:rPr>
+      </w:pPr>
+      <w:r>
+        <w:rPr>
+          <w:rFonts w:ascii="Times New Roman" w:hAnsi="Times New Roman" w:cs="Times New Roman"/>
+          <w:sz w:val="28"/>
+          <w:szCs w:val="28"/>
+        </w:rPr>
+        <w:lastRenderedPageBreak/>
+        <w:t>Якщо користувач введе друге число рівне нулю, програма повідомить про помилку "Помилка: Ділення на нуль неможливе" і продовжить виконання без аварійного завершення.</w:t>
+      </w:r>
+    </w:p>
+    <w:p>
+      <w:pPr>
+        <w:ind w:left="2160"/>
+        <w:rPr>
+          <w:rFonts w:ascii="Times New Roman" w:hAnsi="Times New Roman" w:cs="Times New Roman"/>
+          <w:sz w:val="28"/>
+          <w:szCs w:val="28"/>
+        </w:rPr>
+      </w:pPr>
+      <w:r>
+        <w:rPr>
+          <w:rFonts w:ascii="Times New Roman" w:hAnsi="Times New Roman" w:cs="Times New Roman"/>
+          <w:sz w:val="28"/>
+          <w:szCs w:val="28"/>
+        </w:rPr>
+        <w:t xml:space="preserve">Загальна логіка коду наступна: </w:t>
+      </w:r>
+    </w:p>
+    <w:p>
+      <w:pPr>
+        <w:pStyle w:val="a4"/>
+        <w:numPr>
+          <w:ilvl w:val="0"/>
+          <w:numId w:val="15"/>
+        </w:numPr>
+        <w:rPr>
+          <w:rFonts w:ascii="Times New Roman" w:hAnsi="Times New Roman" w:cs="Times New Roman"/>
+          <w:sz w:val="28"/>
+          <w:szCs w:val="28"/>
+        </w:rPr>
+      </w:pPr>
+      <w:r>
+        <w:rPr>
+          <w:rFonts w:ascii="Times New Roman" w:hAnsi="Times New Roman" w:cs="Times New Roman"/>
+          <w:sz w:val="28"/>
+          <w:szCs w:val="28"/>
+        </w:rPr>
+        <w:t>Користувач вибирає операцію та вводить два числа.</w:t>
+      </w:r>
+    </w:p>
+    <w:p>
+      <w:pPr>
+        <w:pStyle w:val="a4"/>
+        <w:numPr>
+          <w:ilvl w:val="0"/>
+          <w:numId w:val="15"/>
+        </w:numPr>
+        <w:rPr>
+          <w:rFonts w:ascii="Times New Roman" w:hAnsi="Times New Roman" w:cs="Times New Roman"/>
+          <w:sz w:val="28"/>
+          <w:szCs w:val="28"/>
+        </w:rPr>
+      </w:pPr>
+      <w:r>
+        <w:rPr>
+          <w:rFonts w:ascii="Times New Roman" w:hAnsi="Times New Roman" w:cs="Times New Roman"/>
+          <w:sz w:val="28"/>
+          <w:szCs w:val="28"/>
+        </w:rPr>
+        <w:t>Програма виконує вибрану операцію та виводить результат на екран.</w:t>
+      </w:r>
+    </w:p>
+    <w:p>
+      <w:pPr>
+        <w:pStyle w:val="a4"/>
+        <w:numPr>
+          <w:ilvl w:val="0"/>
+          <w:numId w:val="15"/>
+        </w:numPr>
+        <w:rPr>
+          <w:rFonts w:ascii="Times New Roman" w:hAnsi="Times New Roman" w:cs="Times New Roman"/>
+          <w:sz w:val="28"/>
+          <w:szCs w:val="28"/>
+        </w:rPr>
+      </w:pPr>
+      <w:r>
+        <w:rPr>
+          <w:rFonts w:ascii="Times New Roman" w:hAnsi="Times New Roman" w:cs="Times New Roman"/>
+          <w:sz w:val="28"/>
+          <w:szCs w:val="28"/>
+        </w:rPr>
+        <w:t>Якщо користувач введе некоректний вибір операції, виводиться відповідне повідомлення.</w:t>
+      </w:r>
+    </w:p>
+    <w:p>
+      <w:pPr>
+        <w:pStyle w:val="a4"/>
+        <w:numPr>
+          <w:ilvl w:val="0"/>
+          <w:numId w:val="15"/>
+        </w:numPr>
+        <w:rPr>
+          <w:rFonts w:ascii="Times New Roman" w:hAnsi="Times New Roman" w:cs="Times New Roman"/>
+          <w:sz w:val="28"/>
+          <w:szCs w:val="28"/>
+        </w:rPr>
+      </w:pPr>
+      <w:r>
+        <w:rPr>
+          <w:rFonts w:ascii="Times New Roman" w:hAnsi="Times New Roman" w:cs="Times New Roman"/>
+          <w:sz w:val="28"/>
+          <w:szCs w:val="28"/>
+        </w:rPr>
+        <w:t>Якщо користувач введе друге число рівне нулю при діленні, виводиться повідомлення про помилку.</w:t>
+      </w:r>
+      <w:bookmarkStart w:id="46" w:name="_GoBack"/>
+      <w:bookmarkEnd w:id="46"/>
+    </w:p>
+    <w:p>
+      <w:pPr>
+        <w:pStyle w:val="a4"/>
+        <w:ind w:left="1800"/>
+        <w:jc w:val="center"/>
+        <w:rPr>
+          <w:rFonts w:ascii="Times New Roman" w:hAnsi="Times New Roman" w:cs="Times New Roman"/>
+          <w:sz w:val="28"/>
+          <w:szCs w:val="28"/>
+        </w:rPr>
+      </w:pPr>
+    </w:p>
     <w:sectPr>
       <w:headerReference w:type="default" r:id="rId62"/>
       <w:footerReference w:type="default" r:id="rId63"/>
@@ -13204,6 +13699,7 @@
         <w:docPartUnique/>
       </w:docPartObj>
     </w:sdtPr>
+    <w:sdtEndPr/>
     <w:sdtContent>
       <w:p>
         <w:pPr>
@@ -13224,7 +13720,7 @@
             <w:noProof/>
             <w:lang w:val="ru-RU"/>
           </w:rPr>
-          <w:t>3</w:t>
+          <w:t>16</w:t>
         </w:r>
         <w:r>
           <w:fldChar w:fldCharType="end"/>
@@ -13460,16 +13956,16 @@
     </w:lvl>
   </w:abstractNum>
   <w:abstractNum w:abstractNumId="2" w15:restartNumberingAfterBreak="0">
-    <w:nsid w:val="35BF12E7"/>
+    <w:nsid w:val="1B985218"/>
     <w:multiLevelType w:val="hybridMultilevel"/>
-    <w:tmpl w:val="94527822"/>
-    <w:lvl w:ilvl="0" w:tplc="461891AA">
+    <w:tmpl w:val="F21E32FC"/>
+    <w:lvl w:ilvl="0" w:tplc="9CC6EBBA">
       <w:start w:val="1"/>
       <w:numFmt w:val="decimal"/>
-      <w:lvlText w:val="%1)"/>
+      <w:lvlText w:val="%1."/>
       <w:lvlJc w:val="left"/>
       <w:pPr>
-        <w:ind w:left="1440" w:hanging="360"/>
+        <w:ind w:left="1800" w:hanging="360"/>
       </w:pPr>
       <w:rPr>
         <w:rFonts w:hint="default"/>
@@ -13481,7 +13977,7 @@
       <w:lvlText w:val="%2."/>
       <w:lvlJc w:val="left"/>
       <w:pPr>
-        <w:ind w:left="2160" w:hanging="360"/>
+        <w:ind w:left="2520" w:hanging="360"/>
       </w:pPr>
     </w:lvl>
     <w:lvl w:ilvl="2" w:tplc="0422001B" w:tentative="1">
@@ -13490,7 +13986,7 @@
       <w:lvlText w:val="%3."/>
       <w:lvlJc w:val="right"/>
       <w:pPr>
-        <w:ind w:left="2880" w:hanging="180"/>
+        <w:ind w:left="3240" w:hanging="180"/>
       </w:pPr>
     </w:lvl>
     <w:lvl w:ilvl="3" w:tplc="0422000F" w:tentative="1">
@@ -13499,7 +13995,7 @@
       <w:lvlText w:val="%4."/>
       <w:lvlJc w:val="left"/>
       <w:pPr>
-        <w:ind w:left="3600" w:hanging="360"/>
+        <w:ind w:left="3960" w:hanging="360"/>
       </w:pPr>
     </w:lvl>
     <w:lvl w:ilvl="4" w:tplc="04220019" w:tentative="1">
@@ -13508,7 +14004,7 @@
       <w:lvlText w:val="%5."/>
       <w:lvlJc w:val="left"/>
       <w:pPr>
-        <w:ind w:left="4320" w:hanging="360"/>
+        <w:ind w:left="4680" w:hanging="360"/>
       </w:pPr>
     </w:lvl>
     <w:lvl w:ilvl="5" w:tplc="0422001B" w:tentative="1">
@@ -13517,7 +14013,7 @@
       <w:lvlText w:val="%6."/>
       <w:lvlJc w:val="right"/>
       <w:pPr>
-        <w:ind w:left="5040" w:hanging="180"/>
+        <w:ind w:left="5400" w:hanging="180"/>
       </w:pPr>
     </w:lvl>
     <w:lvl w:ilvl="6" w:tplc="0422000F" w:tentative="1">
@@ -13526,7 +14022,7 @@
       <w:lvlText w:val="%7."/>
       <w:lvlJc w:val="left"/>
       <w:pPr>
-        <w:ind w:left="5760" w:hanging="360"/>
+        <w:ind w:left="6120" w:hanging="360"/>
       </w:pPr>
     </w:lvl>
     <w:lvl w:ilvl="7" w:tplc="04220019" w:tentative="1">
@@ -13535,7 +14031,7 @@
       <w:lvlText w:val="%8."/>
       <w:lvlJc w:val="left"/>
       <w:pPr>
-        <w:ind w:left="6480" w:hanging="360"/>
+        <w:ind w:left="6840" w:hanging="360"/>
       </w:pPr>
     </w:lvl>
     <w:lvl w:ilvl="8" w:tplc="0422001B" w:tentative="1">
@@ -13544,21 +14040,21 @@
       <w:lvlText w:val="%9."/>
       <w:lvlJc w:val="right"/>
       <w:pPr>
-        <w:ind w:left="7200" w:hanging="180"/>
+        <w:ind w:left="7560" w:hanging="180"/>
       </w:pPr>
     </w:lvl>
   </w:abstractNum>
   <w:abstractNum w:abstractNumId="3" w15:restartNumberingAfterBreak="0">
-    <w:nsid w:val="360C1A34"/>
+    <w:nsid w:val="297D4CD1"/>
     <w:multiLevelType w:val="hybridMultilevel"/>
-    <w:tmpl w:val="3F947008"/>
-    <w:lvl w:ilvl="0" w:tplc="039E3B7A">
+    <w:tmpl w:val="FDEE2AA4"/>
+    <w:lvl w:ilvl="0" w:tplc="F8962710">
       <w:start w:val="1"/>
       <w:numFmt w:val="decimal"/>
-      <w:lvlText w:val="%1."/>
+      <w:lvlText w:val="%1)"/>
       <w:lvlJc w:val="left"/>
       <w:pPr>
-        <w:ind w:left="1440" w:hanging="360"/>
+        <w:ind w:left="2520" w:hanging="360"/>
       </w:pPr>
       <w:rPr>
         <w:rFonts w:hint="default"/>
@@ -13570,7 +14066,7 @@
       <w:lvlText w:val="%2."/>
       <w:lvlJc w:val="left"/>
       <w:pPr>
-        <w:ind w:left="2160" w:hanging="360"/>
+        <w:ind w:left="3240" w:hanging="360"/>
       </w:pPr>
     </w:lvl>
     <w:lvl w:ilvl="2" w:tplc="0422001B" w:tentative="1">
@@ -13579,7 +14075,7 @@
       <w:lvlText w:val="%3."/>
       <w:lvlJc w:val="right"/>
       <w:pPr>
-        <w:ind w:left="2880" w:hanging="180"/>
+        <w:ind w:left="3960" w:hanging="180"/>
       </w:pPr>
     </w:lvl>
     <w:lvl w:ilvl="3" w:tplc="0422000F" w:tentative="1">
@@ -13588,7 +14084,7 @@
       <w:lvlText w:val="%4."/>
       <w:lvlJc w:val="left"/>
       <w:pPr>
-        <w:ind w:left="3600" w:hanging="360"/>
+        <w:ind w:left="4680" w:hanging="360"/>
       </w:pPr>
     </w:lvl>
     <w:lvl w:ilvl="4" w:tplc="04220019" w:tentative="1">
@@ -13597,7 +14093,7 @@
       <w:lvlText w:val="%5."/>
       <w:lvlJc w:val="left"/>
       <w:pPr>
-        <w:ind w:left="4320" w:hanging="360"/>
+        <w:ind w:left="5400" w:hanging="360"/>
       </w:pPr>
     </w:lvl>
     <w:lvl w:ilvl="5" w:tplc="0422001B" w:tentative="1">
@@ -13606,7 +14102,7 @@
       <w:lvlText w:val="%6."/>
       <w:lvlJc w:val="right"/>
       <w:pPr>
-        <w:ind w:left="5040" w:hanging="180"/>
+        <w:ind w:left="6120" w:hanging="180"/>
       </w:pPr>
     </w:lvl>
     <w:lvl w:ilvl="6" w:tplc="0422000F" w:tentative="1">
@@ -13615,7 +14111,7 @@
       <w:lvlText w:val="%7."/>
       <w:lvlJc w:val="left"/>
       <w:pPr>
-        <w:ind w:left="5760" w:hanging="360"/>
+        <w:ind w:left="6840" w:hanging="360"/>
       </w:pPr>
     </w:lvl>
     <w:lvl w:ilvl="7" w:tplc="04220019" w:tentative="1">
@@ -13624,7 +14120,7 @@
       <w:lvlText w:val="%8."/>
       <w:lvlJc w:val="left"/>
       <w:pPr>
-        <w:ind w:left="6480" w:hanging="360"/>
+        <w:ind w:left="7560" w:hanging="360"/>
       </w:pPr>
     </w:lvl>
     <w:lvl w:ilvl="8" w:tplc="0422001B" w:tentative="1">
@@ -13633,21 +14129,21 @@
       <w:lvlText w:val="%9."/>
       <w:lvlJc w:val="right"/>
       <w:pPr>
-        <w:ind w:left="7200" w:hanging="180"/>
+        <w:ind w:left="8280" w:hanging="180"/>
       </w:pPr>
     </w:lvl>
   </w:abstractNum>
   <w:abstractNum w:abstractNumId="4" w15:restartNumberingAfterBreak="0">
-    <w:nsid w:val="502A170D"/>
+    <w:nsid w:val="35BF12E7"/>
     <w:multiLevelType w:val="hybridMultilevel"/>
-    <w:tmpl w:val="6DCEF516"/>
-    <w:lvl w:ilvl="0" w:tplc="BB2C2B4C">
+    <w:tmpl w:val="94527822"/>
+    <w:lvl w:ilvl="0" w:tplc="461891AA">
       <w:start w:val="1"/>
       <w:numFmt w:val="decimal"/>
-      <w:lvlText w:val="%1."/>
+      <w:lvlText w:val="%1)"/>
       <w:lvlJc w:val="left"/>
       <w:pPr>
-        <w:ind w:left="1080" w:hanging="360"/>
+        <w:ind w:left="1440" w:hanging="360"/>
       </w:pPr>
       <w:rPr>
         <w:rFonts w:hint="default"/>
@@ -13659,7 +14155,7 @@
       <w:lvlText w:val="%2."/>
       <w:lvlJc w:val="left"/>
       <w:pPr>
-        <w:ind w:left="1800" w:hanging="360"/>
+        <w:ind w:left="2160" w:hanging="360"/>
       </w:pPr>
     </w:lvl>
     <w:lvl w:ilvl="2" w:tplc="0422001B" w:tentative="1">
@@ -13668,7 +14164,7 @@
       <w:lvlText w:val="%3."/>
       <w:lvlJc w:val="right"/>
       <w:pPr>
-        <w:ind w:left="2520" w:hanging="180"/>
+        <w:ind w:left="2880" w:hanging="180"/>
       </w:pPr>
     </w:lvl>
     <w:lvl w:ilvl="3" w:tplc="0422000F" w:tentative="1">
@@ -13677,7 +14173,7 @@
       <w:lvlText w:val="%4."/>
       <w:lvlJc w:val="left"/>
       <w:pPr>
-        <w:ind w:left="3240" w:hanging="360"/>
+        <w:ind w:left="3600" w:hanging="360"/>
       </w:pPr>
     </w:lvl>
     <w:lvl w:ilvl="4" w:tplc="04220019" w:tentative="1">
@@ -13686,7 +14182,7 @@
       <w:lvlText w:val="%5."/>
       <w:lvlJc w:val="left"/>
       <w:pPr>
-        <w:ind w:left="3960" w:hanging="360"/>
+        <w:ind w:left="4320" w:hanging="360"/>
       </w:pPr>
     </w:lvl>
     <w:lvl w:ilvl="5" w:tplc="0422001B" w:tentative="1">
@@ -13695,7 +14191,7 @@
       <w:lvlText w:val="%6."/>
       <w:lvlJc w:val="right"/>
       <w:pPr>
-        <w:ind w:left="4680" w:hanging="180"/>
+        <w:ind w:left="5040" w:hanging="180"/>
       </w:pPr>
     </w:lvl>
     <w:lvl w:ilvl="6" w:tplc="0422000F" w:tentative="1">
@@ -13704,7 +14200,7 @@
       <w:lvlText w:val="%7."/>
       <w:lvlJc w:val="left"/>
       <w:pPr>
-        <w:ind w:left="5400" w:hanging="360"/>
+        <w:ind w:left="5760" w:hanging="360"/>
       </w:pPr>
     </w:lvl>
     <w:lvl w:ilvl="7" w:tplc="04220019" w:tentative="1">
@@ -13713,7 +14209,7 @@
       <w:lvlText w:val="%8."/>
       <w:lvlJc w:val="left"/>
       <w:pPr>
-        <w:ind w:left="6120" w:hanging="360"/>
+        <w:ind w:left="6480" w:hanging="360"/>
       </w:pPr>
     </w:lvl>
     <w:lvl w:ilvl="8" w:tplc="0422001B" w:tentative="1">
@@ -13722,21 +14218,21 @@
       <w:lvlText w:val="%9."/>
       <w:lvlJc w:val="right"/>
       <w:pPr>
-        <w:ind w:left="6840" w:hanging="180"/>
+        <w:ind w:left="7200" w:hanging="180"/>
       </w:pPr>
     </w:lvl>
   </w:abstractNum>
   <w:abstractNum w:abstractNumId="5" w15:restartNumberingAfterBreak="0">
-    <w:nsid w:val="58405BC5"/>
+    <w:nsid w:val="360C1A34"/>
     <w:multiLevelType w:val="hybridMultilevel"/>
-    <w:tmpl w:val="32AA2CD2"/>
-    <w:lvl w:ilvl="0" w:tplc="04220011">
+    <w:tmpl w:val="3F947008"/>
+    <w:lvl w:ilvl="0" w:tplc="039E3B7A">
       <w:start w:val="1"/>
       <w:numFmt w:val="decimal"/>
-      <w:lvlText w:val="%1)"/>
+      <w:lvlText w:val="%1."/>
       <w:lvlJc w:val="left"/>
       <w:pPr>
-        <w:ind w:left="720" w:hanging="360"/>
+        <w:ind w:left="1440" w:hanging="360"/>
       </w:pPr>
       <w:rPr>
         <w:rFonts w:hint="default"/>
@@ -13748,7 +14244,7 @@
       <w:lvlText w:val="%2."/>
       <w:lvlJc w:val="left"/>
       <w:pPr>
-        <w:ind w:left="1440" w:hanging="360"/>
+        <w:ind w:left="2160" w:hanging="360"/>
       </w:pPr>
     </w:lvl>
     <w:lvl w:ilvl="2" w:tplc="0422001B" w:tentative="1">
@@ -13757,7 +14253,7 @@
       <w:lvlText w:val="%3."/>
       <w:lvlJc w:val="right"/>
       <w:pPr>
-        <w:ind w:left="2160" w:hanging="180"/>
+        <w:ind w:left="2880" w:hanging="180"/>
       </w:pPr>
     </w:lvl>
     <w:lvl w:ilvl="3" w:tplc="0422000F" w:tentative="1">
@@ -13766,7 +14262,7 @@
       <w:lvlText w:val="%4."/>
       <w:lvlJc w:val="left"/>
       <w:pPr>
-        <w:ind w:left="2880" w:hanging="360"/>
+        <w:ind w:left="3600" w:hanging="360"/>
       </w:pPr>
     </w:lvl>
     <w:lvl w:ilvl="4" w:tplc="04220019" w:tentative="1">
@@ -13775,7 +14271,7 @@
       <w:lvlText w:val="%5."/>
       <w:lvlJc w:val="left"/>
       <w:pPr>
-        <w:ind w:left="3600" w:hanging="360"/>
+        <w:ind w:left="4320" w:hanging="360"/>
       </w:pPr>
     </w:lvl>
     <w:lvl w:ilvl="5" w:tplc="0422001B" w:tentative="1">
@@ -13784,7 +14280,7 @@
       <w:lvlText w:val="%6."/>
       <w:lvlJc w:val="right"/>
       <w:pPr>
-        <w:ind w:left="4320" w:hanging="180"/>
+        <w:ind w:left="5040" w:hanging="180"/>
       </w:pPr>
     </w:lvl>
     <w:lvl w:ilvl="6" w:tplc="0422000F" w:tentative="1">
@@ -13793,7 +14289,7 @@
       <w:lvlText w:val="%7."/>
       <w:lvlJc w:val="left"/>
       <w:pPr>
-        <w:ind w:left="5040" w:hanging="360"/>
+        <w:ind w:left="5760" w:hanging="360"/>
       </w:pPr>
     </w:lvl>
     <w:lvl w:ilvl="7" w:tplc="04220019" w:tentative="1">
@@ -13802,7 +14298,7 @@
       <w:lvlText w:val="%8."/>
       <w:lvlJc w:val="left"/>
       <w:pPr>
-        <w:ind w:left="5760" w:hanging="360"/>
+        <w:ind w:left="6480" w:hanging="360"/>
       </w:pPr>
     </w:lvl>
     <w:lvl w:ilvl="8" w:tplc="0422001B" w:tentative="1">
@@ -13811,21 +14307,134 @@
       <w:lvlText w:val="%9."/>
       <w:lvlJc w:val="right"/>
       <w:pPr>
-        <w:ind w:left="6480" w:hanging="180"/>
+        <w:ind w:left="7200" w:hanging="180"/>
       </w:pPr>
     </w:lvl>
   </w:abstractNum>
   <w:abstractNum w:abstractNumId="6" w15:restartNumberingAfterBreak="0">
-    <w:nsid w:val="61BE7C02"/>
+    <w:nsid w:val="3E12788B"/>
     <w:multiLevelType w:val="hybridMultilevel"/>
-    <w:tmpl w:val="5D144F1A"/>
-    <w:lvl w:ilvl="0" w:tplc="5C28FF22">
+    <w:tmpl w:val="3FD68450"/>
+    <w:lvl w:ilvl="0" w:tplc="787EE0BC">
+      <w:start w:val="1"/>
+      <w:numFmt w:val="bullet"/>
+      <w:lvlText w:val="-"/>
+      <w:lvlJc w:val="left"/>
+      <w:pPr>
+        <w:ind w:left="2160" w:hanging="360"/>
+      </w:pPr>
+      <w:rPr>
+        <w:rFonts w:ascii="Times New Roman" w:eastAsiaTheme="minorHAnsi" w:hAnsi="Times New Roman" w:cs="Times New Roman" w:hint="default"/>
+      </w:rPr>
+    </w:lvl>
+    <w:lvl w:ilvl="1" w:tplc="04220003" w:tentative="1">
+      <w:start w:val="1"/>
+      <w:numFmt w:val="bullet"/>
+      <w:lvlText w:val="o"/>
+      <w:lvlJc w:val="left"/>
+      <w:pPr>
+        <w:ind w:left="2880" w:hanging="360"/>
+      </w:pPr>
+      <w:rPr>
+        <w:rFonts w:ascii="Courier New" w:hAnsi="Courier New" w:cs="Courier New" w:hint="default"/>
+      </w:rPr>
+    </w:lvl>
+    <w:lvl w:ilvl="2" w:tplc="04220005" w:tentative="1">
+      <w:start w:val="1"/>
+      <w:numFmt w:val="bullet"/>
+      <w:lvlText w:val=""/>
+      <w:lvlJc w:val="left"/>
+      <w:pPr>
+        <w:ind w:left="3600" w:hanging="360"/>
+      </w:pPr>
+      <w:rPr>
+        <w:rFonts w:ascii="Wingdings" w:hAnsi="Wingdings" w:hint="default"/>
+      </w:rPr>
+    </w:lvl>
+    <w:lvl w:ilvl="3" w:tplc="04220001" w:tentative="1">
+      <w:start w:val="1"/>
+      <w:numFmt w:val="bullet"/>
+      <w:lvlText w:val=""/>
+      <w:lvlJc w:val="left"/>
+      <w:pPr>
+        <w:ind w:left="4320" w:hanging="360"/>
+      </w:pPr>
+      <w:rPr>
+        <w:rFonts w:ascii="Symbol" w:hAnsi="Symbol" w:hint="default"/>
+      </w:rPr>
+    </w:lvl>
+    <w:lvl w:ilvl="4" w:tplc="04220003" w:tentative="1">
+      <w:start w:val="1"/>
+      <w:numFmt w:val="bullet"/>
+      <w:lvlText w:val="o"/>
+      <w:lvlJc w:val="left"/>
+      <w:pPr>
+        <w:ind w:left="5040" w:hanging="360"/>
+      </w:pPr>
+      <w:rPr>
+        <w:rFonts w:ascii="Courier New" w:hAnsi="Courier New" w:cs="Courier New" w:hint="default"/>
+      </w:rPr>
+    </w:lvl>
+    <w:lvl w:ilvl="5" w:tplc="04220005" w:tentative="1">
+      <w:start w:val="1"/>
+      <w:numFmt w:val="bullet"/>
+      <w:lvlText w:val=""/>
+      <w:lvlJc w:val="left"/>
+      <w:pPr>
+        <w:ind w:left="5760" w:hanging="360"/>
+      </w:pPr>
+      <w:rPr>
+        <w:rFonts w:ascii="Wingdings" w:hAnsi="Wingdings" w:hint="default"/>
+      </w:rPr>
+    </w:lvl>
+    <w:lvl w:ilvl="6" w:tplc="04220001" w:tentative="1">
+      <w:start w:val="1"/>
+      <w:numFmt w:val="bullet"/>
+      <w:lvlText w:val=""/>
+      <w:lvlJc w:val="left"/>
+      <w:pPr>
+        <w:ind w:left="6480" w:hanging="360"/>
+      </w:pPr>
+      <w:rPr>
+        <w:rFonts w:ascii="Symbol" w:hAnsi="Symbol" w:hint="default"/>
+      </w:rPr>
+    </w:lvl>
+    <w:lvl w:ilvl="7" w:tplc="04220003" w:tentative="1">
+      <w:start w:val="1"/>
+      <w:numFmt w:val="bullet"/>
+      <w:lvlText w:val="o"/>
+      <w:lvlJc w:val="left"/>
+      <w:pPr>
+        <w:ind w:left="7200" w:hanging="360"/>
+      </w:pPr>
+      <w:rPr>
+        <w:rFonts w:ascii="Courier New" w:hAnsi="Courier New" w:cs="Courier New" w:hint="default"/>
+      </w:rPr>
+    </w:lvl>
+    <w:lvl w:ilvl="8" w:tplc="04220005" w:tentative="1">
+      <w:start w:val="1"/>
+      <w:numFmt w:val="bullet"/>
+      <w:lvlText w:val=""/>
+      <w:lvlJc w:val="left"/>
+      <w:pPr>
+        <w:ind w:left="7920" w:hanging="360"/>
+      </w:pPr>
+      <w:rPr>
+        <w:rFonts w:ascii="Wingdings" w:hAnsi="Wingdings" w:hint="default"/>
+      </w:rPr>
+    </w:lvl>
+  </w:abstractNum>
+  <w:abstractNum w:abstractNumId="7" w15:restartNumberingAfterBreak="0">
+    <w:nsid w:val="47762BCF"/>
+    <w:multiLevelType w:val="hybridMultilevel"/>
+    <w:tmpl w:val="CE7AA008"/>
+    <w:lvl w:ilvl="0" w:tplc="2B7A423E">
       <w:start w:val="1"/>
       <w:numFmt w:val="decimal"/>
       <w:lvlText w:val="%1)"/>
       <w:lvlJc w:val="left"/>
       <w:pPr>
-        <w:ind w:left="1080" w:hanging="360"/>
+        <w:ind w:left="2160" w:hanging="360"/>
       </w:pPr>
       <w:rPr>
         <w:rFonts w:hint="default"/>
@@ -13837,7 +14446,7 @@
       <w:lvlText w:val="%2."/>
       <w:lvlJc w:val="left"/>
       <w:pPr>
-        <w:ind w:left="1800" w:hanging="360"/>
+        <w:ind w:left="2880" w:hanging="360"/>
       </w:pPr>
     </w:lvl>
     <w:lvl w:ilvl="2" w:tplc="0422001B" w:tentative="1">
@@ -13846,7 +14455,7 @@
       <w:lvlText w:val="%3."/>
       <w:lvlJc w:val="right"/>
       <w:pPr>
-        <w:ind w:left="2520" w:hanging="180"/>
+        <w:ind w:left="3600" w:hanging="180"/>
       </w:pPr>
     </w:lvl>
     <w:lvl w:ilvl="3" w:tplc="0422000F" w:tentative="1">
@@ -13855,7 +14464,7 @@
       <w:lvlText w:val="%4."/>
       <w:lvlJc w:val="left"/>
       <w:pPr>
-        <w:ind w:left="3240" w:hanging="360"/>
+        <w:ind w:left="4320" w:hanging="360"/>
       </w:pPr>
     </w:lvl>
     <w:lvl w:ilvl="4" w:tplc="04220019" w:tentative="1">
@@ -13864,7 +14473,7 @@
       <w:lvlText w:val="%5."/>
       <w:lvlJc w:val="left"/>
       <w:pPr>
-        <w:ind w:left="3960" w:hanging="360"/>
+        <w:ind w:left="5040" w:hanging="360"/>
       </w:pPr>
     </w:lvl>
     <w:lvl w:ilvl="5" w:tplc="0422001B" w:tentative="1">
@@ -13873,7 +14482,7 @@
       <w:lvlText w:val="%6."/>
       <w:lvlJc w:val="right"/>
       <w:pPr>
-        <w:ind w:left="4680" w:hanging="180"/>
+        <w:ind w:left="5760" w:hanging="180"/>
       </w:pPr>
     </w:lvl>
     <w:lvl w:ilvl="6" w:tplc="0422000F" w:tentative="1">
@@ -13882,7 +14491,7 @@
       <w:lvlText w:val="%7."/>
       <w:lvlJc w:val="left"/>
       <w:pPr>
-        <w:ind w:left="5400" w:hanging="360"/>
+        <w:ind w:left="6480" w:hanging="360"/>
       </w:pPr>
     </w:lvl>
     <w:lvl w:ilvl="7" w:tplc="04220019" w:tentative="1">
@@ -13891,7 +14500,7 @@
       <w:lvlText w:val="%8."/>
       <w:lvlJc w:val="left"/>
       <w:pPr>
-        <w:ind w:left="6120" w:hanging="360"/>
+        <w:ind w:left="7200" w:hanging="360"/>
       </w:pPr>
     </w:lvl>
     <w:lvl w:ilvl="8" w:tplc="0422001B" w:tentative="1">
@@ -13900,107 +14509,21 @@
       <w:lvlText w:val="%9."/>
       <w:lvlJc w:val="right"/>
       <w:pPr>
-        <w:ind w:left="6840" w:hanging="180"/>
-      </w:pPr>
-    </w:lvl>
-  </w:abstractNum>
-  <w:abstractNum w:abstractNumId="7" w15:restartNumberingAfterBreak="0">
-    <w:nsid w:val="6CE54FE5"/>
-    <w:multiLevelType w:val="hybridMultilevel"/>
-    <w:tmpl w:val="E6D05908"/>
-    <w:lvl w:ilvl="0" w:tplc="04090011">
-      <w:start w:val="1"/>
-      <w:numFmt w:val="decimal"/>
-      <w:lvlText w:val="%1)"/>
-      <w:lvlJc w:val="left"/>
-      <w:pPr>
-        <w:ind w:left="720" w:hanging="360"/>
-      </w:pPr>
-    </w:lvl>
-    <w:lvl w:ilvl="1" w:tplc="04090019">
-      <w:start w:val="1"/>
-      <w:numFmt w:val="lowerLetter"/>
-      <w:lvlText w:val="%2."/>
-      <w:lvlJc w:val="left"/>
-      <w:pPr>
-        <w:ind w:left="1440" w:hanging="360"/>
-      </w:pPr>
-    </w:lvl>
-    <w:lvl w:ilvl="2" w:tplc="0409001B">
-      <w:start w:val="1"/>
-      <w:numFmt w:val="lowerRoman"/>
-      <w:lvlText w:val="%3."/>
-      <w:lvlJc w:val="right"/>
-      <w:pPr>
-        <w:ind w:left="2160" w:hanging="180"/>
-      </w:pPr>
-    </w:lvl>
-    <w:lvl w:ilvl="3" w:tplc="0409000F">
-      <w:start w:val="1"/>
-      <w:numFmt w:val="decimal"/>
-      <w:lvlText w:val="%4."/>
-      <w:lvlJc w:val="left"/>
-      <w:pPr>
-        <w:ind w:left="2880" w:hanging="360"/>
-      </w:pPr>
-    </w:lvl>
-    <w:lvl w:ilvl="4" w:tplc="04090019">
-      <w:start w:val="1"/>
-      <w:numFmt w:val="lowerLetter"/>
-      <w:lvlText w:val="%5."/>
-      <w:lvlJc w:val="left"/>
-      <w:pPr>
-        <w:ind w:left="3600" w:hanging="360"/>
-      </w:pPr>
-    </w:lvl>
-    <w:lvl w:ilvl="5" w:tplc="0409001B">
-      <w:start w:val="1"/>
-      <w:numFmt w:val="lowerRoman"/>
-      <w:lvlText w:val="%6."/>
-      <w:lvlJc w:val="right"/>
-      <w:pPr>
-        <w:ind w:left="4320" w:hanging="180"/>
-      </w:pPr>
-    </w:lvl>
-    <w:lvl w:ilvl="6" w:tplc="0409000F">
-      <w:start w:val="1"/>
-      <w:numFmt w:val="decimal"/>
-      <w:lvlText w:val="%7."/>
-      <w:lvlJc w:val="left"/>
-      <w:pPr>
-        <w:ind w:left="5040" w:hanging="360"/>
-      </w:pPr>
-    </w:lvl>
-    <w:lvl w:ilvl="7" w:tplc="04090019">
-      <w:start w:val="1"/>
-      <w:numFmt w:val="lowerLetter"/>
-      <w:lvlText w:val="%8."/>
-      <w:lvlJc w:val="left"/>
-      <w:pPr>
-        <w:ind w:left="5760" w:hanging="360"/>
-      </w:pPr>
-    </w:lvl>
-    <w:lvl w:ilvl="8" w:tplc="0409001B">
-      <w:start w:val="1"/>
-      <w:numFmt w:val="lowerRoman"/>
-      <w:lvlText w:val="%9."/>
-      <w:lvlJc w:val="right"/>
-      <w:pPr>
-        <w:ind w:left="6480" w:hanging="180"/>
+        <w:ind w:left="7920" w:hanging="180"/>
       </w:pPr>
     </w:lvl>
   </w:abstractNum>
   <w:abstractNum w:abstractNumId="8" w15:restartNumberingAfterBreak="0">
-    <w:nsid w:val="7C6B703B"/>
+    <w:nsid w:val="502A170D"/>
     <w:multiLevelType w:val="hybridMultilevel"/>
-    <w:tmpl w:val="36223698"/>
-    <w:lvl w:ilvl="0" w:tplc="0422000F">
+    <w:tmpl w:val="6DCEF516"/>
+    <w:lvl w:ilvl="0" w:tplc="BB2C2B4C">
       <w:start w:val="1"/>
       <w:numFmt w:val="decimal"/>
       <w:lvlText w:val="%1."/>
       <w:lvlJc w:val="left"/>
       <w:pPr>
-        <w:ind w:left="720" w:hanging="360"/>
+        <w:ind w:left="1080" w:hanging="360"/>
       </w:pPr>
       <w:rPr>
         <w:rFonts w:hint="default"/>
@@ -14012,7 +14535,7 @@
       <w:lvlText w:val="%2."/>
       <w:lvlJc w:val="left"/>
       <w:pPr>
-        <w:ind w:left="1440" w:hanging="360"/>
+        <w:ind w:left="1800" w:hanging="360"/>
       </w:pPr>
     </w:lvl>
     <w:lvl w:ilvl="2" w:tplc="0422001B" w:tentative="1">
@@ -14021,7 +14544,7 @@
       <w:lvlText w:val="%3."/>
       <w:lvlJc w:val="right"/>
       <w:pPr>
-        <w:ind w:left="2160" w:hanging="180"/>
+        <w:ind w:left="2520" w:hanging="180"/>
       </w:pPr>
     </w:lvl>
     <w:lvl w:ilvl="3" w:tplc="0422000F" w:tentative="1">
@@ -14030,7 +14553,7 @@
       <w:lvlText w:val="%4."/>
       <w:lvlJc w:val="left"/>
       <w:pPr>
-        <w:ind w:left="2880" w:hanging="360"/>
+        <w:ind w:left="3240" w:hanging="360"/>
       </w:pPr>
     </w:lvl>
     <w:lvl w:ilvl="4" w:tplc="04220019" w:tentative="1">
@@ -14039,7 +14562,7 @@
       <w:lvlText w:val="%5."/>
       <w:lvlJc w:val="left"/>
       <w:pPr>
-        <w:ind w:left="3600" w:hanging="360"/>
+        <w:ind w:left="3960" w:hanging="360"/>
       </w:pPr>
     </w:lvl>
     <w:lvl w:ilvl="5" w:tplc="0422001B" w:tentative="1">
@@ -14048,7 +14571,7 @@
       <w:lvlText w:val="%6."/>
       <w:lvlJc w:val="right"/>
       <w:pPr>
-        <w:ind w:left="4320" w:hanging="180"/>
+        <w:ind w:left="4680" w:hanging="180"/>
       </w:pPr>
     </w:lvl>
     <w:lvl w:ilvl="6" w:tplc="0422000F" w:tentative="1">
@@ -14057,7 +14580,7 @@
       <w:lvlText w:val="%7."/>
       <w:lvlJc w:val="left"/>
       <w:pPr>
-        <w:ind w:left="5040" w:hanging="360"/>
+        <w:ind w:left="5400" w:hanging="360"/>
       </w:pPr>
     </w:lvl>
     <w:lvl w:ilvl="7" w:tplc="04220019" w:tentative="1">
@@ -14066,7 +14589,7 @@
       <w:lvlText w:val="%8."/>
       <w:lvlJc w:val="left"/>
       <w:pPr>
-        <w:ind w:left="5760" w:hanging="360"/>
+        <w:ind w:left="6120" w:hanging="360"/>
       </w:pPr>
     </w:lvl>
     <w:lvl w:ilvl="8" w:tplc="0422001B" w:tentative="1">
@@ -14075,21 +14598,134 @@
       <w:lvlText w:val="%9."/>
       <w:lvlJc w:val="right"/>
       <w:pPr>
-        <w:ind w:left="6480" w:hanging="180"/>
+        <w:ind w:left="6840" w:hanging="180"/>
       </w:pPr>
     </w:lvl>
   </w:abstractNum>
   <w:abstractNum w:abstractNumId="9" w15:restartNumberingAfterBreak="0">
-    <w:nsid w:val="7ECA6AC3"/>
+    <w:nsid w:val="5405183B"/>
     <w:multiLevelType w:val="hybridMultilevel"/>
-    <w:tmpl w:val="1B3E9A86"/>
-    <w:lvl w:ilvl="0" w:tplc="694CE9C0">
+    <w:tmpl w:val="69D227DE"/>
+    <w:lvl w:ilvl="0" w:tplc="AB36BCD2">
+      <w:start w:val="1"/>
+      <w:numFmt w:val="bullet"/>
+      <w:lvlText w:val="-"/>
+      <w:lvlJc w:val="left"/>
+      <w:pPr>
+        <w:ind w:left="2520" w:hanging="360"/>
+      </w:pPr>
+      <w:rPr>
+        <w:rFonts w:ascii="Times New Roman" w:eastAsiaTheme="minorHAnsi" w:hAnsi="Times New Roman" w:cs="Times New Roman" w:hint="default"/>
+      </w:rPr>
+    </w:lvl>
+    <w:lvl w:ilvl="1" w:tplc="04220003" w:tentative="1">
+      <w:start w:val="1"/>
+      <w:numFmt w:val="bullet"/>
+      <w:lvlText w:val="o"/>
+      <w:lvlJc w:val="left"/>
+      <w:pPr>
+        <w:ind w:left="3240" w:hanging="360"/>
+      </w:pPr>
+      <w:rPr>
+        <w:rFonts w:ascii="Courier New" w:hAnsi="Courier New" w:cs="Courier New" w:hint="default"/>
+      </w:rPr>
+    </w:lvl>
+    <w:lvl w:ilvl="2" w:tplc="04220005" w:tentative="1">
+      <w:start w:val="1"/>
+      <w:numFmt w:val="bullet"/>
+      <w:lvlText w:val=""/>
+      <w:lvlJc w:val="left"/>
+      <w:pPr>
+        <w:ind w:left="3960" w:hanging="360"/>
+      </w:pPr>
+      <w:rPr>
+        <w:rFonts w:ascii="Wingdings" w:hAnsi="Wingdings" w:hint="default"/>
+      </w:rPr>
+    </w:lvl>
+    <w:lvl w:ilvl="3" w:tplc="04220001" w:tentative="1">
+      <w:start w:val="1"/>
+      <w:numFmt w:val="bullet"/>
+      <w:lvlText w:val=""/>
+      <w:lvlJc w:val="left"/>
+      <w:pPr>
+        <w:ind w:left="4680" w:hanging="360"/>
+      </w:pPr>
+      <w:rPr>
+        <w:rFonts w:ascii="Symbol" w:hAnsi="Symbol" w:hint="default"/>
+      </w:rPr>
+    </w:lvl>
+    <w:lvl w:ilvl="4" w:tplc="04220003" w:tentative="1">
+      <w:start w:val="1"/>
+      <w:numFmt w:val="bullet"/>
+      <w:lvlText w:val="o"/>
+      <w:lvlJc w:val="left"/>
+      <w:pPr>
+        <w:ind w:left="5400" w:hanging="360"/>
+      </w:pPr>
+      <w:rPr>
+        <w:rFonts w:ascii="Courier New" w:hAnsi="Courier New" w:cs="Courier New" w:hint="default"/>
+      </w:rPr>
+    </w:lvl>
+    <w:lvl w:ilvl="5" w:tplc="04220005" w:tentative="1">
+      <w:start w:val="1"/>
+      <w:numFmt w:val="bullet"/>
+      <w:lvlText w:val=""/>
+      <w:lvlJc w:val="left"/>
+      <w:pPr>
+        <w:ind w:left="6120" w:hanging="360"/>
+      </w:pPr>
+      <w:rPr>
+        <w:rFonts w:ascii="Wingdings" w:hAnsi="Wingdings" w:hint="default"/>
+      </w:rPr>
+    </w:lvl>
+    <w:lvl w:ilvl="6" w:tplc="04220001" w:tentative="1">
+      <w:start w:val="1"/>
+      <w:numFmt w:val="bullet"/>
+      <w:lvlText w:val=""/>
+      <w:lvlJc w:val="left"/>
+      <w:pPr>
+        <w:ind w:left="6840" w:hanging="360"/>
+      </w:pPr>
+      <w:rPr>
+        <w:rFonts w:ascii="Symbol" w:hAnsi="Symbol" w:hint="default"/>
+      </w:rPr>
+    </w:lvl>
+    <w:lvl w:ilvl="7" w:tplc="04220003" w:tentative="1">
+      <w:start w:val="1"/>
+      <w:numFmt w:val="bullet"/>
+      <w:lvlText w:val="o"/>
+      <w:lvlJc w:val="left"/>
+      <w:pPr>
+        <w:ind w:left="7560" w:hanging="360"/>
+      </w:pPr>
+      <w:rPr>
+        <w:rFonts w:ascii="Courier New" w:hAnsi="Courier New" w:cs="Courier New" w:hint="default"/>
+      </w:rPr>
+    </w:lvl>
+    <w:lvl w:ilvl="8" w:tplc="04220005" w:tentative="1">
+      <w:start w:val="1"/>
+      <w:numFmt w:val="bullet"/>
+      <w:lvlText w:val=""/>
+      <w:lvlJc w:val="left"/>
+      <w:pPr>
+        <w:ind w:left="8280" w:hanging="360"/>
+      </w:pPr>
+      <w:rPr>
+        <w:rFonts w:ascii="Wingdings" w:hAnsi="Wingdings" w:hint="default"/>
+      </w:rPr>
+    </w:lvl>
+  </w:abstractNum>
+  <w:abstractNum w:abstractNumId="10" w15:restartNumberingAfterBreak="0">
+    <w:nsid w:val="58405BC5"/>
+    <w:multiLevelType w:val="hybridMultilevel"/>
+    <w:tmpl w:val="32AA2CD2"/>
+    <w:lvl w:ilvl="0" w:tplc="04220011">
       <w:start w:val="1"/>
       <w:numFmt w:val="decimal"/>
       <w:lvlText w:val="%1)"/>
       <w:lvlJc w:val="left"/>
       <w:pPr>
-        <w:ind w:left="1800" w:hanging="360"/>
+        <w:ind w:left="720" w:hanging="360"/>
       </w:pPr>
       <w:rPr>
         <w:rFonts w:hint="default"/>
@@ -14101,7 +14737,7 @@
       <w:lvlText w:val="%2."/>
       <w:lvlJc w:val="left"/>
       <w:pPr>
-        <w:ind w:left="2520" w:hanging="360"/>
+        <w:ind w:left="1440" w:hanging="360"/>
       </w:pPr>
     </w:lvl>
     <w:lvl w:ilvl="2" w:tplc="0422001B" w:tentative="1">
@@ -14110,7 +14746,7 @@
       <w:lvlText w:val="%3."/>
       <w:lvlJc w:val="right"/>
       <w:pPr>
-        <w:ind w:left="3240" w:hanging="180"/>
+        <w:ind w:left="2160" w:hanging="180"/>
       </w:pPr>
     </w:lvl>
     <w:lvl w:ilvl="3" w:tplc="0422000F" w:tentative="1">
@@ -14119,7 +14755,7 @@
       <w:lvlText w:val="%4."/>
       <w:lvlJc w:val="left"/>
       <w:pPr>
-        <w:ind w:left="3960" w:hanging="360"/>
+        <w:ind w:left="2880" w:hanging="360"/>
       </w:pPr>
     </w:lvl>
     <w:lvl w:ilvl="4" w:tplc="04220019" w:tentative="1">
@@ -14128,7 +14764,7 @@
       <w:lvlText w:val="%5."/>
       <w:lvlJc w:val="left"/>
       <w:pPr>
-        <w:ind w:left="4680" w:hanging="360"/>
+        <w:ind w:left="3600" w:hanging="360"/>
       </w:pPr>
     </w:lvl>
     <w:lvl w:ilvl="5" w:tplc="0422001B" w:tentative="1">
@@ -14137,7 +14773,7 @@
       <w:lvlText w:val="%6."/>
       <w:lvlJc w:val="right"/>
       <w:pPr>
-        <w:ind w:left="5400" w:hanging="180"/>
+        <w:ind w:left="4320" w:hanging="180"/>
       </w:pPr>
     </w:lvl>
     <w:lvl w:ilvl="6" w:tplc="0422000F" w:tentative="1">
@@ -14146,7 +14782,7 @@
       <w:lvlText w:val="%7."/>
       <w:lvlJc w:val="left"/>
       <w:pPr>
-        <w:ind w:left="6120" w:hanging="360"/>
+        <w:ind w:left="5040" w:hanging="360"/>
       </w:pPr>
     </w:lvl>
     <w:lvl w:ilvl="7" w:tplc="04220019" w:tentative="1">
@@ -14155,7 +14791,7 @@
       <w:lvlText w:val="%8."/>
       <w:lvlJc w:val="left"/>
       <w:pPr>
-        <w:ind w:left="6840" w:hanging="360"/>
+        <w:ind w:left="5760" w:hanging="360"/>
       </w:pPr>
     </w:lvl>
     <w:lvl w:ilvl="8" w:tplc="0422001B" w:tentative="1">
@@ -14164,15 +14800,368 @@
       <w:lvlText w:val="%9."/>
       <w:lvlJc w:val="right"/>
       <w:pPr>
+        <w:ind w:left="6480" w:hanging="180"/>
+      </w:pPr>
+    </w:lvl>
+  </w:abstractNum>
+  <w:abstractNum w:abstractNumId="11" w15:restartNumberingAfterBreak="0">
+    <w:nsid w:val="61BE7C02"/>
+    <w:multiLevelType w:val="hybridMultilevel"/>
+    <w:tmpl w:val="5D144F1A"/>
+    <w:lvl w:ilvl="0" w:tplc="5C28FF22">
+      <w:start w:val="1"/>
+      <w:numFmt w:val="decimal"/>
+      <w:lvlText w:val="%1)"/>
+      <w:lvlJc w:val="left"/>
+      <w:pPr>
+        <w:ind w:left="1080" w:hanging="360"/>
+      </w:pPr>
+      <w:rPr>
+        <w:rFonts w:hint="default"/>
+      </w:rPr>
+    </w:lvl>
+    <w:lvl w:ilvl="1" w:tplc="04220019" w:tentative="1">
+      <w:start w:val="1"/>
+      <w:numFmt w:val="lowerLetter"/>
+      <w:lvlText w:val="%2."/>
+      <w:lvlJc w:val="left"/>
+      <w:pPr>
+        <w:ind w:left="1800" w:hanging="360"/>
+      </w:pPr>
+    </w:lvl>
+    <w:lvl w:ilvl="2" w:tplc="0422001B" w:tentative="1">
+      <w:start w:val="1"/>
+      <w:numFmt w:val="lowerRoman"/>
+      <w:lvlText w:val="%3."/>
+      <w:lvlJc w:val="right"/>
+      <w:pPr>
+        <w:ind w:left="2520" w:hanging="180"/>
+      </w:pPr>
+    </w:lvl>
+    <w:lvl w:ilvl="3" w:tplc="0422000F" w:tentative="1">
+      <w:start w:val="1"/>
+      <w:numFmt w:val="decimal"/>
+      <w:lvlText w:val="%4."/>
+      <w:lvlJc w:val="left"/>
+      <w:pPr>
+        <w:ind w:left="3240" w:hanging="360"/>
+      </w:pPr>
+    </w:lvl>
+    <w:lvl w:ilvl="4" w:tplc="04220019" w:tentative="1">
+      <w:start w:val="1"/>
+      <w:numFmt w:val="lowerLetter"/>
+      <w:lvlText w:val="%5."/>
+      <w:lvlJc w:val="left"/>
+      <w:pPr>
+        <w:ind w:left="3960" w:hanging="360"/>
+      </w:pPr>
+    </w:lvl>
+    <w:lvl w:ilvl="5" w:tplc="0422001B" w:tentative="1">
+      <w:start w:val="1"/>
+      <w:numFmt w:val="lowerRoman"/>
+      <w:lvlText w:val="%6."/>
+      <w:lvlJc w:val="right"/>
+      <w:pPr>
+        <w:ind w:left="4680" w:hanging="180"/>
+      </w:pPr>
+    </w:lvl>
+    <w:lvl w:ilvl="6" w:tplc="0422000F" w:tentative="1">
+      <w:start w:val="1"/>
+      <w:numFmt w:val="decimal"/>
+      <w:lvlText w:val="%7."/>
+      <w:lvlJc w:val="left"/>
+      <w:pPr>
+        <w:ind w:left="5400" w:hanging="360"/>
+      </w:pPr>
+    </w:lvl>
+    <w:lvl w:ilvl="7" w:tplc="04220019" w:tentative="1">
+      <w:start w:val="1"/>
+      <w:numFmt w:val="lowerLetter"/>
+      <w:lvlText w:val="%8."/>
+      <w:lvlJc w:val="left"/>
+      <w:pPr>
+        <w:ind w:left="6120" w:hanging="360"/>
+      </w:pPr>
+    </w:lvl>
+    <w:lvl w:ilvl="8" w:tplc="0422001B" w:tentative="1">
+      <w:start w:val="1"/>
+      <w:numFmt w:val="lowerRoman"/>
+      <w:lvlText w:val="%9."/>
+      <w:lvlJc w:val="right"/>
+      <w:pPr>
+        <w:ind w:left="6840" w:hanging="180"/>
+      </w:pPr>
+    </w:lvl>
+  </w:abstractNum>
+  <w:abstractNum w:abstractNumId="12" w15:restartNumberingAfterBreak="0">
+    <w:nsid w:val="6CE54FE5"/>
+    <w:multiLevelType w:val="hybridMultilevel"/>
+    <w:tmpl w:val="E6D05908"/>
+    <w:lvl w:ilvl="0" w:tplc="04090011">
+      <w:start w:val="1"/>
+      <w:numFmt w:val="decimal"/>
+      <w:lvlText w:val="%1)"/>
+      <w:lvlJc w:val="left"/>
+      <w:pPr>
+        <w:ind w:left="720" w:hanging="360"/>
+      </w:pPr>
+    </w:lvl>
+    <w:lvl w:ilvl="1" w:tplc="04090019">
+      <w:start w:val="1"/>
+      <w:numFmt w:val="lowerLetter"/>
+      <w:lvlText w:val="%2."/>
+      <w:lvlJc w:val="left"/>
+      <w:pPr>
+        <w:ind w:left="1440" w:hanging="360"/>
+      </w:pPr>
+    </w:lvl>
+    <w:lvl w:ilvl="2" w:tplc="0409001B">
+      <w:start w:val="1"/>
+      <w:numFmt w:val="lowerRoman"/>
+      <w:lvlText w:val="%3."/>
+      <w:lvlJc w:val="right"/>
+      <w:pPr>
+        <w:ind w:left="2160" w:hanging="180"/>
+      </w:pPr>
+    </w:lvl>
+    <w:lvl w:ilvl="3" w:tplc="0409000F">
+      <w:start w:val="1"/>
+      <w:numFmt w:val="decimal"/>
+      <w:lvlText w:val="%4."/>
+      <w:lvlJc w:val="left"/>
+      <w:pPr>
+        <w:ind w:left="2880" w:hanging="360"/>
+      </w:pPr>
+    </w:lvl>
+    <w:lvl w:ilvl="4" w:tplc="04090019">
+      <w:start w:val="1"/>
+      <w:numFmt w:val="lowerLetter"/>
+      <w:lvlText w:val="%5."/>
+      <w:lvlJc w:val="left"/>
+      <w:pPr>
+        <w:ind w:left="3600" w:hanging="360"/>
+      </w:pPr>
+    </w:lvl>
+    <w:lvl w:ilvl="5" w:tplc="0409001B">
+      <w:start w:val="1"/>
+      <w:numFmt w:val="lowerRoman"/>
+      <w:lvlText w:val="%6."/>
+      <w:lvlJc w:val="right"/>
+      <w:pPr>
+        <w:ind w:left="4320" w:hanging="180"/>
+      </w:pPr>
+    </w:lvl>
+    <w:lvl w:ilvl="6" w:tplc="0409000F">
+      <w:start w:val="1"/>
+      <w:numFmt w:val="decimal"/>
+      <w:lvlText w:val="%7."/>
+      <w:lvlJc w:val="left"/>
+      <w:pPr>
+        <w:ind w:left="5040" w:hanging="360"/>
+      </w:pPr>
+    </w:lvl>
+    <w:lvl w:ilvl="7" w:tplc="04090019">
+      <w:start w:val="1"/>
+      <w:numFmt w:val="lowerLetter"/>
+      <w:lvlText w:val="%8."/>
+      <w:lvlJc w:val="left"/>
+      <w:pPr>
+        <w:ind w:left="5760" w:hanging="360"/>
+      </w:pPr>
+    </w:lvl>
+    <w:lvl w:ilvl="8" w:tplc="0409001B">
+      <w:start w:val="1"/>
+      <w:numFmt w:val="lowerRoman"/>
+      <w:lvlText w:val="%9."/>
+      <w:lvlJc w:val="right"/>
+      <w:pPr>
+        <w:ind w:left="6480" w:hanging="180"/>
+      </w:pPr>
+    </w:lvl>
+  </w:abstractNum>
+  <w:abstractNum w:abstractNumId="13" w15:restartNumberingAfterBreak="0">
+    <w:nsid w:val="7C6B703B"/>
+    <w:multiLevelType w:val="hybridMultilevel"/>
+    <w:tmpl w:val="36223698"/>
+    <w:lvl w:ilvl="0" w:tplc="0422000F">
+      <w:start w:val="1"/>
+      <w:numFmt w:val="decimal"/>
+      <w:lvlText w:val="%1."/>
+      <w:lvlJc w:val="left"/>
+      <w:pPr>
+        <w:ind w:left="720" w:hanging="360"/>
+      </w:pPr>
+      <w:rPr>
+        <w:rFonts w:hint="default"/>
+      </w:rPr>
+    </w:lvl>
+    <w:lvl w:ilvl="1" w:tplc="04220019" w:tentative="1">
+      <w:start w:val="1"/>
+      <w:numFmt w:val="lowerLetter"/>
+      <w:lvlText w:val="%2."/>
+      <w:lvlJc w:val="left"/>
+      <w:pPr>
+        <w:ind w:left="1440" w:hanging="360"/>
+      </w:pPr>
+    </w:lvl>
+    <w:lvl w:ilvl="2" w:tplc="0422001B" w:tentative="1">
+      <w:start w:val="1"/>
+      <w:numFmt w:val="lowerRoman"/>
+      <w:lvlText w:val="%3."/>
+      <w:lvlJc w:val="right"/>
+      <w:pPr>
+        <w:ind w:left="2160" w:hanging="180"/>
+      </w:pPr>
+    </w:lvl>
+    <w:lvl w:ilvl="3" w:tplc="0422000F" w:tentative="1">
+      <w:start w:val="1"/>
+      <w:numFmt w:val="decimal"/>
+      <w:lvlText w:val="%4."/>
+      <w:lvlJc w:val="left"/>
+      <w:pPr>
+        <w:ind w:left="2880" w:hanging="360"/>
+      </w:pPr>
+    </w:lvl>
+    <w:lvl w:ilvl="4" w:tplc="04220019" w:tentative="1">
+      <w:start w:val="1"/>
+      <w:numFmt w:val="lowerLetter"/>
+      <w:lvlText w:val="%5."/>
+      <w:lvlJc w:val="left"/>
+      <w:pPr>
+        <w:ind w:left="3600" w:hanging="360"/>
+      </w:pPr>
+    </w:lvl>
+    <w:lvl w:ilvl="5" w:tplc="0422001B" w:tentative="1">
+      <w:start w:val="1"/>
+      <w:numFmt w:val="lowerRoman"/>
+      <w:lvlText w:val="%6."/>
+      <w:lvlJc w:val="right"/>
+      <w:pPr>
+        <w:ind w:left="4320" w:hanging="180"/>
+      </w:pPr>
+    </w:lvl>
+    <w:lvl w:ilvl="6" w:tplc="0422000F" w:tentative="1">
+      <w:start w:val="1"/>
+      <w:numFmt w:val="decimal"/>
+      <w:lvlText w:val="%7."/>
+      <w:lvlJc w:val="left"/>
+      <w:pPr>
+        <w:ind w:left="5040" w:hanging="360"/>
+      </w:pPr>
+    </w:lvl>
+    <w:lvl w:ilvl="7" w:tplc="04220019" w:tentative="1">
+      <w:start w:val="1"/>
+      <w:numFmt w:val="lowerLetter"/>
+      <w:lvlText w:val="%8."/>
+      <w:lvlJc w:val="left"/>
+      <w:pPr>
+        <w:ind w:left="5760" w:hanging="360"/>
+      </w:pPr>
+    </w:lvl>
+    <w:lvl w:ilvl="8" w:tplc="0422001B" w:tentative="1">
+      <w:start w:val="1"/>
+      <w:numFmt w:val="lowerRoman"/>
+      <w:lvlText w:val="%9."/>
+      <w:lvlJc w:val="right"/>
+      <w:pPr>
+        <w:ind w:left="6480" w:hanging="180"/>
+      </w:pPr>
+    </w:lvl>
+  </w:abstractNum>
+  <w:abstractNum w:abstractNumId="14" w15:restartNumberingAfterBreak="0">
+    <w:nsid w:val="7ECA6AC3"/>
+    <w:multiLevelType w:val="hybridMultilevel"/>
+    <w:tmpl w:val="1B3E9A86"/>
+    <w:lvl w:ilvl="0" w:tplc="694CE9C0">
+      <w:start w:val="1"/>
+      <w:numFmt w:val="decimal"/>
+      <w:lvlText w:val="%1)"/>
+      <w:lvlJc w:val="left"/>
+      <w:pPr>
+        <w:ind w:left="1800" w:hanging="360"/>
+      </w:pPr>
+      <w:rPr>
+        <w:rFonts w:hint="default"/>
+      </w:rPr>
+    </w:lvl>
+    <w:lvl w:ilvl="1" w:tplc="04220019" w:tentative="1">
+      <w:start w:val="1"/>
+      <w:numFmt w:val="lowerLetter"/>
+      <w:lvlText w:val="%2."/>
+      <w:lvlJc w:val="left"/>
+      <w:pPr>
+        <w:ind w:left="2520" w:hanging="360"/>
+      </w:pPr>
+    </w:lvl>
+    <w:lvl w:ilvl="2" w:tplc="0422001B" w:tentative="1">
+      <w:start w:val="1"/>
+      <w:numFmt w:val="lowerRoman"/>
+      <w:lvlText w:val="%3."/>
+      <w:lvlJc w:val="right"/>
+      <w:pPr>
+        <w:ind w:left="3240" w:hanging="180"/>
+      </w:pPr>
+    </w:lvl>
+    <w:lvl w:ilvl="3" w:tplc="0422000F" w:tentative="1">
+      <w:start w:val="1"/>
+      <w:numFmt w:val="decimal"/>
+      <w:lvlText w:val="%4."/>
+      <w:lvlJc w:val="left"/>
+      <w:pPr>
+        <w:ind w:left="3960" w:hanging="360"/>
+      </w:pPr>
+    </w:lvl>
+    <w:lvl w:ilvl="4" w:tplc="04220019" w:tentative="1">
+      <w:start w:val="1"/>
+      <w:numFmt w:val="lowerLetter"/>
+      <w:lvlText w:val="%5."/>
+      <w:lvlJc w:val="left"/>
+      <w:pPr>
+        <w:ind w:left="4680" w:hanging="360"/>
+      </w:pPr>
+    </w:lvl>
+    <w:lvl w:ilvl="5" w:tplc="0422001B" w:tentative="1">
+      <w:start w:val="1"/>
+      <w:numFmt w:val="lowerRoman"/>
+      <w:lvlText w:val="%6."/>
+      <w:lvlJc w:val="right"/>
+      <w:pPr>
+        <w:ind w:left="5400" w:hanging="180"/>
+      </w:pPr>
+    </w:lvl>
+    <w:lvl w:ilvl="6" w:tplc="0422000F" w:tentative="1">
+      <w:start w:val="1"/>
+      <w:numFmt w:val="decimal"/>
+      <w:lvlText w:val="%7."/>
+      <w:lvlJc w:val="left"/>
+      <w:pPr>
+        <w:ind w:left="6120" w:hanging="360"/>
+      </w:pPr>
+    </w:lvl>
+    <w:lvl w:ilvl="7" w:tplc="04220019" w:tentative="1">
+      <w:start w:val="1"/>
+      <w:numFmt w:val="lowerLetter"/>
+      <w:lvlText w:val="%8."/>
+      <w:lvlJc w:val="left"/>
+      <w:pPr>
+        <w:ind w:left="6840" w:hanging="360"/>
+      </w:pPr>
+    </w:lvl>
+    <w:lvl w:ilvl="8" w:tplc="0422001B" w:tentative="1">
+      <w:start w:val="1"/>
+      <w:numFmt w:val="lowerRoman"/>
+      <w:lvlText w:val="%9."/>
+      <w:lvlJc w:val="right"/>
+      <w:pPr>
         <w:ind w:left="7560" w:hanging="180"/>
       </w:pPr>
     </w:lvl>
   </w:abstractNum>
   <w:num w:numId="1">
-    <w:abstractNumId w:val="5"/>
+    <w:abstractNumId w:val="10"/>
   </w:num>
   <w:num w:numId="2">
-    <w:abstractNumId w:val="7"/>
+    <w:abstractNumId w:val="12"/>
     <w:lvlOverride w:ilvl="0">
       <w:startOverride w:val="1"/>
     </w:lvlOverride>
@@ -14202,28 +15191,43 @@
     </w:lvlOverride>
   </w:num>
   <w:num w:numId="3">
+    <w:abstractNumId w:val="13"/>
+  </w:num>
+  <w:num w:numId="4">
+    <w:abstractNumId w:val="4"/>
+  </w:num>
+  <w:num w:numId="5">
+    <w:abstractNumId w:val="11"/>
+  </w:num>
+  <w:num w:numId="6">
     <w:abstractNumId w:val="8"/>
   </w:num>
-  <w:num w:numId="4">
-    <w:abstractNumId w:val="2"/>
-  </w:num>
-  <w:num w:numId="5">
-    <w:abstractNumId w:val="6"/>
-  </w:num>
-  <w:num w:numId="6">
-    <w:abstractNumId w:val="4"/>
-  </w:num>
   <w:num w:numId="7">
-    <w:abstractNumId w:val="3"/>
+    <w:abstractNumId w:val="5"/>
   </w:num>
   <w:num w:numId="8">
-    <w:abstractNumId w:val="9"/>
+    <w:abstractNumId w:val="14"/>
   </w:num>
   <w:num w:numId="9">
     <w:abstractNumId w:val="1"/>
   </w:num>
   <w:num w:numId="10">
     <w:abstractNumId w:val="0"/>
+  </w:num>
+  <w:num w:numId="11">
+    <w:abstractNumId w:val="2"/>
+  </w:num>
+  <w:num w:numId="12">
+    <w:abstractNumId w:val="6"/>
+  </w:num>
+  <w:num w:numId="13">
+    <w:abstractNumId w:val="7"/>
+  </w:num>
+  <w:num w:numId="14">
+    <w:abstractNumId w:val="9"/>
+  </w:num>
+  <w:num w:numId="15">
+    <w:abstractNumId w:val="3"/>
   </w:num>
 </w:numbering>
 </file>
@@ -15109,7 +16113,7 @@
 </file>
 
 <file path=customXml/itemProps1.xml><?xml version="1.0" encoding="utf-8"?>
-<ds:datastoreItem xmlns:ds="http://schemas.openxmlformats.org/officeDocument/2006/customXml" ds:itemID="{D9B3B7AB-7598-4043-88BE-24F184CAA309}">
+<ds:datastoreItem xmlns:ds="http://schemas.openxmlformats.org/officeDocument/2006/customXml" ds:itemID="{9552A846-B7A0-4BC1-BEA0-5B1AA3C78565}">
   <ds:schemaRefs>
     <ds:schemaRef ds:uri="http://schemas.openxmlformats.org/officeDocument/2006/bibliography"/>
   </ds:schemaRefs>

</xml_diff>

<commit_message>
add topic_04 and topic_05
</commit_message>
<xml_diff>
--- a/TP-KB-221-Kolesnykov-Danylo.docx
+++ b/TP-KB-221-Kolesnykov-Danylo.docx
@@ -4686,8 +4686,6 @@
           <w:szCs w:val="28"/>
         </w:rPr>
       </w:pPr>
-      <w:bookmarkStart w:id="0" w:name="_GoBack"/>
-      <w:bookmarkEnd w:id="0"/>
     </w:p>
     <w:p>
       <w:pPr>
@@ -4720,7 +4718,7 @@
           <w:szCs w:val="28"/>
         </w:rPr>
       </w:pPr>
-      <w:bookmarkStart w:id="1" w:name="_Toc148537077"/>
+      <w:bookmarkStart w:id="0" w:name="_Toc148537077"/>
       <w:r>
         <w:rPr>
           <w:rFonts w:ascii="Times New Roman" w:hAnsi="Times New Roman" w:cs="Times New Roman"/>
@@ -4732,7 +4730,7 @@
         <w:lastRenderedPageBreak/>
         <w:t>Завдання до теми 1</w:t>
       </w:r>
-      <w:bookmarkEnd w:id="1"/>
+      <w:bookmarkEnd w:id="0"/>
     </w:p>
     <w:p>
       <w:pPr>
@@ -4749,7 +4747,7 @@
           <w:szCs w:val="28"/>
         </w:rPr>
       </w:pPr>
-      <w:bookmarkStart w:id="2" w:name="_Toc148537078"/>
+      <w:bookmarkStart w:id="1" w:name="_Toc148537078"/>
       <w:r>
         <w:rPr>
           <w:rFonts w:ascii="Times New Roman" w:hAnsi="Times New Roman" w:cs="Times New Roman"/>
@@ -4758,7 +4756,7 @@
         </w:rPr>
         <w:t>Обернути рядок у зворотному порядку.</w:t>
       </w:r>
-      <w:bookmarkEnd w:id="2"/>
+      <w:bookmarkEnd w:id="1"/>
       <w:r>
         <w:rPr>
           <w:rFonts w:ascii="Times New Roman" w:hAnsi="Times New Roman" w:cs="Times New Roman"/>
@@ -4842,7 +4840,7 @@
           <w:szCs w:val="28"/>
         </w:rPr>
       </w:pPr>
-      <w:bookmarkStart w:id="3" w:name="_Toc148537079"/>
+      <w:bookmarkStart w:id="2" w:name="_Toc148537079"/>
       <w:r>
         <w:rPr>
           <w:rFonts w:ascii="Times New Roman" w:hAnsi="Times New Roman" w:cs="Times New Roman"/>
@@ -4851,7 +4849,7 @@
         </w:rPr>
         <w:t>Метод нарізання:</w:t>
       </w:r>
-      <w:bookmarkEnd w:id="3"/>
+      <w:bookmarkEnd w:id="2"/>
     </w:p>
     <w:p>
       <w:pPr>
@@ -5001,7 +4999,7 @@
           <w:szCs w:val="28"/>
         </w:rPr>
       </w:pPr>
-      <w:bookmarkStart w:id="4" w:name="_Toc148537080"/>
+      <w:bookmarkStart w:id="3" w:name="_Toc148537080"/>
       <w:r>
         <w:rPr>
           <w:rFonts w:ascii="Times New Roman" w:hAnsi="Times New Roman" w:cs="Times New Roman"/>
@@ -5046,7 +5044,7 @@
         </w:rPr>
         <w:t>:</w:t>
       </w:r>
-      <w:bookmarkEnd w:id="4"/>
+      <w:bookmarkEnd w:id="3"/>
     </w:p>
     <w:p>
       <w:pPr>
@@ -5180,7 +5178,7 @@
           <w:szCs w:val="28"/>
         </w:rPr>
       </w:pPr>
-      <w:bookmarkStart w:id="5" w:name="_Toc148537081"/>
+      <w:bookmarkStart w:id="4" w:name="_Toc148537081"/>
       <w:r>
         <w:rPr>
           <w:rFonts w:ascii="Times New Roman" w:hAnsi="Times New Roman" w:cs="Times New Roman"/>
@@ -5207,7 +5205,7 @@
         </w:rPr>
         <w:t>():</w:t>
       </w:r>
-      <w:bookmarkEnd w:id="5"/>
+      <w:bookmarkEnd w:id="4"/>
     </w:p>
     <w:p>
       <w:pPr>
@@ -5356,7 +5354,7 @@
           <w:szCs w:val="28"/>
         </w:rPr>
       </w:pPr>
-      <w:bookmarkStart w:id="6" w:name="_Toc148537082"/>
+      <w:bookmarkStart w:id="5" w:name="_Toc148537082"/>
       <w:r>
         <w:rPr>
           <w:rFonts w:ascii="Times New Roman" w:hAnsi="Times New Roman" w:cs="Times New Roman"/>
@@ -5374,7 +5372,7 @@
         </w:rPr>
         <w:t>: На рисунку 1.3</w:t>
       </w:r>
-      <w:bookmarkEnd w:id="6"/>
+      <w:bookmarkEnd w:id="5"/>
     </w:p>
     <w:p>
       <w:pPr>
@@ -5470,7 +5468,7 @@
           <w:szCs w:val="28"/>
         </w:rPr>
       </w:pPr>
-      <w:bookmarkStart w:id="7" w:name="_Toc148537083"/>
+      <w:bookmarkStart w:id="6" w:name="_Toc148537083"/>
       <w:r>
         <w:rPr>
           <w:rFonts w:ascii="Times New Roman" w:hAnsi="Times New Roman" w:cs="Times New Roman"/>
@@ -5580,7 +5578,7 @@
         </w:rPr>
         <w:t>().</w:t>
       </w:r>
-      <w:bookmarkEnd w:id="7"/>
+      <w:bookmarkEnd w:id="6"/>
     </w:p>
     <w:p>
       <w:pPr>
@@ -5597,7 +5595,7 @@
           <w:szCs w:val="28"/>
         </w:rPr>
       </w:pPr>
-      <w:bookmarkStart w:id="8" w:name="_Toc148537084"/>
+      <w:bookmarkStart w:id="7" w:name="_Toc148537084"/>
       <w:r>
         <w:rPr>
           <w:rFonts w:ascii="Times New Roman" w:hAnsi="Times New Roman" w:cs="Times New Roman"/>
@@ -5624,7 +5622,7 @@
         </w:rPr>
         <w:t>():</w:t>
       </w:r>
-      <w:bookmarkEnd w:id="8"/>
+      <w:bookmarkEnd w:id="7"/>
     </w:p>
     <w:p>
       <w:pPr>
@@ -5736,7 +5734,7 @@
           <w:szCs w:val="28"/>
         </w:rPr>
       </w:pPr>
-      <w:bookmarkStart w:id="9" w:name="_Toc148537085"/>
+      <w:bookmarkStart w:id="8" w:name="_Toc148537085"/>
       <w:r>
         <w:rPr>
           <w:rFonts w:ascii="Times New Roman" w:hAnsi="Times New Roman" w:cs="Times New Roman"/>
@@ -5745,7 +5743,7 @@
         </w:rPr>
         <w:t>Результат виконання коду показаний на рисунку 2.1.</w:t>
       </w:r>
-      <w:bookmarkEnd w:id="9"/>
+      <w:bookmarkEnd w:id="8"/>
     </w:p>
     <w:p>
       <w:pPr>
@@ -5840,7 +5838,7 @@
           <w:szCs w:val="28"/>
         </w:rPr>
       </w:pPr>
-      <w:bookmarkStart w:id="10" w:name="_Toc148537086"/>
+      <w:bookmarkStart w:id="9" w:name="_Toc148537086"/>
       <w:r>
         <w:rPr>
           <w:rFonts w:ascii="Times New Roman" w:hAnsi="Times New Roman" w:cs="Times New Roman"/>
@@ -5867,7 +5865,7 @@
         </w:rPr>
         <w:t>():</w:t>
       </w:r>
-      <w:bookmarkEnd w:id="10"/>
+      <w:bookmarkEnd w:id="9"/>
     </w:p>
     <w:p>
       <w:pPr>
@@ -5980,7 +5978,7 @@
           <w:szCs w:val="28"/>
         </w:rPr>
       </w:pPr>
-      <w:bookmarkStart w:id="11" w:name="_Toc148537087"/>
+      <w:bookmarkStart w:id="10" w:name="_Toc148537087"/>
       <w:r>
         <w:rPr>
           <w:rFonts w:ascii="Times New Roman" w:hAnsi="Times New Roman" w:cs="Times New Roman"/>
@@ -5989,7 +5987,7 @@
         </w:rPr>
         <w:t>Результат виконання коду показаний на рисунку 2.3</w:t>
       </w:r>
-      <w:bookmarkEnd w:id="11"/>
+      <w:bookmarkEnd w:id="10"/>
     </w:p>
     <w:p>
       <w:pPr>
@@ -6084,7 +6082,7 @@
           <w:szCs w:val="28"/>
         </w:rPr>
       </w:pPr>
-      <w:bookmarkStart w:id="12" w:name="_Toc148537088"/>
+      <w:bookmarkStart w:id="11" w:name="_Toc148537088"/>
       <w:r>
         <w:rPr>
           <w:rFonts w:ascii="Times New Roman" w:hAnsi="Times New Roman" w:cs="Times New Roman"/>
@@ -6111,7 +6109,7 @@
         </w:rPr>
         <w:t>():</w:t>
       </w:r>
-      <w:bookmarkEnd w:id="12"/>
+      <w:bookmarkEnd w:id="11"/>
     </w:p>
     <w:p>
       <w:pPr>
@@ -6223,7 +6221,7 @@
           <w:szCs w:val="28"/>
         </w:rPr>
       </w:pPr>
-      <w:bookmarkStart w:id="13" w:name="_Toc148537089"/>
+      <w:bookmarkStart w:id="12" w:name="_Toc148537089"/>
       <w:r>
         <w:rPr>
           <w:rFonts w:ascii="Times New Roman" w:hAnsi="Times New Roman" w:cs="Times New Roman"/>
@@ -6232,7 +6230,7 @@
         </w:rPr>
         <w:t>Результат виконання коду показано на рисунку 2.5</w:t>
       </w:r>
-      <w:bookmarkEnd w:id="13"/>
+      <w:bookmarkEnd w:id="12"/>
     </w:p>
     <w:p>
       <w:pPr>
@@ -6327,7 +6325,7 @@
           <w:szCs w:val="28"/>
         </w:rPr>
       </w:pPr>
-      <w:bookmarkStart w:id="14" w:name="_Toc148537090"/>
+      <w:bookmarkStart w:id="13" w:name="_Toc148537090"/>
       <w:r>
         <w:rPr>
           <w:rFonts w:ascii="Times New Roman" w:hAnsi="Times New Roman" w:cs="Times New Roman"/>
@@ -6354,7 +6352,7 @@
         </w:rPr>
         <w:t>():</w:t>
       </w:r>
-      <w:bookmarkEnd w:id="14"/>
+      <w:bookmarkEnd w:id="13"/>
     </w:p>
     <w:p>
       <w:pPr>
@@ -6466,7 +6464,7 @@
           <w:szCs w:val="28"/>
         </w:rPr>
       </w:pPr>
-      <w:bookmarkStart w:id="15" w:name="_Toc148537091"/>
+      <w:bookmarkStart w:id="14" w:name="_Toc148537091"/>
       <w:r>
         <w:rPr>
           <w:rFonts w:ascii="Times New Roman" w:hAnsi="Times New Roman" w:cs="Times New Roman"/>
@@ -6476,7 +6474,7 @@
         <w:lastRenderedPageBreak/>
         <w:t>Результат виконання коду показано на рисунку 2.7</w:t>
       </w:r>
-      <w:bookmarkEnd w:id="15"/>
+      <w:bookmarkEnd w:id="14"/>
     </w:p>
     <w:p>
       <w:pPr>
@@ -6571,7 +6569,7 @@
           <w:szCs w:val="28"/>
         </w:rPr>
       </w:pPr>
-      <w:bookmarkStart w:id="16" w:name="_Toc148537092"/>
+      <w:bookmarkStart w:id="15" w:name="_Toc148537092"/>
       <w:r>
         <w:rPr>
           <w:rFonts w:ascii="Times New Roman" w:hAnsi="Times New Roman" w:cs="Times New Roman"/>
@@ -6598,7 +6596,7 @@
         </w:rPr>
         <w:t>():</w:t>
       </w:r>
-      <w:bookmarkEnd w:id="16"/>
+      <w:bookmarkEnd w:id="15"/>
     </w:p>
     <w:p>
       <w:pPr>
@@ -6710,7 +6708,7 @@
           <w:szCs w:val="28"/>
         </w:rPr>
       </w:pPr>
-      <w:bookmarkStart w:id="17" w:name="_Toc148537093"/>
+      <w:bookmarkStart w:id="16" w:name="_Toc148537093"/>
       <w:r>
         <w:rPr>
           <w:rFonts w:ascii="Times New Roman" w:hAnsi="Times New Roman" w:cs="Times New Roman"/>
@@ -6719,7 +6717,7 @@
         </w:rPr>
         <w:t>Результат виконання коду показано на рисунку 2.9</w:t>
       </w:r>
-      <w:bookmarkEnd w:id="17"/>
+      <w:bookmarkEnd w:id="16"/>
     </w:p>
     <w:p>
       <w:pPr>
@@ -6814,7 +6812,7 @@
           <w:szCs w:val="28"/>
         </w:rPr>
       </w:pPr>
-      <w:bookmarkStart w:id="18" w:name="_Toc148537094"/>
+      <w:bookmarkStart w:id="17" w:name="_Toc148537094"/>
       <w:r>
         <w:rPr>
           <w:rFonts w:ascii="Times New Roman" w:hAnsi="Times New Roman" w:cs="Times New Roman"/>
@@ -6824,7 +6822,7 @@
         </w:rPr>
         <w:t>Написати функцію для пошуку дискримінанту квадратного рівняння</w:t>
       </w:r>
-      <w:bookmarkEnd w:id="18"/>
+      <w:bookmarkEnd w:id="17"/>
     </w:p>
     <w:p>
       <w:pPr>
@@ -7053,7 +7051,7 @@
           <w:szCs w:val="28"/>
         </w:rPr>
       </w:pPr>
-      <w:bookmarkStart w:id="19" w:name="_Toc148537095"/>
+      <w:bookmarkStart w:id="18" w:name="_Toc148537095"/>
       <w:r>
         <w:rPr>
           <w:rFonts w:ascii="Times New Roman" w:hAnsi="Times New Roman" w:cs="Times New Roman"/>
@@ -7062,7 +7060,7 @@
         </w:rPr>
         <w:t>Результат виконання коду показано на рисунку 3.1.</w:t>
       </w:r>
-      <w:bookmarkEnd w:id="19"/>
+      <w:bookmarkEnd w:id="18"/>
     </w:p>
     <w:p>
       <w:pPr>
@@ -7153,7 +7151,7 @@
           <w:szCs w:val="28"/>
         </w:rPr>
       </w:pPr>
-      <w:bookmarkStart w:id="20" w:name="_Toc148537096"/>
+      <w:bookmarkStart w:id="19" w:name="_Toc148537096"/>
       <w:r>
         <w:rPr>
           <w:rFonts w:ascii="Times New Roman" w:hAnsi="Times New Roman" w:cs="Times New Roman"/>
@@ -7163,7 +7161,7 @@
         </w:rPr>
         <w:t>Завдання до теми 2</w:t>
       </w:r>
-      <w:bookmarkEnd w:id="20"/>
+      <w:bookmarkEnd w:id="19"/>
     </w:p>
     <w:p>
       <w:pPr>
@@ -7181,7 +7179,7 @@
           <w:szCs w:val="28"/>
         </w:rPr>
       </w:pPr>
-      <w:bookmarkStart w:id="21" w:name="_Toc148537097"/>
+      <w:bookmarkStart w:id="20" w:name="_Toc148537097"/>
       <w:r>
         <w:rPr>
           <w:rFonts w:ascii="Times New Roman" w:hAnsi="Times New Roman" w:cs="Times New Roman"/>
@@ -7191,7 +7189,7 @@
         </w:rPr>
         <w:t>Написати функцію пошуку коренів квадратного рівняння використовуючи функцію розрахунку дискримінанту з попередньої теми та умовні переходи</w:t>
       </w:r>
-      <w:bookmarkEnd w:id="21"/>
+      <w:bookmarkEnd w:id="20"/>
     </w:p>
     <w:p>
       <w:pPr>
@@ -7303,7 +7301,7 @@
           <w:szCs w:val="28"/>
         </w:rPr>
       </w:pPr>
-      <w:bookmarkStart w:id="22" w:name="_Toc148537098"/>
+      <w:bookmarkStart w:id="21" w:name="_Toc148537098"/>
       <w:r>
         <w:rPr>
           <w:rFonts w:ascii="Times New Roman" w:hAnsi="Times New Roman" w:cs="Times New Roman"/>
@@ -7312,7 +7310,7 @@
         </w:rPr>
         <w:t>Пояснення:</w:t>
       </w:r>
-      <w:bookmarkEnd w:id="22"/>
+      <w:bookmarkEnd w:id="21"/>
       <w:r>
         <w:rPr>
           <w:rFonts w:ascii="Times New Roman" w:hAnsi="Times New Roman" w:cs="Times New Roman"/>
@@ -7681,7 +7679,7 @@
           <w:szCs w:val="28"/>
         </w:rPr>
       </w:pPr>
-      <w:bookmarkStart w:id="23" w:name="_Toc148537099"/>
+      <w:bookmarkStart w:id="22" w:name="_Toc148537099"/>
       <w:r>
         <w:rPr>
           <w:rFonts w:ascii="Times New Roman" w:hAnsi="Times New Roman" w:cs="Times New Roman"/>
@@ -7731,7 +7729,7 @@
         </w:rPr>
         <w:t xml:space="preserve"> конструкцію. Кожна операція має бути виконана в окремій функції.</w:t>
       </w:r>
-      <w:bookmarkEnd w:id="23"/>
+      <w:bookmarkEnd w:id="22"/>
     </w:p>
     <w:p>
       <w:pPr>
@@ -7844,7 +7842,7 @@
           <w:szCs w:val="28"/>
         </w:rPr>
       </w:pPr>
-      <w:bookmarkStart w:id="24" w:name="_Toc148537100"/>
+      <w:bookmarkStart w:id="23" w:name="_Toc148537100"/>
       <w:r>
         <w:rPr>
           <w:rFonts w:ascii="Times New Roman" w:hAnsi="Times New Roman" w:cs="Times New Roman"/>
@@ -7853,7 +7851,7 @@
         </w:rPr>
         <w:t>Пояснення:</w:t>
       </w:r>
-      <w:bookmarkEnd w:id="24"/>
+      <w:bookmarkEnd w:id="23"/>
     </w:p>
     <w:p>
       <w:pPr>
@@ -8196,7 +8194,7 @@
           <w:szCs w:val="28"/>
         </w:rPr>
       </w:pPr>
-      <w:bookmarkStart w:id="25" w:name="_Toc148537101"/>
+      <w:bookmarkStart w:id="24" w:name="_Toc148537101"/>
       <w:r>
         <w:rPr>
           <w:rFonts w:ascii="Times New Roman" w:hAnsi="Times New Roman" w:cs="Times New Roman"/>
@@ -8226,7 +8224,7 @@
         </w:rPr>
         <w:t xml:space="preserve"> конструкцію. Кожна операція має бути виконана в окремій функції.</w:t>
       </w:r>
-      <w:bookmarkEnd w:id="25"/>
+      <w:bookmarkEnd w:id="24"/>
     </w:p>
     <w:p>
       <w:pPr>
@@ -8338,7 +8336,7 @@
           <w:szCs w:val="28"/>
         </w:rPr>
       </w:pPr>
-      <w:bookmarkStart w:id="26" w:name="_Toc148537102"/>
+      <w:bookmarkStart w:id="25" w:name="_Toc148537102"/>
       <w:r>
         <w:rPr>
           <w:rFonts w:ascii="Times New Roman" w:hAnsi="Times New Roman" w:cs="Times New Roman"/>
@@ -8347,7 +8345,7 @@
         </w:rPr>
         <w:t>Пояснення:</w:t>
       </w:r>
-      <w:bookmarkEnd w:id="26"/>
+      <w:bookmarkEnd w:id="25"/>
       <w:r>
         <w:rPr>
           <w:rFonts w:ascii="Times New Roman" w:hAnsi="Times New Roman" w:cs="Times New Roman"/>
@@ -8610,7 +8608,7 @@
           <w:szCs w:val="28"/>
         </w:rPr>
       </w:pPr>
-      <w:bookmarkStart w:id="27" w:name="_Toc148537103"/>
+      <w:bookmarkStart w:id="26" w:name="_Toc148537103"/>
       <w:r>
         <w:rPr>
           <w:rFonts w:ascii="Times New Roman" w:hAnsi="Times New Roman" w:cs="Times New Roman"/>
@@ -8620,7 +8618,7 @@
         </w:rPr>
         <w:t>Завдання до теми 3</w:t>
       </w:r>
-      <w:bookmarkEnd w:id="27"/>
+      <w:bookmarkEnd w:id="26"/>
     </w:p>
     <w:p>
       <w:pPr>
@@ -8638,7 +8636,7 @@
           <w:szCs w:val="28"/>
         </w:rPr>
       </w:pPr>
-      <w:bookmarkStart w:id="28" w:name="_Toc148537104"/>
+      <w:bookmarkStart w:id="27" w:name="_Toc148537104"/>
       <w:r>
         <w:rPr>
           <w:rFonts w:ascii="Times New Roman" w:hAnsi="Times New Roman" w:cs="Times New Roman"/>
@@ -8648,7 +8646,7 @@
         </w:rPr>
         <w:t>Написати програму калькулятор з постійними запитами на введення нових даних та операцій. За основу взяти програму калькулятор з попередньої теми. Реалізувати механізм завершення програми після отримання відповідної команди.</w:t>
       </w:r>
-      <w:bookmarkEnd w:id="28"/>
+      <w:bookmarkEnd w:id="27"/>
     </w:p>
     <w:p>
       <w:pPr>
@@ -8761,7 +8759,7 @@
           <w:szCs w:val="28"/>
         </w:rPr>
       </w:pPr>
-      <w:bookmarkStart w:id="29" w:name="_Toc148537105"/>
+      <w:bookmarkStart w:id="28" w:name="_Toc148537105"/>
       <w:r>
         <w:rPr>
           <w:rFonts w:ascii="Times New Roman" w:hAnsi="Times New Roman" w:cs="Times New Roman"/>
@@ -8770,7 +8768,7 @@
         </w:rPr>
         <w:t>Пояснення:</w:t>
       </w:r>
-      <w:bookmarkEnd w:id="29"/>
+      <w:bookmarkEnd w:id="28"/>
       <w:r>
         <w:rPr>
           <w:rFonts w:ascii="Times New Roman" w:hAnsi="Times New Roman" w:cs="Times New Roman"/>
@@ -9235,7 +9233,7 @@
           <w:szCs w:val="28"/>
         </w:rPr>
       </w:pPr>
-      <w:bookmarkStart w:id="30" w:name="_Toc148537106"/>
+      <w:bookmarkStart w:id="29" w:name="_Toc148537106"/>
       <w:r>
         <w:rPr>
           <w:rFonts w:ascii="Times New Roman" w:hAnsi="Times New Roman" w:cs="Times New Roman"/>
@@ -9465,7 +9463,7 @@
         </w:rPr>
         <w:t>()</w:t>
       </w:r>
-      <w:bookmarkEnd w:id="30"/>
+      <w:bookmarkEnd w:id="29"/>
     </w:p>
     <w:p>
       <w:pPr>
@@ -9483,7 +9481,7 @@
           <w:szCs w:val="28"/>
         </w:rPr>
       </w:pPr>
-      <w:bookmarkStart w:id="31" w:name="_Toc148537107"/>
+      <w:bookmarkStart w:id="30" w:name="_Toc148537107"/>
       <w:r>
         <w:rPr>
           <w:rFonts w:ascii="Times New Roman" w:hAnsi="Times New Roman" w:cs="Times New Roman"/>
@@ -9510,7 +9508,7 @@
         </w:rPr>
         <w:t>:</w:t>
       </w:r>
-      <w:bookmarkEnd w:id="31"/>
+      <w:bookmarkEnd w:id="30"/>
     </w:p>
     <w:p>
       <w:pPr>
@@ -9727,7 +9725,7 @@
           <w:szCs w:val="28"/>
         </w:rPr>
       </w:pPr>
-      <w:bookmarkStart w:id="32" w:name="_Toc148537108"/>
+      <w:bookmarkStart w:id="31" w:name="_Toc148537108"/>
       <w:r>
         <w:rPr>
           <w:rFonts w:ascii="Times New Roman" w:hAnsi="Times New Roman" w:cs="Times New Roman"/>
@@ -9754,7 +9752,7 @@
         </w:rPr>
         <w:t>:</w:t>
       </w:r>
-      <w:bookmarkEnd w:id="32"/>
+      <w:bookmarkEnd w:id="31"/>
     </w:p>
     <w:p>
       <w:pPr>
@@ -9968,7 +9966,7 @@
           <w:szCs w:val="28"/>
         </w:rPr>
       </w:pPr>
-      <w:bookmarkStart w:id="33" w:name="_Toc148537109"/>
+      <w:bookmarkStart w:id="32" w:name="_Toc148537109"/>
       <w:r>
         <w:rPr>
           <w:rFonts w:ascii="Times New Roman" w:hAnsi="Times New Roman" w:cs="Times New Roman"/>
@@ -9995,7 +9993,7 @@
         </w:rPr>
         <w:t>:</w:t>
       </w:r>
-      <w:bookmarkEnd w:id="33"/>
+      <w:bookmarkEnd w:id="32"/>
     </w:p>
     <w:p>
       <w:pPr>
@@ -10209,7 +10207,7 @@
           <w:szCs w:val="28"/>
         </w:rPr>
       </w:pPr>
-      <w:bookmarkStart w:id="34" w:name="_Toc148537110"/>
+      <w:bookmarkStart w:id="33" w:name="_Toc148537110"/>
       <w:r>
         <w:rPr>
           <w:rFonts w:ascii="Times New Roman" w:hAnsi="Times New Roman" w:cs="Times New Roman"/>
@@ -10236,7 +10234,7 @@
         </w:rPr>
         <w:t>:</w:t>
       </w:r>
-      <w:bookmarkEnd w:id="34"/>
+      <w:bookmarkEnd w:id="33"/>
     </w:p>
     <w:p>
       <w:pPr>
@@ -10691,7 +10689,7 @@
           <w:szCs w:val="28"/>
         </w:rPr>
       </w:pPr>
-      <w:bookmarkStart w:id="35" w:name="_Toc148537111"/>
+      <w:bookmarkStart w:id="34" w:name="_Toc148537111"/>
       <w:r>
         <w:rPr>
           <w:rFonts w:ascii="Times New Roman" w:hAnsi="Times New Roman" w:cs="Times New Roman"/>
@@ -10718,7 +10716,7 @@
         </w:rPr>
         <w:t>:</w:t>
       </w:r>
-      <w:bookmarkEnd w:id="35"/>
+      <w:bookmarkEnd w:id="34"/>
     </w:p>
     <w:p>
       <w:pPr>
@@ -10934,7 +10932,7 @@
           <w:szCs w:val="28"/>
         </w:rPr>
       </w:pPr>
-      <w:bookmarkStart w:id="36" w:name="_Toc148537112"/>
+      <w:bookmarkStart w:id="35" w:name="_Toc148537112"/>
       <w:r>
         <w:rPr>
           <w:rFonts w:ascii="Times New Roman" w:hAnsi="Times New Roman" w:cs="Times New Roman"/>
@@ -10961,7 +10959,7 @@
         </w:rPr>
         <w:t>:</w:t>
       </w:r>
-      <w:bookmarkEnd w:id="36"/>
+      <w:bookmarkEnd w:id="35"/>
     </w:p>
     <w:p>
       <w:pPr>
@@ -11185,7 +11183,7 @@
           <w:szCs w:val="28"/>
         </w:rPr>
       </w:pPr>
-      <w:bookmarkStart w:id="37" w:name="_Toc148537113"/>
+      <w:bookmarkStart w:id="36" w:name="_Toc148537113"/>
       <w:r>
         <w:rPr>
           <w:rFonts w:ascii="Times New Roman" w:hAnsi="Times New Roman" w:cs="Times New Roman"/>
@@ -11212,7 +11210,7 @@
         </w:rPr>
         <w:t>:</w:t>
       </w:r>
-      <w:bookmarkEnd w:id="37"/>
+      <w:bookmarkEnd w:id="36"/>
     </w:p>
     <w:p>
       <w:pPr>
@@ -11429,7 +11427,7 @@
           <w:szCs w:val="28"/>
         </w:rPr>
       </w:pPr>
-      <w:bookmarkStart w:id="38" w:name="_Toc148537114"/>
+      <w:bookmarkStart w:id="37" w:name="_Toc148537114"/>
       <w:r>
         <w:rPr>
           <w:rFonts w:ascii="Times New Roman" w:hAnsi="Times New Roman" w:cs="Times New Roman"/>
@@ -11559,7 +11557,7 @@
         </w:rPr>
         <w:t>()</w:t>
       </w:r>
-      <w:bookmarkEnd w:id="38"/>
+      <w:bookmarkEnd w:id="37"/>
     </w:p>
     <w:p>
       <w:pPr>
@@ -11576,7 +11574,7 @@
           <w:szCs w:val="28"/>
         </w:rPr>
       </w:pPr>
-      <w:bookmarkStart w:id="39" w:name="_Toc148537115"/>
+      <w:bookmarkStart w:id="38" w:name="_Toc148537115"/>
       <w:r>
         <w:rPr>
           <w:rFonts w:ascii="Times New Roman" w:hAnsi="Times New Roman" w:cs="Times New Roman"/>
@@ -11603,7 +11601,7 @@
         </w:rPr>
         <w:t>:</w:t>
       </w:r>
-      <w:bookmarkEnd w:id="39"/>
+      <w:bookmarkEnd w:id="38"/>
     </w:p>
     <w:p>
       <w:pPr>
@@ -11828,7 +11826,7 @@
           <w:szCs w:val="28"/>
         </w:rPr>
       </w:pPr>
-      <w:bookmarkStart w:id="40" w:name="_Toc148537116"/>
+      <w:bookmarkStart w:id="39" w:name="_Toc148537116"/>
       <w:r>
         <w:rPr>
           <w:rFonts w:ascii="Times New Roman" w:hAnsi="Times New Roman" w:cs="Times New Roman"/>
@@ -11855,7 +11853,7 @@
         </w:rPr>
         <w:t>:</w:t>
       </w:r>
-      <w:bookmarkEnd w:id="40"/>
+      <w:bookmarkEnd w:id="39"/>
     </w:p>
     <w:p>
       <w:pPr>
@@ -12068,7 +12066,7 @@
           <w:szCs w:val="28"/>
         </w:rPr>
       </w:pPr>
-      <w:bookmarkStart w:id="41" w:name="_Toc148537117"/>
+      <w:bookmarkStart w:id="40" w:name="_Toc148537117"/>
       <w:r>
         <w:rPr>
           <w:rFonts w:ascii="Times New Roman" w:hAnsi="Times New Roman" w:cs="Times New Roman"/>
@@ -12095,7 +12093,7 @@
         </w:rPr>
         <w:t>:</w:t>
       </w:r>
-      <w:bookmarkEnd w:id="41"/>
+      <w:bookmarkEnd w:id="40"/>
     </w:p>
     <w:p>
       <w:pPr>
@@ -12309,7 +12307,7 @@
           <w:szCs w:val="28"/>
         </w:rPr>
       </w:pPr>
-      <w:bookmarkStart w:id="42" w:name="_Toc148537118"/>
+      <w:bookmarkStart w:id="41" w:name="_Toc148537118"/>
       <w:r>
         <w:rPr>
           <w:rFonts w:ascii="Times New Roman" w:hAnsi="Times New Roman" w:cs="Times New Roman"/>
@@ -12336,7 +12334,7 @@
         </w:rPr>
         <w:t>:</w:t>
       </w:r>
-      <w:bookmarkEnd w:id="42"/>
+      <w:bookmarkEnd w:id="41"/>
     </w:p>
     <w:p>
       <w:pPr>
@@ -12549,7 +12547,7 @@
           <w:szCs w:val="28"/>
         </w:rPr>
       </w:pPr>
-      <w:bookmarkStart w:id="43" w:name="_Toc148537119"/>
+      <w:bookmarkStart w:id="42" w:name="_Toc148537119"/>
       <w:r>
         <w:rPr>
           <w:rFonts w:ascii="Times New Roman" w:hAnsi="Times New Roman" w:cs="Times New Roman"/>
@@ -12576,7 +12574,7 @@
         </w:rPr>
         <w:t>:</w:t>
       </w:r>
-      <w:bookmarkEnd w:id="43"/>
+      <w:bookmarkEnd w:id="42"/>
     </w:p>
     <w:p>
       <w:pPr>
@@ -12789,7 +12787,7 @@
           <w:szCs w:val="28"/>
         </w:rPr>
       </w:pPr>
-      <w:bookmarkStart w:id="44" w:name="_Toc148537120"/>
+      <w:bookmarkStart w:id="43" w:name="_Toc148537120"/>
       <w:r>
         <w:rPr>
           <w:rFonts w:ascii="Times New Roman" w:hAnsi="Times New Roman" w:cs="Times New Roman"/>
@@ -12816,7 +12814,7 @@
         </w:rPr>
         <w:t>:</w:t>
       </w:r>
-      <w:bookmarkEnd w:id="44"/>
+      <w:bookmarkEnd w:id="43"/>
     </w:p>
     <w:p>
       <w:pPr>
@@ -13031,7 +13029,7 @@
           <w:szCs w:val="28"/>
         </w:rPr>
       </w:pPr>
-      <w:bookmarkStart w:id="45" w:name="_Toc148537121"/>
+      <w:bookmarkStart w:id="44" w:name="_Toc148537121"/>
       <w:r>
         <w:rPr>
           <w:rFonts w:ascii="Times New Roman" w:hAnsi="Times New Roman" w:cs="Times New Roman"/>
@@ -13041,7 +13039,7 @@
         </w:rPr>
         <w:t>Маючи відсортований список, написати функцію пошуку позиції для вставки нового елементу в список.</w:t>
       </w:r>
-      <w:bookmarkEnd w:id="45"/>
+      <w:bookmarkEnd w:id="44"/>
     </w:p>
     <w:p>
       <w:pPr>
@@ -13166,7 +13164,7 @@
           <w:szCs w:val="28"/>
         </w:rPr>
       </w:pPr>
-      <w:bookmarkStart w:id="46" w:name="_Toc148537122"/>
+      <w:bookmarkStart w:id="45" w:name="_Toc148537122"/>
       <w:r>
         <w:rPr>
           <w:rFonts w:ascii="Times New Roman" w:hAnsi="Times New Roman" w:cs="Times New Roman"/>
@@ -13175,7 +13173,7 @@
         </w:rPr>
         <w:t>Пояснення:</w:t>
       </w:r>
-      <w:bookmarkEnd w:id="46"/>
+      <w:bookmarkEnd w:id="45"/>
     </w:p>
     <w:p>
       <w:pPr>
@@ -14025,7 +14023,7 @@
           <w:szCs w:val="28"/>
         </w:rPr>
       </w:pPr>
-      <w:bookmarkStart w:id="47" w:name="_Toc148537123"/>
+      <w:bookmarkStart w:id="46" w:name="_Toc148537123"/>
       <w:r>
         <w:rPr>
           <w:rFonts w:ascii="Times New Roman" w:hAnsi="Times New Roman" w:cs="Times New Roman"/>
@@ -14035,7 +14033,7 @@
         </w:rPr>
         <w:t>Завдання до теми 4</w:t>
       </w:r>
-      <w:bookmarkEnd w:id="47"/>
+      <w:bookmarkEnd w:id="46"/>
       <w:r>
         <w:rPr>
           <w:rFonts w:ascii="Times New Roman" w:hAnsi="Times New Roman" w:cs="Times New Roman"/>
@@ -14062,7 +14060,7 @@
           <w:szCs w:val="28"/>
         </w:rPr>
       </w:pPr>
-      <w:bookmarkStart w:id="48" w:name="_Toc148537124"/>
+      <w:bookmarkStart w:id="47" w:name="_Toc148537124"/>
       <w:r>
         <w:rPr>
           <w:rFonts w:ascii="Times New Roman" w:hAnsi="Times New Roman" w:cs="Times New Roman"/>
@@ -14072,7 +14070,7 @@
         </w:rPr>
         <w:t>Розширити програму калькулятор функцією запитів даних для виконання операцій від користувача, що обробляє виняткові ситуації.</w:t>
       </w:r>
-      <w:bookmarkEnd w:id="48"/>
+      <w:bookmarkEnd w:id="47"/>
     </w:p>
     <w:p>
       <w:pPr>
@@ -14090,7 +14088,7 @@
           <w:szCs w:val="28"/>
         </w:rPr>
       </w:pPr>
-      <w:bookmarkStart w:id="49" w:name="_Toc148537125"/>
+      <w:bookmarkStart w:id="48" w:name="_Toc148537125"/>
       <w:r>
         <w:rPr>
           <w:rFonts w:ascii="Times New Roman" w:hAnsi="Times New Roman" w:cs="Times New Roman"/>
@@ -14109,412 +14107,284 @@
         </w:rPr>
         <w:t>.</w:t>
       </w:r>
+      <w:bookmarkEnd w:id="48"/>
+    </w:p>
+    <w:p>
+      <w:pPr>
+        <w:pStyle w:val="a4"/>
+        <w:spacing w:line="360" w:lineRule="auto"/>
+        <w:ind w:left="1800"/>
+        <w:rPr>
+          <w:rFonts w:ascii="Times New Roman" w:hAnsi="Times New Roman" w:cs="Times New Roman"/>
+          <w:sz w:val="28"/>
+          <w:szCs w:val="28"/>
+        </w:rPr>
+      </w:pPr>
+      <w:r>
+        <w:rPr>
+          <w:rFonts w:ascii="Times New Roman" w:hAnsi="Times New Roman" w:cs="Times New Roman"/>
+          <w:sz w:val="28"/>
+          <w:szCs w:val="28"/>
+        </w:rPr>
+        <w:t>Отож, попередній код показаний на рисунку 6.0. А вже модернізований код показано на рисунку 6.1. В попередній код були внесені наступні зміни:</w:t>
+      </w:r>
+    </w:p>
+    <w:p>
+      <w:pPr>
+        <w:pStyle w:val="a4"/>
+        <w:spacing w:line="360" w:lineRule="auto"/>
+        <w:ind w:left="1800"/>
+        <w:rPr>
+          <w:rFonts w:ascii="Times New Roman" w:hAnsi="Times New Roman" w:cs="Times New Roman"/>
+          <w:sz w:val="28"/>
+          <w:szCs w:val="28"/>
+        </w:rPr>
+      </w:pPr>
+      <w:r>
+        <w:rPr>
+          <w:rFonts w:ascii="Times New Roman" w:hAnsi="Times New Roman" w:cs="Times New Roman"/>
+          <w:sz w:val="28"/>
+          <w:szCs w:val="28"/>
+        </w:rPr>
+        <w:t xml:space="preserve">Функція </w:t>
+      </w:r>
+      <w:proofErr w:type="spellStart"/>
+      <w:r>
+        <w:rPr>
+          <w:rFonts w:ascii="Times New Roman" w:hAnsi="Times New Roman" w:cs="Times New Roman"/>
+          <w:sz w:val="28"/>
+          <w:szCs w:val="28"/>
+        </w:rPr>
+        <w:t>genIntValue</w:t>
+      </w:r>
+      <w:proofErr w:type="spellEnd"/>
+      <w:r>
+        <w:rPr>
+          <w:rFonts w:ascii="Times New Roman" w:hAnsi="Times New Roman" w:cs="Times New Roman"/>
+          <w:sz w:val="28"/>
+          <w:szCs w:val="28"/>
+        </w:rPr>
+        <w:t>(</w:t>
+      </w:r>
+      <w:proofErr w:type="spellStart"/>
+      <w:r>
+        <w:rPr>
+          <w:rFonts w:ascii="Times New Roman" w:hAnsi="Times New Roman" w:cs="Times New Roman"/>
+          <w:sz w:val="28"/>
+          <w:szCs w:val="28"/>
+        </w:rPr>
+        <w:t>prompt</w:t>
+      </w:r>
+      <w:proofErr w:type="spellEnd"/>
+      <w:r>
+        <w:rPr>
+          <w:rFonts w:ascii="Times New Roman" w:hAnsi="Times New Roman" w:cs="Times New Roman"/>
+          <w:sz w:val="28"/>
+          <w:szCs w:val="28"/>
+        </w:rPr>
+        <w:t xml:space="preserve">: </w:t>
+      </w:r>
+      <w:proofErr w:type="spellStart"/>
+      <w:r>
+        <w:rPr>
+          <w:rFonts w:ascii="Times New Roman" w:hAnsi="Times New Roman" w:cs="Times New Roman"/>
+          <w:sz w:val="28"/>
+          <w:szCs w:val="28"/>
+        </w:rPr>
+        <w:t>str</w:t>
+      </w:r>
+      <w:proofErr w:type="spellEnd"/>
+      <w:r>
+        <w:rPr>
+          <w:rFonts w:ascii="Times New Roman" w:hAnsi="Times New Roman" w:cs="Times New Roman"/>
+          <w:sz w:val="28"/>
+          <w:szCs w:val="28"/>
+        </w:rPr>
+        <w:t xml:space="preserve">) призначена для отримання цілого числа від користувача. Вона використовує цикл </w:t>
+      </w:r>
+      <w:proofErr w:type="spellStart"/>
+      <w:r>
+        <w:rPr>
+          <w:rFonts w:ascii="Times New Roman" w:hAnsi="Times New Roman" w:cs="Times New Roman"/>
+          <w:sz w:val="28"/>
+          <w:szCs w:val="28"/>
+        </w:rPr>
+        <w:t>while</w:t>
+      </w:r>
+      <w:proofErr w:type="spellEnd"/>
+      <w:r>
+        <w:rPr>
+          <w:rFonts w:ascii="Times New Roman" w:hAnsi="Times New Roman" w:cs="Times New Roman"/>
+          <w:sz w:val="28"/>
+          <w:szCs w:val="28"/>
+        </w:rPr>
+        <w:t xml:space="preserve"> </w:t>
+      </w:r>
+      <w:proofErr w:type="spellStart"/>
+      <w:r>
+        <w:rPr>
+          <w:rFonts w:ascii="Times New Roman" w:hAnsi="Times New Roman" w:cs="Times New Roman"/>
+          <w:sz w:val="28"/>
+          <w:szCs w:val="28"/>
+        </w:rPr>
+        <w:t>True</w:t>
+      </w:r>
+      <w:proofErr w:type="spellEnd"/>
+      <w:r>
+        <w:rPr>
+          <w:rFonts w:ascii="Times New Roman" w:hAnsi="Times New Roman" w:cs="Times New Roman"/>
+          <w:sz w:val="28"/>
+          <w:szCs w:val="28"/>
+        </w:rPr>
+        <w:t xml:space="preserve">, який продовжується, доки користувач не введе правильне ціле число. Якщо користувач вводить не ціле число, то відбувається обробка винятку </w:t>
+      </w:r>
+      <w:proofErr w:type="spellStart"/>
+      <w:r>
+        <w:rPr>
+          <w:rFonts w:ascii="Times New Roman" w:hAnsi="Times New Roman" w:cs="Times New Roman"/>
+          <w:sz w:val="28"/>
+          <w:szCs w:val="28"/>
+        </w:rPr>
+        <w:lastRenderedPageBreak/>
+        <w:t>ValueError</w:t>
+      </w:r>
+      <w:proofErr w:type="spellEnd"/>
+      <w:r>
+        <w:rPr>
+          <w:rFonts w:ascii="Times New Roman" w:hAnsi="Times New Roman" w:cs="Times New Roman"/>
+          <w:sz w:val="28"/>
+          <w:szCs w:val="28"/>
+        </w:rPr>
+        <w:t xml:space="preserve">, і на екран виводиться повідомлення про помилку. Коли користувач вводить правильне ціле число, функція повертає це число. Функції </w:t>
+      </w:r>
+      <w:proofErr w:type="spellStart"/>
+      <w:r>
+        <w:rPr>
+          <w:rFonts w:ascii="Times New Roman" w:hAnsi="Times New Roman" w:cs="Times New Roman"/>
+          <w:sz w:val="28"/>
+          <w:szCs w:val="28"/>
+        </w:rPr>
+        <w:t>add</w:t>
+      </w:r>
+      <w:proofErr w:type="spellEnd"/>
+      <w:r>
+        <w:rPr>
+          <w:rFonts w:ascii="Times New Roman" w:hAnsi="Times New Roman" w:cs="Times New Roman"/>
+          <w:sz w:val="28"/>
+          <w:szCs w:val="28"/>
+        </w:rPr>
+        <w:t xml:space="preserve">, </w:t>
+      </w:r>
+      <w:proofErr w:type="spellStart"/>
+      <w:r>
+        <w:rPr>
+          <w:rFonts w:ascii="Times New Roman" w:hAnsi="Times New Roman" w:cs="Times New Roman"/>
+          <w:sz w:val="28"/>
+          <w:szCs w:val="28"/>
+        </w:rPr>
+        <w:t>subtract</w:t>
+      </w:r>
+      <w:proofErr w:type="spellEnd"/>
+      <w:r>
+        <w:rPr>
+          <w:rFonts w:ascii="Times New Roman" w:hAnsi="Times New Roman" w:cs="Times New Roman"/>
+          <w:sz w:val="28"/>
+          <w:szCs w:val="28"/>
+        </w:rPr>
+        <w:t xml:space="preserve">, </w:t>
+      </w:r>
+      <w:proofErr w:type="spellStart"/>
+      <w:r>
+        <w:rPr>
+          <w:rFonts w:ascii="Times New Roman" w:hAnsi="Times New Roman" w:cs="Times New Roman"/>
+          <w:sz w:val="28"/>
+          <w:szCs w:val="28"/>
+        </w:rPr>
+        <w:t>multiply</w:t>
+      </w:r>
+      <w:proofErr w:type="spellEnd"/>
+      <w:r>
+        <w:rPr>
+          <w:rFonts w:ascii="Times New Roman" w:hAnsi="Times New Roman" w:cs="Times New Roman"/>
+          <w:sz w:val="28"/>
+          <w:szCs w:val="28"/>
+        </w:rPr>
+        <w:t xml:space="preserve"> і </w:t>
+      </w:r>
+      <w:proofErr w:type="spellStart"/>
+      <w:r>
+        <w:rPr>
+          <w:rFonts w:ascii="Times New Roman" w:hAnsi="Times New Roman" w:cs="Times New Roman"/>
+          <w:sz w:val="28"/>
+          <w:szCs w:val="28"/>
+        </w:rPr>
+        <w:t>divide</w:t>
+      </w:r>
+      <w:proofErr w:type="spellEnd"/>
+      <w:r>
+        <w:rPr>
+          <w:rFonts w:ascii="Times New Roman" w:hAnsi="Times New Roman" w:cs="Times New Roman"/>
+          <w:sz w:val="28"/>
+          <w:szCs w:val="28"/>
+        </w:rPr>
+        <w:t xml:space="preserve"> виконують відповідні арифметичні операції над двома числами і повертають результат. Функція </w:t>
+      </w:r>
+      <w:proofErr w:type="spellStart"/>
+      <w:r>
+        <w:rPr>
+          <w:rFonts w:ascii="Times New Roman" w:hAnsi="Times New Roman" w:cs="Times New Roman"/>
+          <w:sz w:val="28"/>
+          <w:szCs w:val="28"/>
+        </w:rPr>
+        <w:t>main</w:t>
+      </w:r>
+      <w:proofErr w:type="spellEnd"/>
+      <w:r>
+        <w:rPr>
+          <w:rFonts w:ascii="Times New Roman" w:hAnsi="Times New Roman" w:cs="Times New Roman"/>
+          <w:sz w:val="28"/>
+          <w:szCs w:val="28"/>
+        </w:rPr>
+        <w:t xml:space="preserve"> відповідає за виконання головного циклу програми. Користувачу надається меню для вибору операції, і користувач може вибрати одну з опцій або вийти з програми. У головному циклі програми спочатку виводиться меню з доступними операціями, і користувачу пропонується вибрати номер операції. Вибір користувача зберігається у змінній </w:t>
+      </w:r>
+      <w:proofErr w:type="spellStart"/>
+      <w:r>
+        <w:rPr>
+          <w:rFonts w:ascii="Times New Roman" w:hAnsi="Times New Roman" w:cs="Times New Roman"/>
+          <w:sz w:val="28"/>
+          <w:szCs w:val="28"/>
+        </w:rPr>
+        <w:t>choice</w:t>
+      </w:r>
+      <w:proofErr w:type="spellEnd"/>
+      <w:r>
+        <w:rPr>
+          <w:rFonts w:ascii="Times New Roman" w:hAnsi="Times New Roman" w:cs="Times New Roman"/>
+          <w:sz w:val="28"/>
+          <w:szCs w:val="28"/>
+        </w:rPr>
+        <w:t xml:space="preserve">. Потім виконується перевірка вибору користувача. Якщо користувач вибрав "5", програма виводить повідомлення про завершення і завершує виконання. Якщо користувач вибрав номер операції від "1" до "4", програма запитує користувача ввести два цілих числа за допомогою функції </w:t>
+      </w:r>
+      <w:proofErr w:type="spellStart"/>
+      <w:r>
+        <w:rPr>
+          <w:rFonts w:ascii="Times New Roman" w:hAnsi="Times New Roman" w:cs="Times New Roman"/>
+          <w:sz w:val="28"/>
+          <w:szCs w:val="28"/>
+        </w:rPr>
+        <w:t>genIntValue</w:t>
+      </w:r>
+      <w:proofErr w:type="spellEnd"/>
+      <w:r>
+        <w:rPr>
+          <w:rFonts w:ascii="Times New Roman" w:hAnsi="Times New Roman" w:cs="Times New Roman"/>
+          <w:sz w:val="28"/>
+          <w:szCs w:val="28"/>
+        </w:rPr>
+        <w:t>. Залежно від вибору користувача обирається відповідна арифметична операція, і результат виводиться на екран. Якщо користувач вибрав ділення (операцію "4") і друге число дорівнює нулю, виводиться повідомлення про помилку "Ділення на нуль неможливе". Після виконання обраної операції виводиться результат на екран. Програма продовжує виконувати головний цикл, поки користувач не вибере опцію "5" для виходу.</w:t>
+      </w:r>
+      <w:bookmarkStart w:id="49" w:name="_GoBack"/>
       <w:bookmarkEnd w:id="49"/>
-    </w:p>
-    <w:p>
-      <w:pPr>
-        <w:pStyle w:val="a4"/>
-        <w:spacing w:line="360" w:lineRule="auto"/>
-        <w:ind w:left="1800"/>
-        <w:rPr>
-          <w:rFonts w:ascii="Times New Roman" w:hAnsi="Times New Roman" w:cs="Times New Roman"/>
-          <w:sz w:val="28"/>
-          <w:szCs w:val="28"/>
-        </w:rPr>
-      </w:pPr>
-      <w:r>
-        <w:rPr>
-          <w:rFonts w:ascii="Times New Roman" w:hAnsi="Times New Roman" w:cs="Times New Roman"/>
-          <w:sz w:val="28"/>
-          <w:szCs w:val="28"/>
-        </w:rPr>
-        <w:t>Отож, попередній код показаний на рисунку 6.0. А вже модернізований код показано на рисунку 6.1. В попередній код були внесені наступні зміни:</w:t>
-      </w:r>
-    </w:p>
-    <w:p>
-      <w:pPr>
-        <w:pStyle w:val="a4"/>
-        <w:numPr>
-          <w:ilvl w:val="0"/>
-          <w:numId w:val="13"/>
-        </w:numPr>
-        <w:spacing w:line="360" w:lineRule="auto"/>
-        <w:rPr>
-          <w:rFonts w:ascii="Times New Roman" w:hAnsi="Times New Roman" w:cs="Times New Roman"/>
-          <w:b/>
-          <w:sz w:val="28"/>
-          <w:szCs w:val="28"/>
-        </w:rPr>
-      </w:pPr>
-      <w:r>
-        <w:rPr>
-          <w:rFonts w:ascii="Times New Roman" w:hAnsi="Times New Roman" w:cs="Times New Roman"/>
-          <w:b/>
-          <w:sz w:val="28"/>
-          <w:szCs w:val="28"/>
-        </w:rPr>
-        <w:t>Запити від користувача та обробка некоректних виборів:</w:t>
-      </w:r>
-    </w:p>
-    <w:p>
-      <w:pPr>
-        <w:pStyle w:val="a4"/>
-        <w:numPr>
-          <w:ilvl w:val="0"/>
-          <w:numId w:val="14"/>
-        </w:numPr>
-        <w:spacing w:line="360" w:lineRule="auto"/>
-        <w:rPr>
-          <w:rFonts w:ascii="Times New Roman" w:hAnsi="Times New Roman" w:cs="Times New Roman"/>
-          <w:sz w:val="28"/>
-          <w:szCs w:val="28"/>
-        </w:rPr>
-      </w:pPr>
-      <w:r>
-        <w:rPr>
-          <w:rFonts w:ascii="Times New Roman" w:hAnsi="Times New Roman" w:cs="Times New Roman"/>
-          <w:sz w:val="28"/>
-          <w:szCs w:val="28"/>
-        </w:rPr>
-        <w:t xml:space="preserve">Додано головний цикл </w:t>
-      </w:r>
-      <w:proofErr w:type="spellStart"/>
-      <w:r>
-        <w:rPr>
-          <w:rFonts w:ascii="Times New Roman" w:hAnsi="Times New Roman" w:cs="Times New Roman"/>
-          <w:sz w:val="28"/>
-          <w:szCs w:val="28"/>
-        </w:rPr>
-        <w:t>while</w:t>
-      </w:r>
-      <w:proofErr w:type="spellEnd"/>
-      <w:r>
-        <w:rPr>
-          <w:rFonts w:ascii="Times New Roman" w:hAnsi="Times New Roman" w:cs="Times New Roman"/>
-          <w:sz w:val="28"/>
-          <w:szCs w:val="28"/>
-        </w:rPr>
-        <w:t xml:space="preserve"> </w:t>
-      </w:r>
-      <w:proofErr w:type="spellStart"/>
-      <w:r>
-        <w:rPr>
-          <w:rFonts w:ascii="Times New Roman" w:hAnsi="Times New Roman" w:cs="Times New Roman"/>
-          <w:sz w:val="28"/>
-          <w:szCs w:val="28"/>
-        </w:rPr>
-        <w:t>True</w:t>
-      </w:r>
-      <w:proofErr w:type="spellEnd"/>
-      <w:r>
-        <w:rPr>
-          <w:rFonts w:ascii="Times New Roman" w:hAnsi="Times New Roman" w:cs="Times New Roman"/>
-          <w:sz w:val="28"/>
-          <w:szCs w:val="28"/>
-        </w:rPr>
-        <w:t>, який дозволяє користувачеві виконувати декілька операцій без виходу з програми.</w:t>
-      </w:r>
-    </w:p>
-    <w:p>
-      <w:pPr>
-        <w:pStyle w:val="a4"/>
-        <w:numPr>
-          <w:ilvl w:val="0"/>
-          <w:numId w:val="14"/>
-        </w:numPr>
-        <w:spacing w:line="360" w:lineRule="auto"/>
-        <w:rPr>
-          <w:rFonts w:ascii="Times New Roman" w:hAnsi="Times New Roman" w:cs="Times New Roman"/>
-          <w:sz w:val="28"/>
-          <w:szCs w:val="28"/>
-        </w:rPr>
-      </w:pPr>
-      <w:r>
-        <w:rPr>
-          <w:rFonts w:ascii="Times New Roman" w:hAnsi="Times New Roman" w:cs="Times New Roman"/>
-          <w:sz w:val="28"/>
-          <w:szCs w:val="28"/>
-        </w:rPr>
-        <w:lastRenderedPageBreak/>
-        <w:t>Запит користувача на вибір операції було розширено, та тепер користувач може обирати між додаванням, відніманням, множенням, діленням або виходом з програми.</w:t>
-      </w:r>
-    </w:p>
-    <w:p>
-      <w:pPr>
-        <w:pStyle w:val="a4"/>
-        <w:numPr>
-          <w:ilvl w:val="0"/>
-          <w:numId w:val="14"/>
-        </w:numPr>
-        <w:spacing w:line="360" w:lineRule="auto"/>
-        <w:rPr>
-          <w:rFonts w:ascii="Times New Roman" w:hAnsi="Times New Roman" w:cs="Times New Roman"/>
-          <w:sz w:val="28"/>
-          <w:szCs w:val="28"/>
-        </w:rPr>
-      </w:pPr>
-      <w:r>
-        <w:rPr>
-          <w:rFonts w:ascii="Times New Roman" w:hAnsi="Times New Roman" w:cs="Times New Roman"/>
-          <w:sz w:val="28"/>
-          <w:szCs w:val="28"/>
-        </w:rPr>
-        <w:t>Додано перевірку коректності введеного вибору операції, і якщо вибір не входить у доступні опції (1-4), програма повідомляє користувача про помилку та просить ввести операцію знову.</w:t>
-      </w:r>
-    </w:p>
-    <w:p>
-      <w:pPr>
-        <w:pStyle w:val="a4"/>
-        <w:numPr>
-          <w:ilvl w:val="0"/>
-          <w:numId w:val="13"/>
-        </w:numPr>
-        <w:spacing w:line="360" w:lineRule="auto"/>
-        <w:rPr>
-          <w:rFonts w:ascii="Times New Roman" w:hAnsi="Times New Roman" w:cs="Times New Roman"/>
-          <w:b/>
-          <w:sz w:val="28"/>
-          <w:szCs w:val="28"/>
-        </w:rPr>
-      </w:pPr>
-      <w:r>
-        <w:rPr>
-          <w:rFonts w:ascii="Times New Roman" w:hAnsi="Times New Roman" w:cs="Times New Roman"/>
-          <w:b/>
-          <w:sz w:val="28"/>
-          <w:szCs w:val="28"/>
-        </w:rPr>
-        <w:t>Обробка виняткової ситуації ділення на нуль:</w:t>
-      </w:r>
-    </w:p>
-    <w:p>
-      <w:pPr>
-        <w:pStyle w:val="a4"/>
-        <w:numPr>
-          <w:ilvl w:val="0"/>
-          <w:numId w:val="14"/>
-        </w:numPr>
-        <w:spacing w:line="360" w:lineRule="auto"/>
-        <w:rPr>
-          <w:rFonts w:ascii="Times New Roman" w:hAnsi="Times New Roman" w:cs="Times New Roman"/>
-          <w:sz w:val="28"/>
-          <w:szCs w:val="28"/>
-        </w:rPr>
-      </w:pPr>
-      <w:r>
-        <w:rPr>
-          <w:rFonts w:ascii="Times New Roman" w:hAnsi="Times New Roman" w:cs="Times New Roman"/>
-          <w:sz w:val="28"/>
-          <w:szCs w:val="28"/>
-        </w:rPr>
-        <w:t xml:space="preserve">У функцію </w:t>
-      </w:r>
-      <w:proofErr w:type="spellStart"/>
-      <w:r>
-        <w:rPr>
-          <w:rFonts w:ascii="Times New Roman" w:hAnsi="Times New Roman" w:cs="Times New Roman"/>
-          <w:sz w:val="28"/>
-          <w:szCs w:val="28"/>
-        </w:rPr>
-        <w:t>divide</w:t>
-      </w:r>
-      <w:proofErr w:type="spellEnd"/>
-      <w:r>
-        <w:rPr>
-          <w:rFonts w:ascii="Times New Roman" w:hAnsi="Times New Roman" w:cs="Times New Roman"/>
-          <w:sz w:val="28"/>
-          <w:szCs w:val="28"/>
-        </w:rPr>
-        <w:t xml:space="preserve"> додано блок </w:t>
-      </w:r>
-      <w:proofErr w:type="spellStart"/>
-      <w:r>
-        <w:rPr>
-          <w:rFonts w:ascii="Times New Roman" w:hAnsi="Times New Roman" w:cs="Times New Roman"/>
-          <w:sz w:val="28"/>
-          <w:szCs w:val="28"/>
-        </w:rPr>
-        <w:t>try</w:t>
-      </w:r>
-      <w:proofErr w:type="spellEnd"/>
-      <w:r>
-        <w:rPr>
-          <w:rFonts w:ascii="Times New Roman" w:hAnsi="Times New Roman" w:cs="Times New Roman"/>
-          <w:sz w:val="28"/>
-          <w:szCs w:val="28"/>
-        </w:rPr>
-        <w:t>...</w:t>
-      </w:r>
-      <w:proofErr w:type="spellStart"/>
-      <w:r>
-        <w:rPr>
-          <w:rFonts w:ascii="Times New Roman" w:hAnsi="Times New Roman" w:cs="Times New Roman"/>
-          <w:sz w:val="28"/>
-          <w:szCs w:val="28"/>
-        </w:rPr>
-        <w:t>except</w:t>
-      </w:r>
-      <w:proofErr w:type="spellEnd"/>
-      <w:r>
-        <w:rPr>
-          <w:rFonts w:ascii="Times New Roman" w:hAnsi="Times New Roman" w:cs="Times New Roman"/>
-          <w:sz w:val="28"/>
-          <w:szCs w:val="28"/>
-        </w:rPr>
-        <w:t xml:space="preserve">, який перехоплює можливий виняток </w:t>
-      </w:r>
-      <w:proofErr w:type="spellStart"/>
-      <w:r>
-        <w:rPr>
-          <w:rFonts w:ascii="Times New Roman" w:hAnsi="Times New Roman" w:cs="Times New Roman"/>
-          <w:sz w:val="28"/>
-          <w:szCs w:val="28"/>
-        </w:rPr>
-        <w:t>ZeroDivisionError</w:t>
-      </w:r>
-      <w:proofErr w:type="spellEnd"/>
-      <w:r>
-        <w:rPr>
-          <w:rFonts w:ascii="Times New Roman" w:hAnsi="Times New Roman" w:cs="Times New Roman"/>
-          <w:sz w:val="28"/>
-          <w:szCs w:val="28"/>
-        </w:rPr>
-        <w:t>, що виникає при діленні на нуль.</w:t>
-      </w:r>
-    </w:p>
-    <w:p>
-      <w:pPr>
-        <w:pStyle w:val="a4"/>
-        <w:numPr>
-          <w:ilvl w:val="0"/>
-          <w:numId w:val="14"/>
-        </w:numPr>
-        <w:spacing w:line="360" w:lineRule="auto"/>
-        <w:rPr>
-          <w:rFonts w:ascii="Times New Roman" w:hAnsi="Times New Roman" w:cs="Times New Roman"/>
-          <w:sz w:val="28"/>
-          <w:szCs w:val="28"/>
-        </w:rPr>
-      </w:pPr>
-      <w:r>
-        <w:rPr>
-          <w:rFonts w:ascii="Times New Roman" w:hAnsi="Times New Roman" w:cs="Times New Roman"/>
-          <w:sz w:val="28"/>
-          <w:szCs w:val="28"/>
-        </w:rPr>
-        <w:t>Якщо користувач введе друге число рівне нулю, програма повідомить про помилку "Помилка: Ділення на нуль неможливе" і продовжить виконання без аварійного завершення.</w:t>
-      </w:r>
-    </w:p>
-    <w:p>
-      <w:pPr>
-        <w:spacing w:line="360" w:lineRule="auto"/>
-        <w:ind w:left="2160"/>
-        <w:rPr>
-          <w:rFonts w:ascii="Times New Roman" w:hAnsi="Times New Roman" w:cs="Times New Roman"/>
-          <w:sz w:val="28"/>
-          <w:szCs w:val="28"/>
-        </w:rPr>
-      </w:pPr>
-      <w:r>
-        <w:rPr>
-          <w:rFonts w:ascii="Times New Roman" w:hAnsi="Times New Roman" w:cs="Times New Roman"/>
-          <w:sz w:val="28"/>
-          <w:szCs w:val="28"/>
-        </w:rPr>
-        <w:t xml:space="preserve">Загальна логіка коду наступна: </w:t>
-      </w:r>
-    </w:p>
-    <w:p>
-      <w:pPr>
-        <w:pStyle w:val="a4"/>
-        <w:numPr>
-          <w:ilvl w:val="0"/>
-          <w:numId w:val="15"/>
-        </w:numPr>
-        <w:spacing w:line="360" w:lineRule="auto"/>
-        <w:rPr>
-          <w:rFonts w:ascii="Times New Roman" w:hAnsi="Times New Roman" w:cs="Times New Roman"/>
-          <w:sz w:val="28"/>
-          <w:szCs w:val="28"/>
-        </w:rPr>
-      </w:pPr>
-      <w:r>
-        <w:rPr>
-          <w:rFonts w:ascii="Times New Roman" w:hAnsi="Times New Roman" w:cs="Times New Roman"/>
-          <w:sz w:val="28"/>
-          <w:szCs w:val="28"/>
-        </w:rPr>
-        <w:t>Користувач вибирає операцію та вводить два числа.</w:t>
-      </w:r>
-    </w:p>
-    <w:p>
-      <w:pPr>
-        <w:pStyle w:val="a4"/>
-        <w:numPr>
-          <w:ilvl w:val="0"/>
-          <w:numId w:val="15"/>
-        </w:numPr>
-        <w:spacing w:line="360" w:lineRule="auto"/>
-        <w:rPr>
-          <w:rFonts w:ascii="Times New Roman" w:hAnsi="Times New Roman" w:cs="Times New Roman"/>
-          <w:sz w:val="28"/>
-          <w:szCs w:val="28"/>
-        </w:rPr>
-      </w:pPr>
-      <w:r>
-        <w:rPr>
-          <w:rFonts w:ascii="Times New Roman" w:hAnsi="Times New Roman" w:cs="Times New Roman"/>
-          <w:sz w:val="28"/>
-          <w:szCs w:val="28"/>
-        </w:rPr>
-        <w:t>Програма виконує вибрану операцію та виводить результат на екран.</w:t>
-      </w:r>
-    </w:p>
-    <w:p>
-      <w:pPr>
-        <w:pStyle w:val="a4"/>
-        <w:numPr>
-          <w:ilvl w:val="0"/>
-          <w:numId w:val="15"/>
-        </w:numPr>
-        <w:spacing w:line="360" w:lineRule="auto"/>
-        <w:rPr>
-          <w:rFonts w:ascii="Times New Roman" w:hAnsi="Times New Roman" w:cs="Times New Roman"/>
-          <w:sz w:val="28"/>
-          <w:szCs w:val="28"/>
-        </w:rPr>
-      </w:pPr>
-      <w:r>
-        <w:rPr>
-          <w:rFonts w:ascii="Times New Roman" w:hAnsi="Times New Roman" w:cs="Times New Roman"/>
-          <w:sz w:val="28"/>
-          <w:szCs w:val="28"/>
-        </w:rPr>
-        <w:t>Якщо користувач введе некоректний вибір операції, виводиться відповідне повідомлення.</w:t>
-      </w:r>
-    </w:p>
-    <w:p>
-      <w:pPr>
-        <w:pStyle w:val="a4"/>
-        <w:numPr>
-          <w:ilvl w:val="0"/>
-          <w:numId w:val="15"/>
-        </w:numPr>
-        <w:spacing w:line="360" w:lineRule="auto"/>
-        <w:rPr>
-          <w:rFonts w:ascii="Times New Roman" w:hAnsi="Times New Roman" w:cs="Times New Roman"/>
-          <w:sz w:val="28"/>
-          <w:szCs w:val="28"/>
-        </w:rPr>
-      </w:pPr>
-      <w:r>
-        <w:rPr>
-          <w:rFonts w:ascii="Times New Roman" w:hAnsi="Times New Roman" w:cs="Times New Roman"/>
-          <w:sz w:val="28"/>
-          <w:szCs w:val="28"/>
-        </w:rPr>
-        <w:t>Якщо користувач введе друге число рівне нулю при діленні, виводиться повідомлення про помилку.</w:t>
-      </w:r>
     </w:p>
     <w:p>
       <w:pPr>
@@ -14531,8 +14401,10 @@
       <w:r>
         <w:rPr>
           <w:rFonts w:ascii="Times New Roman" w:hAnsi="Times New Roman" w:cs="Times New Roman"/>
-          <w:sz w:val="28"/>
-          <w:szCs w:val="28"/>
+          <w:noProof/>
+          <w:sz w:val="28"/>
+          <w:szCs w:val="28"/>
+          <w:lang w:eastAsia="uk-UA"/>
         </w:rPr>
         <w:lastRenderedPageBreak/>
         <w:drawing>
@@ -14613,10 +14485,10 @@
         </w:rPr>
         <w:lastRenderedPageBreak/>
         <w:drawing>
-          <wp:inline distT="0" distB="0" distL="0" distR="0" wp14:anchorId="0CA84368" wp14:editId="2E2E92EC">
-            <wp:extent cx="3033023" cy="5113463"/>
+          <wp:inline distT="0" distB="0" distL="0" distR="0" wp14:anchorId="1B8491D8" wp14:editId="574138AB">
+            <wp:extent cx="3071126" cy="6576630"/>
             <wp:effectExtent l="0" t="0" r="0" b="0"/>
-            <wp:docPr id="28" name="Рисунок 28"/>
+            <wp:docPr id="26" name="Рисунок 26"/>
             <wp:cNvGraphicFramePr>
               <a:graphicFrameLocks xmlns:a="http://schemas.openxmlformats.org/drawingml/2006/main" noChangeAspect="1"/>
             </wp:cNvGraphicFramePr>
@@ -14636,7 +14508,7 @@
                   <pic:spPr>
                     <a:xfrm>
                       <a:off x="0" y="0"/>
-                      <a:ext cx="3033023" cy="5113463"/>
+                      <a:ext cx="3071126" cy="6576630"/>
                     </a:xfrm>
                     <a:prstGeom prst="rect">
                       <a:avLst/>
@@ -14829,7 +14701,16 @@
           <w:sz w:val="28"/>
           <w:szCs w:val="28"/>
         </w:rPr>
-        <w:t>`, який дозволяє користувачеві грати в гру необмежену кількість разів. 2. Користувачу пропонується ввести свій вибір ("Камінь", "Ножиці" або "Папір") за допомогою введення літери: 'r' для "</w:t>
+        <w:t xml:space="preserve">`, який дозволяє </w:t>
+      </w:r>
+      <w:r>
+        <w:rPr>
+          <w:rFonts w:ascii="Times New Roman" w:hAnsi="Times New Roman" w:cs="Times New Roman"/>
+          <w:sz w:val="28"/>
+          <w:szCs w:val="28"/>
+        </w:rPr>
+        <w:lastRenderedPageBreak/>
+        <w:t>користувачеві грати в гру необмежену кількість разів. 2. Користувачу пропонується ввести свій вибір ("Камінь", "Ножиці" або "Папір") за допомогою введення літери: 'r' для "</w:t>
       </w:r>
       <w:proofErr w:type="spellStart"/>
       <w:r>
@@ -14865,16 +14746,7 @@
           <w:sz w:val="28"/>
           <w:szCs w:val="28"/>
         </w:rPr>
-        <w:t xml:space="preserve">` перевіряє правильність вибору і запитує користувача, якщо він ввів невірний </w:t>
-      </w:r>
-      <w:r>
-        <w:rPr>
-          <w:rFonts w:ascii="Times New Roman" w:hAnsi="Times New Roman" w:cs="Times New Roman"/>
-          <w:sz w:val="28"/>
-          <w:szCs w:val="28"/>
-        </w:rPr>
-        <w:lastRenderedPageBreak/>
-        <w:t>символ. 3. Функція `</w:t>
+        <w:t>` перевіряє правильність вибору і запитує користувача, якщо він ввів невірний символ. 3. Функція `</w:t>
       </w:r>
       <w:proofErr w:type="spellStart"/>
       <w:r>
@@ -14928,8 +14800,10 @@
       <w:r>
         <w:rPr>
           <w:rFonts w:ascii="Times New Roman" w:hAnsi="Times New Roman" w:cs="Times New Roman"/>
-          <w:sz w:val="28"/>
-          <w:szCs w:val="28"/>
+          <w:noProof/>
+          <w:sz w:val="28"/>
+          <w:szCs w:val="28"/>
+          <w:lang w:eastAsia="uk-UA"/>
         </w:rPr>
         <w:drawing>
           <wp:inline distT="0" distB="0" distL="0" distR="0" wp14:anchorId="4BC72CAB" wp14:editId="33097A28">
@@ -15013,6 +14887,7 @@
           <w:sz w:val="28"/>
           <w:szCs w:val="28"/>
         </w:rPr>
+        <w:lastRenderedPageBreak/>
         <w:t>Програма для конвертування гривні в іноземну валюту</w:t>
       </w:r>
       <w:bookmarkEnd w:id="52"/>
@@ -15098,8 +14973,206 @@
           <w:sz w:val="28"/>
           <w:szCs w:val="28"/>
         </w:rPr>
+        <w:t xml:space="preserve">, який містить відповідності між кодами валют (наприклад, "USD" для долара США) і назвами країн (наприклад, "Сполучені Штати Америки"). Функція </w:t>
+      </w:r>
+      <w:proofErr w:type="spellStart"/>
+      <w:r>
+        <w:rPr>
+          <w:rFonts w:ascii="Times New Roman" w:hAnsi="Times New Roman" w:cs="Times New Roman"/>
+          <w:sz w:val="28"/>
+          <w:szCs w:val="28"/>
+        </w:rPr>
+        <w:t>get_exchange_rate</w:t>
+      </w:r>
+      <w:proofErr w:type="spellEnd"/>
+      <w:r>
+        <w:rPr>
+          <w:rFonts w:ascii="Times New Roman" w:hAnsi="Times New Roman" w:cs="Times New Roman"/>
+          <w:sz w:val="28"/>
+          <w:szCs w:val="28"/>
+        </w:rPr>
+        <w:t>(</w:t>
+      </w:r>
+      <w:proofErr w:type="spellStart"/>
+      <w:r>
+        <w:rPr>
+          <w:rFonts w:ascii="Times New Roman" w:hAnsi="Times New Roman" w:cs="Times New Roman"/>
+          <w:sz w:val="28"/>
+          <w:szCs w:val="28"/>
+        </w:rPr>
+        <w:t>currency_code</w:t>
+      </w:r>
+      <w:proofErr w:type="spellEnd"/>
+      <w:r>
+        <w:rPr>
+          <w:rFonts w:ascii="Times New Roman" w:hAnsi="Times New Roman" w:cs="Times New Roman"/>
+          <w:sz w:val="28"/>
+          <w:szCs w:val="28"/>
+        </w:rPr>
+        <w:t xml:space="preserve">) призначена для отримання обмінного курсу для введеного коду валюти. Вона виконує HTTP-запит до веб-сервера Національного банку України і отримує актуальні дані про курси валют. Потім вона перебирає дані і повертає курс валюти, вказаний у </w:t>
+      </w:r>
+      <w:proofErr w:type="spellStart"/>
+      <w:r>
+        <w:rPr>
+          <w:rFonts w:ascii="Times New Roman" w:hAnsi="Times New Roman" w:cs="Times New Roman"/>
+          <w:sz w:val="28"/>
+          <w:szCs w:val="28"/>
+        </w:rPr>
+        <w:t>currency_code</w:t>
+      </w:r>
+      <w:proofErr w:type="spellEnd"/>
+      <w:r>
+        <w:rPr>
+          <w:rFonts w:ascii="Times New Roman" w:hAnsi="Times New Roman" w:cs="Times New Roman"/>
+          <w:sz w:val="28"/>
+          <w:szCs w:val="28"/>
+        </w:rPr>
+        <w:t xml:space="preserve">. Якщо валютний код не знайдено, генерується виняток. Функція </w:t>
+      </w:r>
+      <w:proofErr w:type="spellStart"/>
+      <w:r>
+        <w:rPr>
+          <w:rFonts w:ascii="Times New Roman" w:hAnsi="Times New Roman" w:cs="Times New Roman"/>
+          <w:sz w:val="28"/>
+          <w:szCs w:val="28"/>
+        </w:rPr>
+        <w:t>convert_currency</w:t>
+      </w:r>
+      <w:proofErr w:type="spellEnd"/>
+      <w:r>
+        <w:rPr>
+          <w:rFonts w:ascii="Times New Roman" w:hAnsi="Times New Roman" w:cs="Times New Roman"/>
+          <w:sz w:val="28"/>
+          <w:szCs w:val="28"/>
+        </w:rPr>
+        <w:t>(</w:t>
+      </w:r>
+      <w:proofErr w:type="spellStart"/>
+      <w:r>
+        <w:rPr>
+          <w:rFonts w:ascii="Times New Roman" w:hAnsi="Times New Roman" w:cs="Times New Roman"/>
+          <w:sz w:val="28"/>
+          <w:szCs w:val="28"/>
+        </w:rPr>
+        <w:t>amount</w:t>
+      </w:r>
+      <w:proofErr w:type="spellEnd"/>
+      <w:r>
+        <w:rPr>
+          <w:rFonts w:ascii="Times New Roman" w:hAnsi="Times New Roman" w:cs="Times New Roman"/>
+          <w:sz w:val="28"/>
+          <w:szCs w:val="28"/>
+        </w:rPr>
         <w:t xml:space="preserve">, </w:t>
       </w:r>
+      <w:proofErr w:type="spellStart"/>
+      <w:r>
+        <w:rPr>
+          <w:rFonts w:ascii="Times New Roman" w:hAnsi="Times New Roman" w:cs="Times New Roman"/>
+          <w:sz w:val="28"/>
+          <w:szCs w:val="28"/>
+        </w:rPr>
+        <w:t>currency_code</w:t>
+      </w:r>
+      <w:proofErr w:type="spellEnd"/>
+      <w:r>
+        <w:rPr>
+          <w:rFonts w:ascii="Times New Roman" w:hAnsi="Times New Roman" w:cs="Times New Roman"/>
+          <w:sz w:val="28"/>
+          <w:szCs w:val="28"/>
+        </w:rPr>
+        <w:t xml:space="preserve">) приймає суму в гривнях та код валюти і конвертує введену суму в валюту, використовуючи отриманий обмінний курс. Якщо операція пройшла успішно, вона повертає </w:t>
+      </w:r>
+      <w:proofErr w:type="spellStart"/>
+      <w:r>
+        <w:rPr>
+          <w:rFonts w:ascii="Times New Roman" w:hAnsi="Times New Roman" w:cs="Times New Roman"/>
+          <w:sz w:val="28"/>
+          <w:szCs w:val="28"/>
+        </w:rPr>
+        <w:t>сконвертовану</w:t>
+      </w:r>
+      <w:proofErr w:type="spellEnd"/>
+      <w:r>
+        <w:rPr>
+          <w:rFonts w:ascii="Times New Roman" w:hAnsi="Times New Roman" w:cs="Times New Roman"/>
+          <w:sz w:val="28"/>
+          <w:szCs w:val="28"/>
+        </w:rPr>
+        <w:t xml:space="preserve"> суму. Якщо сталася помилка, вона повертає повідомлення про помилку. В основному циклі програми користувачу виводиться запит на введення суми в гривнях або "</w:t>
+      </w:r>
+      <w:proofErr w:type="spellStart"/>
+      <w:r>
+        <w:rPr>
+          <w:rFonts w:ascii="Times New Roman" w:hAnsi="Times New Roman" w:cs="Times New Roman"/>
+          <w:sz w:val="28"/>
+          <w:szCs w:val="28"/>
+        </w:rPr>
+        <w:t>exit</w:t>
+      </w:r>
+      <w:proofErr w:type="spellEnd"/>
+      <w:r>
+        <w:rPr>
+          <w:rFonts w:ascii="Times New Roman" w:hAnsi="Times New Roman" w:cs="Times New Roman"/>
+          <w:sz w:val="28"/>
+          <w:szCs w:val="28"/>
+        </w:rPr>
+        <w:t>" для виходу. Програма продовжує виконуватися, поки користувач не введе "</w:t>
+      </w:r>
+      <w:proofErr w:type="spellStart"/>
+      <w:r>
+        <w:rPr>
+          <w:rFonts w:ascii="Times New Roman" w:hAnsi="Times New Roman" w:cs="Times New Roman"/>
+          <w:sz w:val="28"/>
+          <w:szCs w:val="28"/>
+        </w:rPr>
+        <w:t>exit</w:t>
+      </w:r>
+      <w:proofErr w:type="spellEnd"/>
+      <w:r>
+        <w:rPr>
+          <w:rFonts w:ascii="Times New Roman" w:hAnsi="Times New Roman" w:cs="Times New Roman"/>
+          <w:sz w:val="28"/>
+          <w:szCs w:val="28"/>
+        </w:rPr>
+        <w:t xml:space="preserve">". Користувач вводить суму гривень, і вона перевіряється на валідність. Потім користувачу пропонується ввести код валюти для конвертації. Якщо код валюти введено правильно (існує в </w:t>
+      </w:r>
+      <w:proofErr w:type="spellStart"/>
+      <w:r>
+        <w:rPr>
+          <w:rFonts w:ascii="Times New Roman" w:hAnsi="Times New Roman" w:cs="Times New Roman"/>
+          <w:sz w:val="28"/>
+          <w:szCs w:val="28"/>
+        </w:rPr>
+        <w:t>currency_countries</w:t>
+      </w:r>
+      <w:proofErr w:type="spellEnd"/>
+      <w:r>
+        <w:rPr>
+          <w:rFonts w:ascii="Times New Roman" w:hAnsi="Times New Roman" w:cs="Times New Roman"/>
+          <w:sz w:val="28"/>
+          <w:szCs w:val="28"/>
+        </w:rPr>
+        <w:t xml:space="preserve">), програма викликає функцію </w:t>
+      </w:r>
+      <w:proofErr w:type="spellStart"/>
+      <w:r>
+        <w:rPr>
+          <w:rFonts w:ascii="Times New Roman" w:hAnsi="Times New Roman" w:cs="Times New Roman"/>
+          <w:sz w:val="28"/>
+          <w:szCs w:val="28"/>
+        </w:rPr>
+        <w:t>convert_currency</w:t>
+      </w:r>
+      <w:proofErr w:type="spellEnd"/>
+      <w:r>
+        <w:rPr>
+          <w:rFonts w:ascii="Times New Roman" w:hAnsi="Times New Roman" w:cs="Times New Roman"/>
+          <w:sz w:val="28"/>
+          <w:szCs w:val="28"/>
+        </w:rPr>
+        <w:t xml:space="preserve"> для конвертації суми та виводить результат на екран разом із назвою країни, пов'язаної з цим кодом валюти. Якщо код валюти введено неправильно або валюта не підтримується, програма повідомляє користувача про помилку. Винятки обробляються, і користувач отримує відповідне </w:t>
+      </w:r>
       <w:r>
         <w:rPr>
           <w:rFonts w:ascii="Times New Roman" w:hAnsi="Times New Roman" w:cs="Times New Roman"/>
@@ -15107,205 +15180,7 @@
           <w:szCs w:val="28"/>
         </w:rPr>
         <w:lastRenderedPageBreak/>
-        <w:t xml:space="preserve">який містить відповідності між кодами валют (наприклад, "USD" для долара США) і назвами країн (наприклад, "Сполучені Штати Америки"). Функція </w:t>
-      </w:r>
-      <w:proofErr w:type="spellStart"/>
-      <w:r>
-        <w:rPr>
-          <w:rFonts w:ascii="Times New Roman" w:hAnsi="Times New Roman" w:cs="Times New Roman"/>
-          <w:sz w:val="28"/>
-          <w:szCs w:val="28"/>
-        </w:rPr>
-        <w:t>get_exchange_rate</w:t>
-      </w:r>
-      <w:proofErr w:type="spellEnd"/>
-      <w:r>
-        <w:rPr>
-          <w:rFonts w:ascii="Times New Roman" w:hAnsi="Times New Roman" w:cs="Times New Roman"/>
-          <w:sz w:val="28"/>
-          <w:szCs w:val="28"/>
-        </w:rPr>
-        <w:t>(</w:t>
-      </w:r>
-      <w:proofErr w:type="spellStart"/>
-      <w:r>
-        <w:rPr>
-          <w:rFonts w:ascii="Times New Roman" w:hAnsi="Times New Roman" w:cs="Times New Roman"/>
-          <w:sz w:val="28"/>
-          <w:szCs w:val="28"/>
-        </w:rPr>
-        <w:t>currency_code</w:t>
-      </w:r>
-      <w:proofErr w:type="spellEnd"/>
-      <w:r>
-        <w:rPr>
-          <w:rFonts w:ascii="Times New Roman" w:hAnsi="Times New Roman" w:cs="Times New Roman"/>
-          <w:sz w:val="28"/>
-          <w:szCs w:val="28"/>
-        </w:rPr>
-        <w:t xml:space="preserve">) призначена для отримання обмінного курсу для введеного коду валюти. Вона виконує HTTP-запит до веб-сервера Національного банку України і отримує актуальні дані про курси валют. Потім вона перебирає дані і повертає курс валюти, вказаний у </w:t>
-      </w:r>
-      <w:proofErr w:type="spellStart"/>
-      <w:r>
-        <w:rPr>
-          <w:rFonts w:ascii="Times New Roman" w:hAnsi="Times New Roman" w:cs="Times New Roman"/>
-          <w:sz w:val="28"/>
-          <w:szCs w:val="28"/>
-        </w:rPr>
-        <w:t>currency_code</w:t>
-      </w:r>
-      <w:proofErr w:type="spellEnd"/>
-      <w:r>
-        <w:rPr>
-          <w:rFonts w:ascii="Times New Roman" w:hAnsi="Times New Roman" w:cs="Times New Roman"/>
-          <w:sz w:val="28"/>
-          <w:szCs w:val="28"/>
-        </w:rPr>
-        <w:t xml:space="preserve">. Якщо валютний код не знайдено, генерується виняток. Функція </w:t>
-      </w:r>
-      <w:proofErr w:type="spellStart"/>
-      <w:r>
-        <w:rPr>
-          <w:rFonts w:ascii="Times New Roman" w:hAnsi="Times New Roman" w:cs="Times New Roman"/>
-          <w:sz w:val="28"/>
-          <w:szCs w:val="28"/>
-        </w:rPr>
-        <w:t>convert_currency</w:t>
-      </w:r>
-      <w:proofErr w:type="spellEnd"/>
-      <w:r>
-        <w:rPr>
-          <w:rFonts w:ascii="Times New Roman" w:hAnsi="Times New Roman" w:cs="Times New Roman"/>
-          <w:sz w:val="28"/>
-          <w:szCs w:val="28"/>
-        </w:rPr>
-        <w:t>(</w:t>
-      </w:r>
-      <w:proofErr w:type="spellStart"/>
-      <w:r>
-        <w:rPr>
-          <w:rFonts w:ascii="Times New Roman" w:hAnsi="Times New Roman" w:cs="Times New Roman"/>
-          <w:sz w:val="28"/>
-          <w:szCs w:val="28"/>
-        </w:rPr>
-        <w:t>amount</w:t>
-      </w:r>
-      <w:proofErr w:type="spellEnd"/>
-      <w:r>
-        <w:rPr>
-          <w:rFonts w:ascii="Times New Roman" w:hAnsi="Times New Roman" w:cs="Times New Roman"/>
-          <w:sz w:val="28"/>
-          <w:szCs w:val="28"/>
-        </w:rPr>
-        <w:t xml:space="preserve">, </w:t>
-      </w:r>
-      <w:proofErr w:type="spellStart"/>
-      <w:r>
-        <w:rPr>
-          <w:rFonts w:ascii="Times New Roman" w:hAnsi="Times New Roman" w:cs="Times New Roman"/>
-          <w:sz w:val="28"/>
-          <w:szCs w:val="28"/>
-        </w:rPr>
-        <w:t>currency_code</w:t>
-      </w:r>
-      <w:proofErr w:type="spellEnd"/>
-      <w:r>
-        <w:rPr>
-          <w:rFonts w:ascii="Times New Roman" w:hAnsi="Times New Roman" w:cs="Times New Roman"/>
-          <w:sz w:val="28"/>
-          <w:szCs w:val="28"/>
-        </w:rPr>
-        <w:t xml:space="preserve">) приймає суму в гривнях та код валюти і конвертує введену суму в валюту, використовуючи отриманий обмінний курс. Якщо операція пройшла успішно, вона повертає </w:t>
-      </w:r>
-      <w:proofErr w:type="spellStart"/>
-      <w:r>
-        <w:rPr>
-          <w:rFonts w:ascii="Times New Roman" w:hAnsi="Times New Roman" w:cs="Times New Roman"/>
-          <w:sz w:val="28"/>
-          <w:szCs w:val="28"/>
-        </w:rPr>
-        <w:t>сконвертовану</w:t>
-      </w:r>
-      <w:proofErr w:type="spellEnd"/>
-      <w:r>
-        <w:rPr>
-          <w:rFonts w:ascii="Times New Roman" w:hAnsi="Times New Roman" w:cs="Times New Roman"/>
-          <w:sz w:val="28"/>
-          <w:szCs w:val="28"/>
-        </w:rPr>
-        <w:t xml:space="preserve"> суму. Якщо сталася помилка, вона повертає повідомлення про помилку. В основному циклі програми користувачу виводиться запит на введення суми в гривнях або "</w:t>
-      </w:r>
-      <w:proofErr w:type="spellStart"/>
-      <w:r>
-        <w:rPr>
-          <w:rFonts w:ascii="Times New Roman" w:hAnsi="Times New Roman" w:cs="Times New Roman"/>
-          <w:sz w:val="28"/>
-          <w:szCs w:val="28"/>
-        </w:rPr>
-        <w:t>exit</w:t>
-      </w:r>
-      <w:proofErr w:type="spellEnd"/>
-      <w:r>
-        <w:rPr>
-          <w:rFonts w:ascii="Times New Roman" w:hAnsi="Times New Roman" w:cs="Times New Roman"/>
-          <w:sz w:val="28"/>
-          <w:szCs w:val="28"/>
-        </w:rPr>
-        <w:t>" для виходу. Програма продовжує виконуватися, поки користувач не введе "</w:t>
-      </w:r>
-      <w:proofErr w:type="spellStart"/>
-      <w:r>
-        <w:rPr>
-          <w:rFonts w:ascii="Times New Roman" w:hAnsi="Times New Roman" w:cs="Times New Roman"/>
-          <w:sz w:val="28"/>
-          <w:szCs w:val="28"/>
-        </w:rPr>
-        <w:t>exit</w:t>
-      </w:r>
-      <w:proofErr w:type="spellEnd"/>
-      <w:r>
-        <w:rPr>
-          <w:rFonts w:ascii="Times New Roman" w:hAnsi="Times New Roman" w:cs="Times New Roman"/>
-          <w:sz w:val="28"/>
-          <w:szCs w:val="28"/>
-        </w:rPr>
-        <w:t xml:space="preserve">". Користувач вводить суму гривень, і вона перевіряється на валідність. Потім користувачу пропонується ввести код валюти для конвертації. Якщо код валюти введено правильно (існує в </w:t>
-      </w:r>
-      <w:proofErr w:type="spellStart"/>
-      <w:r>
-        <w:rPr>
-          <w:rFonts w:ascii="Times New Roman" w:hAnsi="Times New Roman" w:cs="Times New Roman"/>
-          <w:sz w:val="28"/>
-          <w:szCs w:val="28"/>
-        </w:rPr>
-        <w:t>currency_countries</w:t>
-      </w:r>
-      <w:proofErr w:type="spellEnd"/>
-      <w:r>
-        <w:rPr>
-          <w:rFonts w:ascii="Times New Roman" w:hAnsi="Times New Roman" w:cs="Times New Roman"/>
-          <w:sz w:val="28"/>
-          <w:szCs w:val="28"/>
-        </w:rPr>
-        <w:t xml:space="preserve">), програма викликає функцію </w:t>
-      </w:r>
-      <w:proofErr w:type="spellStart"/>
-      <w:r>
-        <w:rPr>
-          <w:rFonts w:ascii="Times New Roman" w:hAnsi="Times New Roman" w:cs="Times New Roman"/>
-          <w:sz w:val="28"/>
-          <w:szCs w:val="28"/>
-        </w:rPr>
-        <w:t>convert_currency</w:t>
-      </w:r>
-      <w:proofErr w:type="spellEnd"/>
-      <w:r>
-        <w:rPr>
-          <w:rFonts w:ascii="Times New Roman" w:hAnsi="Times New Roman" w:cs="Times New Roman"/>
-          <w:sz w:val="28"/>
-          <w:szCs w:val="28"/>
-        </w:rPr>
-        <w:t xml:space="preserve"> для конвертації суми та виводить результат на екран разом із назвою країни, пов'язаної з цим кодом валюти. Якщо код валюти введено неправильно або валюта не підтримується, програма повідомляє користувача про помилку. Винятки обробляються, і користувач отримує відповідне повідомлення про помилку у випадку некоректного введення суми, відсутності коду валюти або інших помилок при роботі програми.</w:t>
+        <w:t>повідомлення про помилку у випадку некоректного введення суми, відсутності коду валюти або інших помилок при роботі програми.</w:t>
       </w:r>
     </w:p>
     <w:p>
@@ -15323,10 +15198,11 @@
       <w:r>
         <w:rPr>
           <w:rFonts w:ascii="Times New Roman" w:hAnsi="Times New Roman" w:cs="Times New Roman"/>
-          <w:sz w:val="28"/>
-          <w:szCs w:val="28"/>
-        </w:rPr>
-        <w:lastRenderedPageBreak/>
+          <w:noProof/>
+          <w:sz w:val="28"/>
+          <w:szCs w:val="28"/>
+          <w:lang w:eastAsia="uk-UA"/>
+        </w:rPr>
         <w:drawing>
           <wp:inline distT="0" distB="0" distL="0" distR="0" wp14:anchorId="0DA028CD" wp14:editId="5449F2E6">
             <wp:extent cx="4549534" cy="6226080"/>
@@ -15638,16 +15514,8 @@
           <w:sz w:val="28"/>
           <w:szCs w:val="28"/>
         </w:rPr>
-        <w:t xml:space="preserve">Спочатку ми імпортуємо два файли: functions.py і operations.py, </w:t>
-      </w:r>
-      <w:r>
-        <w:rPr>
-          <w:rFonts w:ascii="Times New Roman" w:hAnsi="Times New Roman" w:cs="Times New Roman"/>
-          <w:sz w:val="28"/>
-          <w:szCs w:val="28"/>
-        </w:rPr>
         <w:lastRenderedPageBreak/>
-        <w:t>які містять функції для математичних операцій і функції для взаємодії з користувачем відповідно.</w:t>
+        <w:t>Спочатку ми імпортуємо два файли: functions.py і operations.py, які містять функції для математичних операцій і функції для взаємодії з користувачем відповідно.</w:t>
       </w:r>
     </w:p>
     <w:p>
@@ -16085,8 +15953,10 @@
       <w:r>
         <w:rPr>
           <w:rFonts w:ascii="Times New Roman" w:hAnsi="Times New Roman" w:cs="Times New Roman"/>
-          <w:sz w:val="28"/>
-          <w:szCs w:val="28"/>
+          <w:noProof/>
+          <w:sz w:val="28"/>
+          <w:szCs w:val="28"/>
+          <w:lang w:eastAsia="uk-UA"/>
         </w:rPr>
         <w:lastRenderedPageBreak/>
         <w:drawing>
@@ -16162,8 +16032,10 @@
       <w:r>
         <w:rPr>
           <w:rFonts w:ascii="Times New Roman" w:hAnsi="Times New Roman" w:cs="Times New Roman"/>
-          <w:sz w:val="28"/>
-          <w:szCs w:val="28"/>
+          <w:noProof/>
+          <w:sz w:val="28"/>
+          <w:szCs w:val="28"/>
+          <w:lang w:eastAsia="uk-UA"/>
         </w:rPr>
         <w:drawing>
           <wp:inline distT="0" distB="0" distL="0" distR="0" wp14:anchorId="46595575" wp14:editId="100AB5DF">
@@ -16238,8 +16110,10 @@
       <w:r>
         <w:rPr>
           <w:rFonts w:ascii="Times New Roman" w:hAnsi="Times New Roman" w:cs="Times New Roman"/>
-          <w:sz w:val="28"/>
-          <w:szCs w:val="28"/>
+          <w:noProof/>
+          <w:sz w:val="28"/>
+          <w:szCs w:val="28"/>
+          <w:lang w:eastAsia="uk-UA"/>
         </w:rPr>
         <w:drawing>
           <wp:inline distT="0" distB="0" distL="0" distR="0" wp14:anchorId="2B07DC9F" wp14:editId="1ED73301">
@@ -16367,7 +16241,7 @@
             <w:noProof/>
             <w:lang w:val="ru-RU"/>
           </w:rPr>
-          <w:t>4</w:t>
+          <w:t>26</w:t>
         </w:r>
         <w:r>
           <w:fldChar w:fldCharType="end"/>
@@ -18944,7 +18818,7 @@
 </file>
 
 <file path=customXml/itemProps1.xml><?xml version="1.0" encoding="utf-8"?>
-<ds:datastoreItem xmlns:ds="http://schemas.openxmlformats.org/officeDocument/2006/customXml" ds:itemID="{C5EC26E1-54E4-45CF-92A9-ADC2106D201F}">
+<ds:datastoreItem xmlns:ds="http://schemas.openxmlformats.org/officeDocument/2006/customXml" ds:itemID="{8C8B4121-A631-4C81-8C93-EE174501D485}">
   <ds:schemaRefs>
     <ds:schemaRef ds:uri="http://schemas.openxmlformats.org/officeDocument/2006/bibliography"/>
   </ds:schemaRefs>

</xml_diff>

<commit_message>
add topic 4 and 5
</commit_message>
<xml_diff>
--- a/TP-KB-221-Kolesnykov-Danylo.docx
+++ b/TP-KB-221-Kolesnykov-Danylo.docx
@@ -14383,8 +14383,6 @@
         </w:rPr>
         <w:t>. Залежно від вибору користувача обирається відповідна арифметична операція, і результат виводиться на екран. Якщо користувач вибрав ділення (операцію "4") і друге число дорівнює нулю, виводиться повідомлення про помилку "Ділення на нуль неможливе". Після виконання обраної операції виводиться результат на екран. Програма продовжує виконувати головний цикл, поки користувач не вибере опцію "5" для виходу.</w:t>
       </w:r>
-      <w:bookmarkStart w:id="49" w:name="_GoBack"/>
-      <w:bookmarkEnd w:id="49"/>
     </w:p>
     <w:p>
       <w:pPr>
@@ -14480,8 +14478,10 @@
       <w:r>
         <w:rPr>
           <w:rFonts w:ascii="Times New Roman" w:hAnsi="Times New Roman" w:cs="Times New Roman"/>
-          <w:sz w:val="28"/>
-          <w:szCs w:val="28"/>
+          <w:noProof/>
+          <w:sz w:val="28"/>
+          <w:szCs w:val="28"/>
+          <w:lang w:eastAsia="uk-UA"/>
         </w:rPr>
         <w:lastRenderedPageBreak/>
         <w:drawing>
@@ -14569,7 +14569,7 @@
           <w:szCs w:val="28"/>
         </w:rPr>
       </w:pPr>
-      <w:bookmarkStart w:id="50" w:name="_Toc148537126"/>
+      <w:bookmarkStart w:id="49" w:name="_Toc148537126"/>
       <w:r>
         <w:rPr>
           <w:rFonts w:ascii="Times New Roman" w:hAnsi="Times New Roman" w:cs="Times New Roman"/>
@@ -14579,7 +14579,7 @@
         </w:rPr>
         <w:t>Завдання до теми 5</w:t>
       </w:r>
-      <w:bookmarkEnd w:id="50"/>
+      <w:bookmarkEnd w:id="49"/>
     </w:p>
     <w:p>
       <w:pPr>
@@ -14597,7 +14597,7 @@
           <w:szCs w:val="28"/>
         </w:rPr>
       </w:pPr>
-      <w:bookmarkStart w:id="51" w:name="_Toc148537127"/>
+      <w:bookmarkStart w:id="50" w:name="_Toc148537127"/>
       <w:r>
         <w:rPr>
           <w:rFonts w:ascii="Times New Roman" w:hAnsi="Times New Roman" w:cs="Times New Roman"/>
@@ -14636,7 +14636,7 @@
         </w:rPr>
         <w:t>”</w:t>
       </w:r>
-      <w:bookmarkEnd w:id="51"/>
+      <w:bookmarkEnd w:id="50"/>
     </w:p>
     <w:p>
       <w:pPr>
@@ -14879,7 +14879,7 @@
           <w:szCs w:val="28"/>
         </w:rPr>
       </w:pPr>
-      <w:bookmarkStart w:id="52" w:name="_Toc148537128"/>
+      <w:bookmarkStart w:id="51" w:name="_Toc148537128"/>
       <w:r>
         <w:rPr>
           <w:rFonts w:ascii="Times New Roman" w:hAnsi="Times New Roman" w:cs="Times New Roman"/>
@@ -14890,7 +14890,7 @@
         <w:lastRenderedPageBreak/>
         <w:t>Програма для конвертування гривні в іноземну валюту</w:t>
       </w:r>
-      <w:bookmarkEnd w:id="52"/>
+      <w:bookmarkEnd w:id="51"/>
     </w:p>
     <w:p>
       <w:pPr>
@@ -15269,6 +15269,7 @@
           <w:numId w:val="16"/>
         </w:numPr>
         <w:spacing w:line="360" w:lineRule="auto"/>
+        <w:outlineLvl w:val="1"/>
         <w:rPr>
           <w:rFonts w:ascii="Times New Roman" w:hAnsi="Times New Roman" w:cs="Times New Roman"/>
           <w:b/>
@@ -15452,7 +15453,7 @@
           <w:szCs w:val="28"/>
         </w:rPr>
       </w:pPr>
-      <w:bookmarkStart w:id="53" w:name="_Toc148537129"/>
+      <w:bookmarkStart w:id="52" w:name="_Toc148537129"/>
       <w:r>
         <w:rPr>
           <w:rFonts w:ascii="Times New Roman" w:hAnsi="Times New Roman" w:cs="Times New Roman"/>
@@ -15461,7 +15462,7 @@
         </w:rPr>
         <w:t>Пояснення:</w:t>
       </w:r>
-      <w:bookmarkEnd w:id="53"/>
+      <w:bookmarkEnd w:id="52"/>
       <w:r>
         <w:rPr>
           <w:rFonts w:ascii="Times New Roman" w:hAnsi="Times New Roman" w:cs="Times New Roman"/>
@@ -16032,16 +16033,14 @@
       <w:r>
         <w:rPr>
           <w:rFonts w:ascii="Times New Roman" w:hAnsi="Times New Roman" w:cs="Times New Roman"/>
-          <w:noProof/>
-          <w:sz w:val="28"/>
-          <w:szCs w:val="28"/>
-          <w:lang w:eastAsia="uk-UA"/>
+          <w:sz w:val="28"/>
+          <w:szCs w:val="28"/>
         </w:rPr>
         <w:drawing>
-          <wp:inline distT="0" distB="0" distL="0" distR="0" wp14:anchorId="46595575" wp14:editId="100AB5DF">
-            <wp:extent cx="3817951" cy="1417443"/>
+          <wp:inline distT="0" distB="0" distL="0" distR="0" wp14:anchorId="08007ACE" wp14:editId="1A8EDCCA">
+            <wp:extent cx="4801016" cy="3665538"/>
             <wp:effectExtent l="0" t="0" r="0" b="0"/>
-            <wp:docPr id="62" name="Рисунок 62"/>
+            <wp:docPr id="27" name="Рисунок 27"/>
             <wp:cNvGraphicFramePr>
               <a:graphicFrameLocks xmlns:a="http://schemas.openxmlformats.org/drawingml/2006/main" noChangeAspect="1"/>
             </wp:cNvGraphicFramePr>
@@ -16061,7 +16060,7 @@
                   <pic:spPr>
                     <a:xfrm>
                       <a:off x="0" y="0"/>
-                      <a:ext cx="3817951" cy="1417443"/>
+                      <a:ext cx="4801016" cy="3665538"/>
                     </a:xfrm>
                     <a:prstGeom prst="rect">
                       <a:avLst/>
@@ -16073,6 +16072,8 @@
           </wp:inline>
         </w:drawing>
       </w:r>
+      <w:bookmarkStart w:id="53" w:name="_GoBack"/>
+      <w:bookmarkEnd w:id="53"/>
     </w:p>
     <w:p>
       <w:pPr>
@@ -16115,6 +16116,7 @@
           <w:szCs w:val="28"/>
           <w:lang w:eastAsia="uk-UA"/>
         </w:rPr>
+        <w:lastRenderedPageBreak/>
         <w:drawing>
           <wp:inline distT="0" distB="0" distL="0" distR="0" wp14:anchorId="2B07DC9F" wp14:editId="1ED73301">
             <wp:extent cx="3604572" cy="3665538"/>
@@ -16241,7 +16243,7 @@
             <w:noProof/>
             <w:lang w:val="ru-RU"/>
           </w:rPr>
-          <w:t>26</w:t>
+          <w:t>28</w:t>
         </w:r>
         <w:r>
           <w:fldChar w:fldCharType="end"/>
@@ -18818,7 +18820,7 @@
 </file>
 
 <file path=customXml/itemProps1.xml><?xml version="1.0" encoding="utf-8"?>
-<ds:datastoreItem xmlns:ds="http://schemas.openxmlformats.org/officeDocument/2006/customXml" ds:itemID="{8C8B4121-A631-4C81-8C93-EE174501D485}">
+<ds:datastoreItem xmlns:ds="http://schemas.openxmlformats.org/officeDocument/2006/customXml" ds:itemID="{31AAEF73-444A-4EF1-A9BF-DFBB28F9CD87}">
   <ds:schemaRefs>
     <ds:schemaRef ds:uri="http://schemas.openxmlformats.org/officeDocument/2006/bibliography"/>
   </ds:schemaRefs>

</xml_diff>